<commit_message>
Finish all Logique famille1-lev1 et famille-ac1
</commit_message>
<xml_diff>
--- a/src/rapports/Famille1-LEV1_VGP.docx
+++ b/src/rapports/Famille1-LEV1_VGP.docx
@@ -10037,15 +10037,7 @@
                 <w:sz w:val="20"/>
                 <w:szCs w:val="20"/>
               </w:rPr>
-              <w:t xml:space="preserve">  </w:t>
-            </w:r>
-            <w:commentRangeStart w:id="47"/>
-            <w:r>
-              <w:rPr>
-                <w:sz w:val="20"/>
-                <w:szCs w:val="20"/>
-              </w:rPr>
-              <w:t>A</w:t>
+              <w:t xml:space="preserve">  A</w:t>
             </w:r>
             <w:proofErr w:type="gramEnd"/>
             <w:r>
@@ -10053,21 +10045,7 @@
                 <w:sz w:val="20"/>
                 <w:szCs w:val="20"/>
               </w:rPr>
-              <w:t xml:space="preserve"> la </w:t>
-            </w:r>
-            <w:commentRangeEnd w:id="47"/>
-            <w:r>
-              <w:rPr>
-                <w:rStyle w:val="Marquedecommentaire"/>
-              </w:rPr>
-              <w:commentReference w:id="47"/>
-            </w:r>
-            <w:r>
-              <w:rPr>
-                <w:sz w:val="20"/>
-                <w:szCs w:val="20"/>
-              </w:rPr>
-              <w:t xml:space="preserve">portée minimale de (m) : </w:t>
+              <w:t xml:space="preserve"> la portée minimale de (m) : </w:t>
             </w:r>
             <w:r>
               <w:rPr>
@@ -12425,8 +12403,8 @@
           <w:u w:val="single"/>
         </w:rPr>
       </w:pPr>
-      <w:bookmarkStart w:id="48" w:name="_Toc166953152"/>
-      <w:bookmarkStart w:id="49" w:name="_Toc166955928"/>
+      <w:bookmarkStart w:id="47" w:name="_Toc166953152"/>
+      <w:bookmarkStart w:id="48" w:name="_Toc166955928"/>
       <w:r>
         <w:rPr>
           <w:sz w:val="20"/>
@@ -12436,8 +12414,8 @@
         <w:lastRenderedPageBreak/>
         <w:t>EXAMENS ET ESSAIS DE L’APPAREIL</w:t>
       </w:r>
+      <w:bookmarkEnd w:id="47"/>
       <w:bookmarkEnd w:id="48"/>
-      <w:bookmarkEnd w:id="49"/>
     </w:p>
     <w:p>
       <w:pPr>
@@ -15462,8 +15440,8 @@
           <w:u w:val="single"/>
         </w:rPr>
       </w:pPr>
-      <w:bookmarkStart w:id="50" w:name="_Toc166953153"/>
-      <w:bookmarkStart w:id="51" w:name="_Toc166955929"/>
+      <w:bookmarkStart w:id="49" w:name="_Toc166953153"/>
+      <w:bookmarkStart w:id="50" w:name="_Toc166955929"/>
       <w:r>
         <w:rPr>
           <w:sz w:val="20"/>
@@ -15473,8 +15451,8 @@
         <w:lastRenderedPageBreak/>
         <w:t>LISTE RECAPITULATIVE DES OBSERVATIONS</w:t>
       </w:r>
+      <w:bookmarkEnd w:id="49"/>
       <w:bookmarkEnd w:id="50"/>
-      <w:bookmarkEnd w:id="51"/>
     </w:p>
     <w:p>
       <w:pPr>
@@ -16929,7 +16907,7 @@
           <w:szCs w:val="20"/>
         </w:rPr>
       </w:pPr>
-      <w:bookmarkStart w:id="52" w:name="_Toc166955930"/>
+      <w:bookmarkStart w:id="51" w:name="_Toc166955930"/>
       <w:r>
         <w:rPr>
           <w:b/>
@@ -16967,7 +16945,7 @@
         <w:tab/>
         <w:t>Observations complémentaires</w:t>
       </w:r>
-      <w:bookmarkEnd w:id="52"/>
+      <w:bookmarkEnd w:id="51"/>
     </w:p>
     <w:p>
       <w:pPr>
@@ -17214,8 +17192,8 @@
           <w:u w:val="single"/>
         </w:rPr>
       </w:pPr>
-      <w:bookmarkStart w:id="53" w:name="_Toc166953154"/>
-      <w:bookmarkStart w:id="54" w:name="_Toc166955931"/>
+      <w:bookmarkStart w:id="52" w:name="_Toc166953154"/>
+      <w:bookmarkStart w:id="53" w:name="_Toc166955931"/>
       <w:r>
         <w:rPr>
           <w:sz w:val="20"/>
@@ -17224,8 +17202,8 @@
         </w:rPr>
         <w:t>CONCLUSION</w:t>
       </w:r>
+      <w:bookmarkEnd w:id="52"/>
       <w:bookmarkEnd w:id="53"/>
-      <w:bookmarkEnd w:id="54"/>
     </w:p>
     <w:p>
       <w:pPr>
@@ -17476,10 +17454,10 @@
       </w:pPr>
     </w:p>
     <w:sectPr>
-      <w:headerReference w:type="default" r:id="rId13"/>
-      <w:footerReference w:type="default" r:id="rId14"/>
-      <w:headerReference w:type="first" r:id="rId15"/>
-      <w:footerReference w:type="first" r:id="rId16"/>
+      <w:headerReference w:type="default" r:id="rId10"/>
+      <w:footerReference w:type="default" r:id="rId11"/>
+      <w:headerReference w:type="first" r:id="rId12"/>
+      <w:footerReference w:type="first" r:id="rId13"/>
       <w:pgSz w:w="11910" w:h="16840"/>
       <w:pgMar w:top="1440" w:right="1278" w:bottom="1440" w:left="709" w:header="573" w:footer="266" w:gutter="0"/>
       <w:cols w:space="720"/>
@@ -17488,41 +17466,6 @@
     </w:sectPr>
   </w:body>
 </w:document>
-</file>
-
-<file path=word/comments.xml><?xml version="1.0" encoding="utf-8"?>
-<w:comments xmlns:wpc="http://schemas.microsoft.com/office/word/2010/wordprocessingCanvas" xmlns:cx="http://schemas.microsoft.com/office/drawing/2014/chartex" xmlns:cx1="http://schemas.microsoft.com/office/drawing/2015/9/8/chartex" xmlns:cx2="http://schemas.microsoft.com/office/drawing/2015/10/21/chartex" xmlns:cx3="http://schemas.microsoft.com/office/drawing/2016/5/9/chartex" xmlns:cx4="http://schemas.microsoft.com/office/drawing/2016/5/10/chartex" xmlns:cx5="http://schemas.microsoft.com/office/drawing/2016/5/11/chartex" xmlns:cx6="http://schemas.microsoft.com/office/drawing/2016/5/12/chartex" xmlns:cx7="http://schemas.microsoft.com/office/drawing/2016/5/13/chartex" xmlns:cx8="http://schemas.microsoft.com/office/drawing/2016/5/14/chartex" xmlns:mc="http://schemas.openxmlformats.org/markup-compatibility/2006" xmlns:aink="http://schemas.microsoft.com/office/drawing/2016/ink" xmlns:am3d="http://schemas.microsoft.com/office/drawing/2017/model3d" xmlns:o="urn:schemas-microsoft-com:office:office" xmlns:oel="http://schemas.microsoft.com/office/2019/extlst" xmlns:r="http://schemas.openxmlformats.org/officeDocument/2006/relationships" xmlns:m="http://schemas.openxmlformats.org/officeDocument/2006/math" xmlns:v="urn:schemas-microsoft-com:vml" xmlns:wp14="http://schemas.microsoft.com/office/word/2010/wordprocessingDrawing" xmlns:wp="http://schemas.openxmlformats.org/drawingml/2006/wordprocessingDrawing" xmlns:w10="urn:schemas-microsoft-com:office:word" xmlns:w="http://schemas.openxmlformats.org/wordprocessingml/2006/main" xmlns:w14="http://schemas.microsoft.com/office/word/2010/wordml" xmlns:w15="http://schemas.microsoft.com/office/word/2012/wordml" xmlns:w16cex="http://schemas.microsoft.com/office/word/2018/wordml/cex" xmlns:w16cid="http://schemas.microsoft.com/office/word/2016/wordml/cid" xmlns:w16="http://schemas.microsoft.com/office/word/2018/wordml" xmlns:w16du="http://schemas.microsoft.com/office/word/2023/wordml/word16du" xmlns:w16sdtdh="http://schemas.microsoft.com/office/word/2020/wordml/sdtdatahash" xmlns:w16se="http://schemas.microsoft.com/office/word/2015/wordml/symex" xmlns:wpg="http://schemas.microsoft.com/office/word/2010/wordprocessingGroup" xmlns:wpi="http://schemas.microsoft.com/office/word/2010/wordprocessingInk" xmlns:wne="http://schemas.microsoft.com/office/word/2006/wordml" xmlns:wps="http://schemas.microsoft.com/office/word/2010/wordprocessingShape" mc:Ignorable="w14 w15 w16se w16cid w16 w16cex w16sdtdh w16du wp14">
-  <w:comment w:id="47" w:author="DELL" w:date="2024-08-25T13:58:00Z" w:initials="D">
-    <w:p>
-      <w:pPr>
-        <w:pStyle w:val="Commentaire"/>
-      </w:pPr>
-      <w:r>
-        <w:rPr>
-          <w:rStyle w:val="Marquedecommentaire"/>
-        </w:rPr>
-        <w:annotationRef/>
-      </w:r>
-    </w:p>
-    <w:p>
-      <w:pPr>
-        <w:pStyle w:val="Commentaire"/>
-      </w:pPr>
-    </w:p>
-  </w:comment>
-</w:comments>
-</file>
-
-<file path=word/commentsExtended.xml><?xml version="1.0" encoding="utf-8"?>
-<w15:commentsEx xmlns:wpc="http://schemas.microsoft.com/office/word/2010/wordprocessingCanvas" xmlns:cx="http://schemas.microsoft.com/office/drawing/2014/chartex" xmlns:cx1="http://schemas.microsoft.com/office/drawing/2015/9/8/chartex" xmlns:cx2="http://schemas.microsoft.com/office/drawing/2015/10/21/chartex" xmlns:cx3="http://schemas.microsoft.com/office/drawing/2016/5/9/chartex" xmlns:cx4="http://schemas.microsoft.com/office/drawing/2016/5/10/chartex" xmlns:cx5="http://schemas.microsoft.com/office/drawing/2016/5/11/chartex" xmlns:cx6="http://schemas.microsoft.com/office/drawing/2016/5/12/chartex" xmlns:cx7="http://schemas.microsoft.com/office/drawing/2016/5/13/chartex" xmlns:cx8="http://schemas.microsoft.com/office/drawing/2016/5/14/chartex" xmlns:mc="http://schemas.openxmlformats.org/markup-compatibility/2006" xmlns:aink="http://schemas.microsoft.com/office/drawing/2016/ink" xmlns:am3d="http://schemas.microsoft.com/office/drawing/2017/model3d" xmlns:o="urn:schemas-microsoft-com:office:office" xmlns:oel="http://schemas.microsoft.com/office/2019/extlst" xmlns:r="http://schemas.openxmlformats.org/officeDocument/2006/relationships" xmlns:m="http://schemas.openxmlformats.org/officeDocument/2006/math" xmlns:v="urn:schemas-microsoft-com:vml" xmlns:wp14="http://schemas.microsoft.com/office/word/2010/wordprocessingDrawing" xmlns:wp="http://schemas.openxmlformats.org/drawingml/2006/wordprocessingDrawing" xmlns:w10="urn:schemas-microsoft-com:office:word" xmlns:w="http://schemas.openxmlformats.org/wordprocessingml/2006/main" xmlns:w14="http://schemas.microsoft.com/office/word/2010/wordml" xmlns:w15="http://schemas.microsoft.com/office/word/2012/wordml" xmlns:w16cex="http://schemas.microsoft.com/office/word/2018/wordml/cex" xmlns:w16cid="http://schemas.microsoft.com/office/word/2016/wordml/cid" xmlns:w16="http://schemas.microsoft.com/office/word/2018/wordml" xmlns:w16du="http://schemas.microsoft.com/office/word/2023/wordml/word16du" xmlns:w16sdtdh="http://schemas.microsoft.com/office/word/2020/wordml/sdtdatahash" xmlns:w16se="http://schemas.microsoft.com/office/word/2015/wordml/symex" xmlns:wpg="http://schemas.microsoft.com/office/word/2010/wordprocessingGroup" xmlns:wpi="http://schemas.microsoft.com/office/word/2010/wordprocessingInk" xmlns:wne="http://schemas.microsoft.com/office/word/2006/wordml" xmlns:wps="http://schemas.microsoft.com/office/word/2010/wordprocessingShape" mc:Ignorable="w14 w15 w16se w16cid w16 w16cex w16sdtdh w16du wp14">
-  <w15:commentEx w15:paraId="302CABD5" w15:done="0"/>
-</w15:commentsEx>
-</file>
-
-<file path=word/commentsIds.xml><?xml version="1.0" encoding="utf-8"?>
-<w16cid:commentsIds xmlns:wpc="http://schemas.microsoft.com/office/word/2010/wordprocessingCanvas" xmlns:cx="http://schemas.microsoft.com/office/drawing/2014/chartex" xmlns:cx1="http://schemas.microsoft.com/office/drawing/2015/9/8/chartex" xmlns:cx2="http://schemas.microsoft.com/office/drawing/2015/10/21/chartex" xmlns:cx3="http://schemas.microsoft.com/office/drawing/2016/5/9/chartex" xmlns:cx4="http://schemas.microsoft.com/office/drawing/2016/5/10/chartex" xmlns:cx5="http://schemas.microsoft.com/office/drawing/2016/5/11/chartex" xmlns:cx6="http://schemas.microsoft.com/office/drawing/2016/5/12/chartex" xmlns:cx7="http://schemas.microsoft.com/office/drawing/2016/5/13/chartex" xmlns:cx8="http://schemas.microsoft.com/office/drawing/2016/5/14/chartex" xmlns:mc="http://schemas.openxmlformats.org/markup-compatibility/2006" xmlns:aink="http://schemas.microsoft.com/office/drawing/2016/ink" xmlns:am3d="http://schemas.microsoft.com/office/drawing/2017/model3d" xmlns:o="urn:schemas-microsoft-com:office:office" xmlns:oel="http://schemas.microsoft.com/office/2019/extlst" xmlns:r="http://schemas.openxmlformats.org/officeDocument/2006/relationships" xmlns:m="http://schemas.openxmlformats.org/officeDocument/2006/math" xmlns:v="urn:schemas-microsoft-com:vml" xmlns:wp14="http://schemas.microsoft.com/office/word/2010/wordprocessingDrawing" xmlns:wp="http://schemas.openxmlformats.org/drawingml/2006/wordprocessingDrawing" xmlns:w10="urn:schemas-microsoft-com:office:word" xmlns:w="http://schemas.openxmlformats.org/wordprocessingml/2006/main" xmlns:w14="http://schemas.microsoft.com/office/word/2010/wordml" xmlns:w15="http://schemas.microsoft.com/office/word/2012/wordml" xmlns:w16cex="http://schemas.microsoft.com/office/word/2018/wordml/cex" xmlns:w16cid="http://schemas.microsoft.com/office/word/2016/wordml/cid" xmlns:w16="http://schemas.microsoft.com/office/word/2018/wordml" xmlns:w16du="http://schemas.microsoft.com/office/word/2023/wordml/word16du" xmlns:w16sdtdh="http://schemas.microsoft.com/office/word/2020/wordml/sdtdatahash" xmlns:w16se="http://schemas.microsoft.com/office/word/2015/wordml/symex" xmlns:wpg="http://schemas.microsoft.com/office/word/2010/wordprocessingGroup" xmlns:wpi="http://schemas.microsoft.com/office/word/2010/wordprocessingInk" xmlns:wne="http://schemas.microsoft.com/office/word/2006/wordml" xmlns:wps="http://schemas.microsoft.com/office/word/2010/wordprocessingShape" mc:Ignorable="w14 w15 w16se w16cid w16 w16cex w16sdtdh w16du wp14">
-  <w16cid:commentId w16cid:paraId="302CABD5" w16cid:durableId="2877E922"/>
-</w16cid:commentsIds>
 </file>
 
 <file path=word/endnotes.xml><?xml version="1.0" encoding="utf-8"?>
@@ -19751,14 +19694,6 @@
   </w:num>
   <w:numIdMacAtCleanup w:val="7"/>
 </w:numbering>
-</file>
-
-<file path=word/people.xml><?xml version="1.0" encoding="utf-8"?>
-<w15:people xmlns:wpc="http://schemas.microsoft.com/office/word/2010/wordprocessingCanvas" xmlns:cx="http://schemas.microsoft.com/office/drawing/2014/chartex" xmlns:cx1="http://schemas.microsoft.com/office/drawing/2015/9/8/chartex" xmlns:cx2="http://schemas.microsoft.com/office/drawing/2015/10/21/chartex" xmlns:cx3="http://schemas.microsoft.com/office/drawing/2016/5/9/chartex" xmlns:cx4="http://schemas.microsoft.com/office/drawing/2016/5/10/chartex" xmlns:cx5="http://schemas.microsoft.com/office/drawing/2016/5/11/chartex" xmlns:cx6="http://schemas.microsoft.com/office/drawing/2016/5/12/chartex" xmlns:cx7="http://schemas.microsoft.com/office/drawing/2016/5/13/chartex" xmlns:cx8="http://schemas.microsoft.com/office/drawing/2016/5/14/chartex" xmlns:mc="http://schemas.openxmlformats.org/markup-compatibility/2006" xmlns:aink="http://schemas.microsoft.com/office/drawing/2016/ink" xmlns:am3d="http://schemas.microsoft.com/office/drawing/2017/model3d" xmlns:o="urn:schemas-microsoft-com:office:office" xmlns:oel="http://schemas.microsoft.com/office/2019/extlst" xmlns:r="http://schemas.openxmlformats.org/officeDocument/2006/relationships" xmlns:m="http://schemas.openxmlformats.org/officeDocument/2006/math" xmlns:v="urn:schemas-microsoft-com:vml" xmlns:wp14="http://schemas.microsoft.com/office/word/2010/wordprocessingDrawing" xmlns:wp="http://schemas.openxmlformats.org/drawingml/2006/wordprocessingDrawing" xmlns:w10="urn:schemas-microsoft-com:office:word" xmlns:w="http://schemas.openxmlformats.org/wordprocessingml/2006/main" xmlns:w14="http://schemas.microsoft.com/office/word/2010/wordml" xmlns:w15="http://schemas.microsoft.com/office/word/2012/wordml" xmlns:w16cex="http://schemas.microsoft.com/office/word/2018/wordml/cex" xmlns:w16cid="http://schemas.microsoft.com/office/word/2016/wordml/cid" xmlns:w16="http://schemas.microsoft.com/office/word/2018/wordml" xmlns:w16du="http://schemas.microsoft.com/office/word/2023/wordml/word16du" xmlns:w16sdtdh="http://schemas.microsoft.com/office/word/2020/wordml/sdtdatahash" xmlns:w16se="http://schemas.microsoft.com/office/word/2015/wordml/symex" xmlns:wpg="http://schemas.microsoft.com/office/word/2010/wordprocessingGroup" xmlns:wpi="http://schemas.microsoft.com/office/word/2010/wordprocessingInk" xmlns:wne="http://schemas.microsoft.com/office/word/2006/wordml" xmlns:wps="http://schemas.microsoft.com/office/word/2010/wordprocessingShape" mc:Ignorable="w14 w15 w16se w16cid w16 w16cex w16sdtdh w16du wp14">
-  <w15:person w15:author="DELL">
-    <w15:presenceInfo w15:providerId="None" w15:userId="DELL"/>
-  </w15:person>
-</w15:people>
 </file>
 
 <file path=word/styles.xml><?xml version="1.0" encoding="utf-8"?>

</xml_diff>

<commit_message>
FINISH all logique but not completed observations reference - 1|28|08|2024
</commit_message>
<xml_diff>
--- a/src/rapports/Famille1-LEV1_VGP.docx
+++ b/src/rapports/Famille1-LEV1_VGP.docx
@@ -15661,7 +15661,10 @@
             </w:r>
             <w:proofErr w:type="gramEnd"/>
             <w:r>
-              <w:t>ref}</w:t>
+              <w:t>obs</w:t>
+            </w:r>
+            <w:r>
+              <w:t>}</w:t>
             </w:r>
           </w:p>
         </w:tc>
@@ -15686,10 +15689,12 @@
             <w:r>
               <w:t>{</w:t>
             </w:r>
+            <w:proofErr w:type="spellStart"/>
             <w:proofErr w:type="gramStart"/>
             <w:r>
-              <w:t>tab</w:t>
-            </w:r>
+              <w:t>text</w:t>
+            </w:r>
+            <w:proofErr w:type="spellEnd"/>
             <w:proofErr w:type="gramEnd"/>
             <w:r>
               <w:t>}</w:t>
@@ -15911,7 +15916,10 @@
             </w:r>
             <w:proofErr w:type="gramEnd"/>
             <w:r>
-              <w:t>ref}</w:t>
+              <w:t>obs</w:t>
+            </w:r>
+            <w:r>
+              <w:t>}</w:t>
             </w:r>
           </w:p>
         </w:tc>
@@ -15934,10 +15942,12 @@
             <w:r>
               <w:t>{</w:t>
             </w:r>
+            <w:proofErr w:type="spellStart"/>
             <w:proofErr w:type="gramStart"/>
             <w:r>
-              <w:t>tab</w:t>
-            </w:r>
+              <w:t>text</w:t>
+            </w:r>
+            <w:proofErr w:type="spellEnd"/>
             <w:proofErr w:type="gramEnd"/>
             <w:r>
               <w:t>}</w:t>
@@ -15971,481 +15981,6 @@
             <w:r>
               <w:t>}</w:t>
             </w:r>
-          </w:p>
-        </w:tc>
-      </w:tr>
-      <w:tr>
-        <w:trPr>
-          <w:cantSplit/>
-          <w:trHeight w:val="360"/>
-          <w:jc w:val="center"/>
-        </w:trPr>
-        <w:tc>
-          <w:tcPr>
-            <w:tcW w:w="722" w:type="dxa"/>
-            <w:tcBorders>
-              <w:left w:val="single" w:sz="12" w:space="0" w:color="000000"/>
-              <w:right w:val="single" w:sz="2" w:space="0" w:color="000000"/>
-            </w:tcBorders>
-            <w:shd w:val="clear" w:color="auto" w:fill="FFFFFF"/>
-            <w:vAlign w:val="center"/>
-          </w:tcPr>
-          <w:p>
-            <w:pPr>
-              <w:keepLines/>
-              <w:snapToGrid w:val="0"/>
-              <w:jc w:val="center"/>
-            </w:pPr>
-          </w:p>
-        </w:tc>
-        <w:tc>
-          <w:tcPr>
-            <w:tcW w:w="7944" w:type="dxa"/>
-            <w:tcBorders>
-              <w:left w:val="single" w:sz="2" w:space="0" w:color="000000"/>
-              <w:right w:val="single" w:sz="2" w:space="0" w:color="000000"/>
-            </w:tcBorders>
-            <w:shd w:val="clear" w:color="auto" w:fill="FFFFFF"/>
-            <w:vAlign w:val="center"/>
-          </w:tcPr>
-          <w:p>
-            <w:pPr>
-              <w:keepLines/>
-              <w:snapToGrid w:val="0"/>
-              <w:jc w:val="both"/>
-            </w:pPr>
-          </w:p>
-        </w:tc>
-        <w:tc>
-          <w:tcPr>
-            <w:tcW w:w="1729" w:type="dxa"/>
-            <w:tcBorders>
-              <w:left w:val="single" w:sz="2" w:space="0" w:color="000000"/>
-              <w:right w:val="single" w:sz="12" w:space="0" w:color="000000"/>
-            </w:tcBorders>
-            <w:shd w:val="clear" w:color="auto" w:fill="FFFFFF"/>
-            <w:vAlign w:val="center"/>
-          </w:tcPr>
-          <w:p>
-            <w:pPr>
-              <w:keepLines/>
-              <w:snapToGrid w:val="0"/>
-            </w:pPr>
-          </w:p>
-        </w:tc>
-      </w:tr>
-      <w:tr>
-        <w:trPr>
-          <w:cantSplit/>
-          <w:trHeight w:val="360"/>
-          <w:jc w:val="center"/>
-        </w:trPr>
-        <w:tc>
-          <w:tcPr>
-            <w:tcW w:w="722" w:type="dxa"/>
-            <w:tcBorders>
-              <w:left w:val="single" w:sz="12" w:space="0" w:color="000000"/>
-              <w:right w:val="single" w:sz="2" w:space="0" w:color="000000"/>
-            </w:tcBorders>
-            <w:shd w:val="clear" w:color="auto" w:fill="FFFFFF"/>
-            <w:vAlign w:val="center"/>
-          </w:tcPr>
-          <w:p>
-            <w:pPr>
-              <w:keepLines/>
-              <w:snapToGrid w:val="0"/>
-              <w:jc w:val="center"/>
-            </w:pPr>
-          </w:p>
-        </w:tc>
-        <w:tc>
-          <w:tcPr>
-            <w:tcW w:w="7944" w:type="dxa"/>
-            <w:tcBorders>
-              <w:left w:val="single" w:sz="2" w:space="0" w:color="000000"/>
-              <w:right w:val="single" w:sz="2" w:space="0" w:color="000000"/>
-            </w:tcBorders>
-            <w:shd w:val="clear" w:color="auto" w:fill="FFFFFF"/>
-            <w:vAlign w:val="center"/>
-          </w:tcPr>
-          <w:p>
-            <w:pPr>
-              <w:keepLines/>
-              <w:snapToGrid w:val="0"/>
-            </w:pPr>
-          </w:p>
-        </w:tc>
-        <w:tc>
-          <w:tcPr>
-            <w:tcW w:w="1729" w:type="dxa"/>
-            <w:tcBorders>
-              <w:left w:val="single" w:sz="2" w:space="0" w:color="000000"/>
-              <w:right w:val="single" w:sz="12" w:space="0" w:color="000000"/>
-            </w:tcBorders>
-            <w:shd w:val="clear" w:color="auto" w:fill="FFFFFF"/>
-            <w:vAlign w:val="center"/>
-          </w:tcPr>
-          <w:p>
-            <w:pPr>
-              <w:keepLines/>
-              <w:snapToGrid w:val="0"/>
-            </w:pPr>
-          </w:p>
-        </w:tc>
-      </w:tr>
-      <w:tr>
-        <w:trPr>
-          <w:cantSplit/>
-          <w:trHeight w:val="360"/>
-          <w:jc w:val="center"/>
-        </w:trPr>
-        <w:tc>
-          <w:tcPr>
-            <w:tcW w:w="722" w:type="dxa"/>
-            <w:tcBorders>
-              <w:left w:val="single" w:sz="12" w:space="0" w:color="000000"/>
-              <w:right w:val="single" w:sz="2" w:space="0" w:color="000000"/>
-            </w:tcBorders>
-            <w:shd w:val="clear" w:color="auto" w:fill="FFFFFF"/>
-            <w:vAlign w:val="center"/>
-          </w:tcPr>
-          <w:p>
-            <w:pPr>
-              <w:keepLines/>
-              <w:snapToGrid w:val="0"/>
-              <w:jc w:val="center"/>
-            </w:pPr>
-          </w:p>
-        </w:tc>
-        <w:tc>
-          <w:tcPr>
-            <w:tcW w:w="7944" w:type="dxa"/>
-            <w:tcBorders>
-              <w:left w:val="single" w:sz="2" w:space="0" w:color="000000"/>
-              <w:right w:val="single" w:sz="2" w:space="0" w:color="000000"/>
-            </w:tcBorders>
-            <w:shd w:val="clear" w:color="auto" w:fill="FFFFFF"/>
-            <w:vAlign w:val="center"/>
-          </w:tcPr>
-          <w:p>
-            <w:pPr>
-              <w:keepLines/>
-              <w:snapToGrid w:val="0"/>
-            </w:pPr>
-          </w:p>
-        </w:tc>
-        <w:tc>
-          <w:tcPr>
-            <w:tcW w:w="1729" w:type="dxa"/>
-            <w:tcBorders>
-              <w:left w:val="single" w:sz="2" w:space="0" w:color="000000"/>
-              <w:right w:val="single" w:sz="12" w:space="0" w:color="000000"/>
-            </w:tcBorders>
-            <w:shd w:val="clear" w:color="auto" w:fill="FFFFFF"/>
-            <w:vAlign w:val="center"/>
-          </w:tcPr>
-          <w:p>
-            <w:pPr>
-              <w:keepLines/>
-              <w:snapToGrid w:val="0"/>
-            </w:pPr>
-          </w:p>
-        </w:tc>
-      </w:tr>
-      <w:tr>
-        <w:trPr>
-          <w:cantSplit/>
-          <w:trHeight w:val="360"/>
-          <w:jc w:val="center"/>
-        </w:trPr>
-        <w:tc>
-          <w:tcPr>
-            <w:tcW w:w="722" w:type="dxa"/>
-            <w:tcBorders>
-              <w:left w:val="single" w:sz="12" w:space="0" w:color="000000"/>
-              <w:right w:val="single" w:sz="2" w:space="0" w:color="000000"/>
-            </w:tcBorders>
-            <w:shd w:val="clear" w:color="auto" w:fill="FFFFFF"/>
-            <w:vAlign w:val="center"/>
-          </w:tcPr>
-          <w:p>
-            <w:pPr>
-              <w:keepLines/>
-              <w:snapToGrid w:val="0"/>
-              <w:jc w:val="center"/>
-            </w:pPr>
-          </w:p>
-        </w:tc>
-        <w:tc>
-          <w:tcPr>
-            <w:tcW w:w="7944" w:type="dxa"/>
-            <w:tcBorders>
-              <w:left w:val="single" w:sz="2" w:space="0" w:color="000000"/>
-              <w:right w:val="single" w:sz="2" w:space="0" w:color="000000"/>
-            </w:tcBorders>
-            <w:shd w:val="clear" w:color="auto" w:fill="FFFFFF"/>
-            <w:vAlign w:val="center"/>
-          </w:tcPr>
-          <w:p>
-            <w:pPr>
-              <w:keepLines/>
-              <w:snapToGrid w:val="0"/>
-            </w:pPr>
-          </w:p>
-        </w:tc>
-        <w:tc>
-          <w:tcPr>
-            <w:tcW w:w="1729" w:type="dxa"/>
-            <w:tcBorders>
-              <w:left w:val="single" w:sz="2" w:space="0" w:color="000000"/>
-              <w:right w:val="single" w:sz="12" w:space="0" w:color="000000"/>
-            </w:tcBorders>
-            <w:shd w:val="clear" w:color="auto" w:fill="FFFFFF"/>
-            <w:vAlign w:val="center"/>
-          </w:tcPr>
-          <w:p>
-            <w:pPr>
-              <w:keepLines/>
-              <w:snapToGrid w:val="0"/>
-            </w:pPr>
-          </w:p>
-        </w:tc>
-      </w:tr>
-      <w:tr>
-        <w:trPr>
-          <w:cantSplit/>
-          <w:trHeight w:val="360"/>
-          <w:jc w:val="center"/>
-        </w:trPr>
-        <w:tc>
-          <w:tcPr>
-            <w:tcW w:w="722" w:type="dxa"/>
-            <w:tcBorders>
-              <w:left w:val="single" w:sz="12" w:space="0" w:color="000000"/>
-              <w:right w:val="single" w:sz="2" w:space="0" w:color="000000"/>
-            </w:tcBorders>
-            <w:shd w:val="clear" w:color="auto" w:fill="FFFFFF"/>
-            <w:vAlign w:val="center"/>
-          </w:tcPr>
-          <w:p>
-            <w:pPr>
-              <w:keepLines/>
-              <w:snapToGrid w:val="0"/>
-              <w:jc w:val="center"/>
-            </w:pPr>
-          </w:p>
-        </w:tc>
-        <w:tc>
-          <w:tcPr>
-            <w:tcW w:w="7944" w:type="dxa"/>
-            <w:tcBorders>
-              <w:left w:val="single" w:sz="2" w:space="0" w:color="000000"/>
-              <w:right w:val="single" w:sz="2" w:space="0" w:color="000000"/>
-            </w:tcBorders>
-            <w:shd w:val="clear" w:color="auto" w:fill="FFFFFF"/>
-            <w:vAlign w:val="center"/>
-          </w:tcPr>
-          <w:p>
-            <w:pPr>
-              <w:keepLines/>
-              <w:snapToGrid w:val="0"/>
-            </w:pPr>
-          </w:p>
-        </w:tc>
-        <w:tc>
-          <w:tcPr>
-            <w:tcW w:w="1729" w:type="dxa"/>
-            <w:tcBorders>
-              <w:left w:val="single" w:sz="2" w:space="0" w:color="000000"/>
-              <w:right w:val="single" w:sz="12" w:space="0" w:color="000000"/>
-            </w:tcBorders>
-            <w:shd w:val="clear" w:color="auto" w:fill="FFFFFF"/>
-            <w:vAlign w:val="center"/>
-          </w:tcPr>
-          <w:p>
-            <w:pPr>
-              <w:keepLines/>
-              <w:snapToGrid w:val="0"/>
-            </w:pPr>
-          </w:p>
-        </w:tc>
-      </w:tr>
-      <w:tr>
-        <w:trPr>
-          <w:cantSplit/>
-          <w:trHeight w:val="360"/>
-          <w:jc w:val="center"/>
-        </w:trPr>
-        <w:tc>
-          <w:tcPr>
-            <w:tcW w:w="722" w:type="dxa"/>
-            <w:tcBorders>
-              <w:left w:val="single" w:sz="12" w:space="0" w:color="000000"/>
-              <w:right w:val="single" w:sz="2" w:space="0" w:color="000000"/>
-            </w:tcBorders>
-            <w:shd w:val="clear" w:color="auto" w:fill="FFFFFF"/>
-            <w:vAlign w:val="center"/>
-          </w:tcPr>
-          <w:p>
-            <w:pPr>
-              <w:keepLines/>
-              <w:snapToGrid w:val="0"/>
-              <w:jc w:val="center"/>
-            </w:pPr>
-          </w:p>
-        </w:tc>
-        <w:tc>
-          <w:tcPr>
-            <w:tcW w:w="7944" w:type="dxa"/>
-            <w:tcBorders>
-              <w:left w:val="single" w:sz="2" w:space="0" w:color="000000"/>
-              <w:right w:val="single" w:sz="2" w:space="0" w:color="000000"/>
-            </w:tcBorders>
-            <w:shd w:val="clear" w:color="auto" w:fill="FFFFFF"/>
-            <w:vAlign w:val="center"/>
-          </w:tcPr>
-          <w:p>
-            <w:pPr>
-              <w:keepLines/>
-              <w:snapToGrid w:val="0"/>
-            </w:pPr>
-          </w:p>
-        </w:tc>
-        <w:tc>
-          <w:tcPr>
-            <w:tcW w:w="1729" w:type="dxa"/>
-            <w:tcBorders>
-              <w:left w:val="single" w:sz="2" w:space="0" w:color="000000"/>
-              <w:right w:val="single" w:sz="12" w:space="0" w:color="000000"/>
-            </w:tcBorders>
-            <w:shd w:val="clear" w:color="auto" w:fill="FFFFFF"/>
-            <w:vAlign w:val="center"/>
-          </w:tcPr>
-          <w:p>
-            <w:pPr>
-              <w:keepLines/>
-              <w:snapToGrid w:val="0"/>
-            </w:pPr>
-          </w:p>
-        </w:tc>
-      </w:tr>
-      <w:tr>
-        <w:trPr>
-          <w:cantSplit/>
-          <w:trHeight w:val="360"/>
-          <w:jc w:val="center"/>
-        </w:trPr>
-        <w:tc>
-          <w:tcPr>
-            <w:tcW w:w="722" w:type="dxa"/>
-            <w:tcBorders>
-              <w:left w:val="single" w:sz="12" w:space="0" w:color="000000"/>
-              <w:right w:val="single" w:sz="2" w:space="0" w:color="000000"/>
-            </w:tcBorders>
-            <w:shd w:val="clear" w:color="auto" w:fill="FFFFFF"/>
-            <w:vAlign w:val="center"/>
-          </w:tcPr>
-          <w:p>
-            <w:pPr>
-              <w:keepLines/>
-              <w:snapToGrid w:val="0"/>
-              <w:jc w:val="center"/>
-            </w:pPr>
-          </w:p>
-        </w:tc>
-        <w:tc>
-          <w:tcPr>
-            <w:tcW w:w="7944" w:type="dxa"/>
-            <w:tcBorders>
-              <w:left w:val="single" w:sz="2" w:space="0" w:color="000000"/>
-              <w:right w:val="single" w:sz="2" w:space="0" w:color="000000"/>
-            </w:tcBorders>
-            <w:shd w:val="clear" w:color="auto" w:fill="FFFFFF"/>
-            <w:vAlign w:val="center"/>
-          </w:tcPr>
-          <w:p>
-            <w:pPr>
-              <w:keepLines/>
-              <w:snapToGrid w:val="0"/>
-              <w:jc w:val="both"/>
-            </w:pPr>
-          </w:p>
-        </w:tc>
-        <w:tc>
-          <w:tcPr>
-            <w:tcW w:w="1729" w:type="dxa"/>
-            <w:tcBorders>
-              <w:left w:val="single" w:sz="2" w:space="0" w:color="000000"/>
-              <w:right w:val="single" w:sz="12" w:space="0" w:color="000000"/>
-            </w:tcBorders>
-            <w:shd w:val="clear" w:color="auto" w:fill="FFFFFF"/>
-            <w:vAlign w:val="center"/>
-          </w:tcPr>
-          <w:p>
-            <w:pPr>
-              <w:keepLines/>
-              <w:snapToGrid w:val="0"/>
-            </w:pPr>
-          </w:p>
-        </w:tc>
-      </w:tr>
-      <w:tr>
-        <w:trPr>
-          <w:cantSplit/>
-          <w:trHeight w:val="360"/>
-          <w:jc w:val="center"/>
-        </w:trPr>
-        <w:tc>
-          <w:tcPr>
-            <w:tcW w:w="722" w:type="dxa"/>
-            <w:tcBorders>
-              <w:left w:val="single" w:sz="12" w:space="0" w:color="000000"/>
-              <w:right w:val="single" w:sz="2" w:space="0" w:color="000000"/>
-            </w:tcBorders>
-            <w:shd w:val="clear" w:color="auto" w:fill="FFFFFF"/>
-            <w:vAlign w:val="center"/>
-          </w:tcPr>
-          <w:p>
-            <w:pPr>
-              <w:keepLines/>
-              <w:snapToGrid w:val="0"/>
-              <w:jc w:val="center"/>
-            </w:pPr>
-          </w:p>
-        </w:tc>
-        <w:tc>
-          <w:tcPr>
-            <w:tcW w:w="7944" w:type="dxa"/>
-            <w:tcBorders>
-              <w:left w:val="single" w:sz="2" w:space="0" w:color="000000"/>
-              <w:right w:val="single" w:sz="2" w:space="0" w:color="000000"/>
-            </w:tcBorders>
-            <w:shd w:val="clear" w:color="auto" w:fill="FFFFFF"/>
-            <w:vAlign w:val="center"/>
-          </w:tcPr>
-          <w:p>
-            <w:pPr>
-              <w:keepLines/>
-              <w:snapToGrid w:val="0"/>
-              <w:jc w:val="both"/>
-            </w:pPr>
-          </w:p>
-        </w:tc>
-        <w:tc>
-          <w:tcPr>
-            <w:tcW w:w="1729" w:type="dxa"/>
-            <w:tcBorders>
-              <w:left w:val="single" w:sz="2" w:space="0" w:color="000000"/>
-              <w:right w:val="single" w:sz="12" w:space="0" w:color="000000"/>
-            </w:tcBorders>
-            <w:shd w:val="clear" w:color="auto" w:fill="FFFFFF"/>
-            <w:vAlign w:val="center"/>
-          </w:tcPr>
-          <w:p>
-            <w:pPr>
-              <w:keepLines/>
-              <w:snapToGrid w:val="0"/>
-            </w:pPr>
           </w:p>
         </w:tc>
       </w:tr>
@@ -17053,6 +16588,7 @@
           <w:sz w:val="20"/>
           <w:szCs w:val="20"/>
         </w:rPr>
+        <w:lastRenderedPageBreak/>
         <w:t>{#</w:t>
       </w:r>
       <w:r>

</xml_diff>

<commit_message>
FIX probleme references Observations - 1|29|08|2024
</commit_message>
<xml_diff>
--- a/src/rapports/Famille1-LEV1_VGP.docx
+++ b/src/rapports/Famille1-LEV1_VGP.docx
@@ -7712,6 +7712,19 @@
     </w:p>
     <w:p>
       <w:pPr>
+        <w:tabs>
+          <w:tab w:val="left" w:pos="567"/>
+        </w:tabs>
+        <w:spacing w:before="60" w:line="219" w:lineRule="exact"/>
+        <w:jc w:val="both"/>
+        <w:rPr>
+          <w:sz w:val="20"/>
+          <w:szCs w:val="20"/>
+        </w:rPr>
+      </w:pPr>
+    </w:p>
+    <w:p>
+      <w:pPr>
         <w:pStyle w:val="Paragraphedeliste"/>
         <w:tabs>
           <w:tab w:val="left" w:pos="567"/>
@@ -7725,354 +7738,351 @@
         </w:rPr>
       </w:pPr>
     </w:p>
-    <w:p>
-      <w:pPr>
+    <w:sdt>
+      <w:sdtPr>
         <w:rPr>
           <w:sz w:val="20"/>
           <w:szCs w:val="20"/>
           <w:u w:val="single"/>
         </w:rPr>
-      </w:pPr>
-      <w:r>
-        <w:rPr>
-          <w:noProof/>
-          <w:lang w:bidi="ar-SA"/>
-        </w:rPr>
-        <w:lastRenderedPageBreak/>
-        <mc:AlternateContent>
-          <mc:Choice Requires="wps">
-            <w:drawing>
-              <wp:anchor distT="45720" distB="45720" distL="114300" distR="114300" simplePos="0" relativeHeight="251691008" behindDoc="0" locked="0" layoutInCell="1" allowOverlap="1" wp14:anchorId="3D71BC46" wp14:editId="4512D146">
-                <wp:simplePos x="0" y="0"/>
-                <wp:positionH relativeFrom="column">
-                  <wp:posOffset>1096010</wp:posOffset>
-                </wp:positionH>
-                <wp:positionV relativeFrom="paragraph">
-                  <wp:posOffset>21590</wp:posOffset>
-                </wp:positionV>
-                <wp:extent cx="4314825" cy="574040"/>
-                <wp:effectExtent l="19050" t="19050" r="47625" b="35560"/>
-                <wp:wrapTopAndBottom/>
-                <wp:docPr id="1" name="Text Box 11"/>
-                <wp:cNvGraphicFramePr>
-                  <a:graphicFrameLocks xmlns:a="http://schemas.openxmlformats.org/drawingml/2006/main"/>
-                </wp:cNvGraphicFramePr>
-                <a:graphic xmlns:a="http://schemas.openxmlformats.org/drawingml/2006/main">
-                  <a:graphicData uri="http://schemas.microsoft.com/office/word/2010/wordprocessingShape">
-                    <wps:wsp>
-                      <wps:cNvSpPr txBox="1">
-                        <a:spLocks noChangeArrowheads="1"/>
-                      </wps:cNvSpPr>
-                      <wps:spPr bwMode="auto">
-                        <a:xfrm>
-                          <a:off x="0" y="0"/>
-                          <a:ext cx="4314825" cy="574040"/>
-                        </a:xfrm>
-                        <a:prstGeom prst="rect">
-                          <a:avLst/>
-                        </a:prstGeom>
-                        <a:solidFill>
-                          <a:srgbClr val="FFFFFF"/>
-                        </a:solidFill>
-                        <a:ln w="57150" cmpd="thickThin">
-                          <a:solidFill>
-                            <a:srgbClr val="0070C0"/>
-                          </a:solidFill>
-                          <a:miter lim="800000"/>
-                          <a:headEnd/>
-                          <a:tailEnd/>
-                        </a:ln>
-                      </wps:spPr>
-                      <wps:txbx>
-                        <w:txbxContent>
-                          <w:p>
-                            <w:pPr>
-                              <w:pStyle w:val="CORPSDETEXTEMAQUETTE"/>
-                              <w:tabs>
-                                <w:tab w:val="left" w:pos="851"/>
-                                <w:tab w:val="left" w:pos="4395"/>
-                                <w:tab w:val="left" w:pos="7513"/>
-                              </w:tabs>
-                              <w:ind w:left="-132" w:firstLine="284"/>
-                              <w:jc w:val="center"/>
-                              <w:rPr>
-                                <w:b/>
-                                <w:bCs/>
-                                <w:sz w:val="24"/>
-                                <w:szCs w:val="24"/>
-                              </w:rPr>
-                            </w:pPr>
-                            <w:bookmarkStart w:id="42" w:name="_Toc31109914"/>
-                            <w:r>
-                              <w:rPr>
-                                <w:b/>
-                                <w:bCs/>
-                                <w:sz w:val="24"/>
-                                <w:szCs w:val="24"/>
-                              </w:rPr>
-                              <w:t>RAPPORT DE V</w:t>
-                            </w:r>
-                            <w:r>
-                              <w:rPr>
-                                <w:b/>
-                                <w:bCs/>
-                                <w:sz w:val="24"/>
-                                <w:szCs w:val="24"/>
-                              </w:rPr>
-                              <w:t>É</w:t>
-                            </w:r>
-                            <w:r>
-                              <w:rPr>
-                                <w:b/>
-                                <w:bCs/>
-                                <w:sz w:val="24"/>
-                                <w:szCs w:val="24"/>
-                              </w:rPr>
-                              <w:t>RIFICATION</w:t>
-                            </w:r>
-                            <w:bookmarkEnd w:id="42"/>
-                            <w:r>
-                              <w:rPr>
-                                <w:b/>
-                                <w:bCs/>
-                                <w:sz w:val="24"/>
-                                <w:szCs w:val="24"/>
-                              </w:rPr>
-                              <w:t xml:space="preserve"> </w:t>
-                            </w:r>
-                            <w:r>
-                              <w:rPr>
-                                <w:b/>
-                                <w:bCs/>
-                                <w:sz w:val="24"/>
-                                <w:szCs w:val="24"/>
-                              </w:rPr>
-                              <w:t>G</w:t>
-                            </w:r>
-                            <w:r>
-                              <w:rPr>
-                                <w:b/>
-                                <w:bCs/>
-                                <w:sz w:val="24"/>
-                                <w:szCs w:val="24"/>
-                              </w:rPr>
-                              <w:t>É</w:t>
-                            </w:r>
-                            <w:r>
-                              <w:rPr>
-                                <w:b/>
-                                <w:bCs/>
-                                <w:sz w:val="24"/>
-                                <w:szCs w:val="24"/>
-                              </w:rPr>
-                              <w:t>N</w:t>
-                            </w:r>
-                            <w:r>
-                              <w:rPr>
-                                <w:b/>
-                                <w:bCs/>
-                                <w:sz w:val="24"/>
-                                <w:szCs w:val="24"/>
-                              </w:rPr>
-                              <w:t>É</w:t>
-                            </w:r>
-                            <w:r>
-                              <w:rPr>
-                                <w:b/>
-                                <w:bCs/>
-                                <w:sz w:val="24"/>
-                                <w:szCs w:val="24"/>
-                              </w:rPr>
-                              <w:t>RALE P</w:t>
-                            </w:r>
-                            <w:r>
-                              <w:rPr>
-                                <w:b/>
-                                <w:bCs/>
-                                <w:sz w:val="24"/>
-                                <w:szCs w:val="24"/>
-                              </w:rPr>
-                              <w:t>É</w:t>
-                            </w:r>
-                            <w:r>
-                              <w:rPr>
-                                <w:b/>
-                                <w:bCs/>
-                                <w:sz w:val="24"/>
-                                <w:szCs w:val="24"/>
-                              </w:rPr>
-                              <w:t>RIODIQUE</w:t>
-                            </w:r>
-                          </w:p>
-                          <w:p>
-                            <w:pPr>
-                              <w:rPr>
-                                <w:szCs w:val="20"/>
-                              </w:rPr>
-                            </w:pPr>
-                          </w:p>
-                        </w:txbxContent>
-                      </wps:txbx>
-                      <wps:bodyPr rot="0" vert="horz" wrap="square" lIns="91440" tIns="45720" rIns="91440" bIns="45720" anchor="t" anchorCtr="0" upright="1">
-                        <a:noAutofit/>
-                      </wps:bodyPr>
-                    </wps:wsp>
-                  </a:graphicData>
-                </a:graphic>
-                <wp14:sizeRelH relativeFrom="margin">
-                  <wp14:pctWidth>0</wp14:pctWidth>
-                </wp14:sizeRelH>
-                <wp14:sizeRelV relativeFrom="margin">
-                  <wp14:pctHeight>0</wp14:pctHeight>
-                </wp14:sizeRelV>
-              </wp:anchor>
-            </w:drawing>
-          </mc:Choice>
-          <mc:Fallback>
-            <w:pict>
-              <v:shapetype w14:anchorId="3D71BC46" id="_x0000_t202" coordsize="21600,21600" o:spt="202" path="m,l,21600r21600,l21600,xe">
-                <v:stroke joinstyle="miter"/>
-                <v:path gradientshapeok="t" o:connecttype="rect"/>
-              </v:shapetype>
-              <v:shape id="Text Box 11" o:spid="_x0000_s1026" type="#_x0000_t202" style="position:absolute;margin-left:86.3pt;margin-top:1.7pt;width:339.75pt;height:45.2pt;z-index:251691008;visibility:visible;mso-wrap-style:square;mso-width-percent:0;mso-height-percent:0;mso-wrap-distance-left:9pt;mso-wrap-distance-top:3.6pt;mso-wrap-distance-right:9pt;mso-wrap-distance-bottom:3.6pt;mso-position-horizontal:absolute;mso-position-horizontal-relative:text;mso-position-vertical:absolute;mso-position-vertical-relative:text;mso-width-percent:0;mso-height-percent:0;mso-width-relative:margin;mso-height-relative:margin;v-text-anchor:top" o:gfxdata="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" strokecolor="#0070c0" strokeweight="4.5pt">
-                <v:stroke linestyle="thickThin"/>
-                <v:textbox>
-                  <w:txbxContent>
-                    <w:p>
-                      <w:pPr>
-                        <w:pStyle w:val="CORPSDETEXTEMAQUETTE"/>
-                        <w:tabs>
-                          <w:tab w:val="left" w:pos="851"/>
-                          <w:tab w:val="left" w:pos="4395"/>
-                          <w:tab w:val="left" w:pos="7513"/>
-                        </w:tabs>
-                        <w:ind w:left="-132" w:firstLine="284"/>
-                        <w:jc w:val="center"/>
-                        <w:rPr>
-                          <w:b/>
-                          <w:bCs/>
-                          <w:sz w:val="24"/>
-                          <w:szCs w:val="24"/>
-                        </w:rPr>
-                      </w:pPr>
-                      <w:bookmarkStart w:id="43" w:name="_Toc31109914"/>
-                      <w:r>
-                        <w:rPr>
-                          <w:b/>
-                          <w:bCs/>
-                          <w:sz w:val="24"/>
-                          <w:szCs w:val="24"/>
-                        </w:rPr>
-                        <w:t>RAPPORT DE V</w:t>
-                      </w:r>
-                      <w:r>
-                        <w:rPr>
-                          <w:b/>
-                          <w:bCs/>
-                          <w:sz w:val="24"/>
-                          <w:szCs w:val="24"/>
-                        </w:rPr>
-                        <w:t>É</w:t>
-                      </w:r>
-                      <w:r>
-                        <w:rPr>
-                          <w:b/>
-                          <w:bCs/>
-                          <w:sz w:val="24"/>
-                          <w:szCs w:val="24"/>
-                        </w:rPr>
-                        <w:t>RIFICATION</w:t>
-                      </w:r>
-                      <w:bookmarkEnd w:id="43"/>
-                      <w:r>
-                        <w:rPr>
-                          <w:b/>
-                          <w:bCs/>
-                          <w:sz w:val="24"/>
-                          <w:szCs w:val="24"/>
-                        </w:rPr>
-                        <w:t xml:space="preserve"> </w:t>
-                      </w:r>
-                      <w:r>
-                        <w:rPr>
-                          <w:b/>
-                          <w:bCs/>
-                          <w:sz w:val="24"/>
-                          <w:szCs w:val="24"/>
-                        </w:rPr>
-                        <w:t>G</w:t>
-                      </w:r>
-                      <w:r>
-                        <w:rPr>
-                          <w:b/>
-                          <w:bCs/>
-                          <w:sz w:val="24"/>
-                          <w:szCs w:val="24"/>
-                        </w:rPr>
-                        <w:t>É</w:t>
-                      </w:r>
-                      <w:r>
-                        <w:rPr>
-                          <w:b/>
-                          <w:bCs/>
-                          <w:sz w:val="24"/>
-                          <w:szCs w:val="24"/>
-                        </w:rPr>
-                        <w:t>N</w:t>
-                      </w:r>
-                      <w:r>
-                        <w:rPr>
-                          <w:b/>
-                          <w:bCs/>
-                          <w:sz w:val="24"/>
-                          <w:szCs w:val="24"/>
-                        </w:rPr>
-                        <w:t>É</w:t>
-                      </w:r>
-                      <w:r>
-                        <w:rPr>
-                          <w:b/>
-                          <w:bCs/>
-                          <w:sz w:val="24"/>
-                          <w:szCs w:val="24"/>
-                        </w:rPr>
-                        <w:t>RALE P</w:t>
-                      </w:r>
-                      <w:r>
-                        <w:rPr>
-                          <w:b/>
-                          <w:bCs/>
-                          <w:sz w:val="24"/>
-                          <w:szCs w:val="24"/>
-                        </w:rPr>
-                        <w:t>É</w:t>
-                      </w:r>
-                      <w:r>
-                        <w:rPr>
-                          <w:b/>
-                          <w:bCs/>
-                          <w:sz w:val="24"/>
-                          <w:szCs w:val="24"/>
-                        </w:rPr>
-                        <w:t>RIODIQUE</w:t>
-                      </w:r>
-                    </w:p>
-                    <w:p>
-                      <w:pPr>
-                        <w:rPr>
-                          <w:szCs w:val="20"/>
-                        </w:rPr>
-                      </w:pPr>
-                    </w:p>
-                  </w:txbxContent>
-                </v:textbox>
-                <w10:wrap type="topAndBottom"/>
-              </v:shape>
-            </w:pict>
-          </mc:Fallback>
-        </mc:AlternateContent>
-      </w:r>
-    </w:p>
+        <w:id w:val="-188380848"/>
+        <w:lock w:val="sdtContentLocked"/>
+        <w:placeholder>
+          <w:docPart w:val="DefaultPlaceholder_-1854013440"/>
+        </w:placeholder>
+      </w:sdtPr>
+      <w:sdtContent>
+        <w:p>
+          <w:pPr>
+            <w:rPr>
+              <w:sz w:val="20"/>
+              <w:szCs w:val="20"/>
+              <w:u w:val="single"/>
+            </w:rPr>
+          </w:pPr>
+          <w:r>
+            <w:rPr>
+              <w:noProof/>
+              <w:lang w:bidi="ar-SA"/>
+            </w:rPr>
+            <mc:AlternateContent>
+              <mc:Choice Requires="wps">
+                <w:drawing>
+                  <wp:anchor distT="45720" distB="45720" distL="114300" distR="114300" simplePos="0" relativeHeight="251721216" behindDoc="0" locked="0" layoutInCell="1" allowOverlap="1" wp14:anchorId="3BD0A5C1" wp14:editId="4E73B6E0">
+                    <wp:simplePos x="0" y="0"/>
+                    <wp:positionH relativeFrom="column">
+                      <wp:posOffset>905510</wp:posOffset>
+                    </wp:positionH>
+                    <wp:positionV relativeFrom="paragraph">
+                      <wp:posOffset>19050</wp:posOffset>
+                    </wp:positionV>
+                    <wp:extent cx="4314825" cy="574040"/>
+                    <wp:effectExtent l="19050" t="19050" r="47625" b="35560"/>
+                    <wp:wrapTopAndBottom/>
+                    <wp:docPr id="1" name="Text Box 11"/>
+                    <wp:cNvGraphicFramePr>
+                      <a:graphicFrameLocks xmlns:a="http://schemas.openxmlformats.org/drawingml/2006/main"/>
+                    </wp:cNvGraphicFramePr>
+                    <a:graphic xmlns:a="http://schemas.openxmlformats.org/drawingml/2006/main">
+                      <a:graphicData uri="http://schemas.microsoft.com/office/word/2010/wordprocessingShape">
+                        <wps:wsp>
+                          <wps:cNvSpPr txBox="1">
+                            <a:spLocks noChangeArrowheads="1"/>
+                          </wps:cNvSpPr>
+                          <wps:spPr bwMode="auto">
+                            <a:xfrm>
+                              <a:off x="0" y="0"/>
+                              <a:ext cx="4314825" cy="574040"/>
+                            </a:xfrm>
+                            <a:prstGeom prst="rect">
+                              <a:avLst/>
+                            </a:prstGeom>
+                            <a:solidFill>
+                              <a:srgbClr val="FFFFFF"/>
+                            </a:solidFill>
+                            <a:ln w="57150" cmpd="thickThin">
+                              <a:solidFill>
+                                <a:srgbClr val="0070C0"/>
+                              </a:solidFill>
+                              <a:miter lim="800000"/>
+                              <a:headEnd/>
+                              <a:tailEnd/>
+                            </a:ln>
+                          </wps:spPr>
+                          <wps:txbx>
+                            <w:txbxContent>
+                              <w:p>
+                                <w:pPr>
+                                  <w:pStyle w:val="CORPSDETEXTEMAQUETTE"/>
+                                  <w:tabs>
+                                    <w:tab w:val="left" w:pos="851"/>
+                                    <w:tab w:val="left" w:pos="4395"/>
+                                    <w:tab w:val="left" w:pos="7513"/>
+                                  </w:tabs>
+                                  <w:ind w:left="-132" w:firstLine="284"/>
+                                  <w:jc w:val="center"/>
+                                  <w:rPr>
+                                    <w:b/>
+                                    <w:bCs/>
+                                    <w:sz w:val="24"/>
+                                    <w:szCs w:val="24"/>
+                                  </w:rPr>
+                                </w:pPr>
+                                <w:bookmarkStart w:id="42" w:name="_Toc31109914"/>
+                                <w:r>
+                                  <w:rPr>
+                                    <w:b/>
+                                    <w:bCs/>
+                                    <w:sz w:val="24"/>
+                                    <w:szCs w:val="24"/>
+                                  </w:rPr>
+                                  <w:t>RAPPORT DE V</w:t>
+                                </w:r>
+                                <w:r>
+                                  <w:rPr>
+                                    <w:b/>
+                                    <w:bCs/>
+                                    <w:sz w:val="24"/>
+                                    <w:szCs w:val="24"/>
+                                  </w:rPr>
+                                  <w:t>É</w:t>
+                                </w:r>
+                                <w:r>
+                                  <w:rPr>
+                                    <w:b/>
+                                    <w:bCs/>
+                                    <w:sz w:val="24"/>
+                                    <w:szCs w:val="24"/>
+                                  </w:rPr>
+                                  <w:t>RIFICATION</w:t>
+                                </w:r>
+                                <w:bookmarkEnd w:id="42"/>
+                                <w:r>
+                                  <w:rPr>
+                                    <w:b/>
+                                    <w:bCs/>
+                                    <w:sz w:val="24"/>
+                                    <w:szCs w:val="24"/>
+                                  </w:rPr>
+                                  <w:t xml:space="preserve"> G</w:t>
+                                </w:r>
+                                <w:r>
+                                  <w:rPr>
+                                    <w:b/>
+                                    <w:bCs/>
+                                    <w:sz w:val="24"/>
+                                    <w:szCs w:val="24"/>
+                                  </w:rPr>
+                                  <w:t>É</w:t>
+                                </w:r>
+                                <w:r>
+                                  <w:rPr>
+                                    <w:b/>
+                                    <w:bCs/>
+                                    <w:sz w:val="24"/>
+                                    <w:szCs w:val="24"/>
+                                  </w:rPr>
+                                  <w:t>N</w:t>
+                                </w:r>
+                                <w:r>
+                                  <w:rPr>
+                                    <w:b/>
+                                    <w:bCs/>
+                                    <w:sz w:val="24"/>
+                                    <w:szCs w:val="24"/>
+                                  </w:rPr>
+                                  <w:t>É</w:t>
+                                </w:r>
+                                <w:r>
+                                  <w:rPr>
+                                    <w:b/>
+                                    <w:bCs/>
+                                    <w:sz w:val="24"/>
+                                    <w:szCs w:val="24"/>
+                                  </w:rPr>
+                                  <w:t>RALE P</w:t>
+                                </w:r>
+                                <w:r>
+                                  <w:rPr>
+                                    <w:b/>
+                                    <w:bCs/>
+                                    <w:sz w:val="24"/>
+                                    <w:szCs w:val="24"/>
+                                  </w:rPr>
+                                  <w:t>É</w:t>
+                                </w:r>
+                                <w:r>
+                                  <w:rPr>
+                                    <w:b/>
+                                    <w:bCs/>
+                                    <w:sz w:val="24"/>
+                                    <w:szCs w:val="24"/>
+                                  </w:rPr>
+                                  <w:t>RIODIQUE</w:t>
+                                </w:r>
+                              </w:p>
+                              <w:p>
+                                <w:pPr>
+                                  <w:rPr>
+                                    <w:szCs w:val="20"/>
+                                  </w:rPr>
+                                </w:pPr>
+                              </w:p>
+                            </w:txbxContent>
+                          </wps:txbx>
+                          <wps:bodyPr rot="0" vert="horz" wrap="square" lIns="91440" tIns="45720" rIns="91440" bIns="45720" anchor="t" anchorCtr="0" upright="1">
+                            <a:noAutofit/>
+                          </wps:bodyPr>
+                        </wps:wsp>
+                      </a:graphicData>
+                    </a:graphic>
+                    <wp14:sizeRelH relativeFrom="margin">
+                      <wp14:pctWidth>0</wp14:pctWidth>
+                    </wp14:sizeRelH>
+                    <wp14:sizeRelV relativeFrom="margin">
+                      <wp14:pctHeight>0</wp14:pctHeight>
+                    </wp14:sizeRelV>
+                  </wp:anchor>
+                </w:drawing>
+              </mc:Choice>
+              <mc:Fallback>
+                <w:pict>
+                  <v:shapetype w14:anchorId="3BD0A5C1" id="_x0000_t202" coordsize="21600,21600" o:spt="202" path="m,l,21600r21600,l21600,xe">
+                    <v:stroke joinstyle="miter"/>
+                    <v:path gradientshapeok="t" o:connecttype="rect"/>
+                  </v:shapetype>
+                  <v:shape id="Text Box 11" o:spid="_x0000_s1026" type="#_x0000_t202" style="position:absolute;margin-left:71.3pt;margin-top:1.5pt;width:339.75pt;height:45.2pt;z-index:251721216;visibility:visible;mso-wrap-style:square;mso-width-percent:0;mso-height-percent:0;mso-wrap-distance-left:9pt;mso-wrap-distance-top:3.6pt;mso-wrap-distance-right:9pt;mso-wrap-distance-bottom:3.6pt;mso-position-horizontal:absolute;mso-position-horizontal-relative:text;mso-position-vertical:absolute;mso-position-vertical-relative:text;mso-width-percent:0;mso-height-percent:0;mso-width-relative:margin;mso-height-relative:margin;v-text-anchor:top" o:gfxdata="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" strokecolor="#0070c0" strokeweight="4.5pt">
+                    <v:stroke linestyle="thickThin"/>
+                    <v:textbox>
+                      <w:txbxContent>
+                        <w:p>
+                          <w:pPr>
+                            <w:pStyle w:val="CORPSDETEXTEMAQUETTE"/>
+                            <w:tabs>
+                              <w:tab w:val="left" w:pos="851"/>
+                              <w:tab w:val="left" w:pos="4395"/>
+                              <w:tab w:val="left" w:pos="7513"/>
+                            </w:tabs>
+                            <w:ind w:left="-132" w:firstLine="284"/>
+                            <w:jc w:val="center"/>
+                            <w:rPr>
+                              <w:b/>
+                              <w:bCs/>
+                              <w:sz w:val="24"/>
+                              <w:szCs w:val="24"/>
+                            </w:rPr>
+                          </w:pPr>
+                          <w:bookmarkStart w:id="43" w:name="_Toc31109914"/>
+                          <w:r>
+                            <w:rPr>
+                              <w:b/>
+                              <w:bCs/>
+                              <w:sz w:val="24"/>
+                              <w:szCs w:val="24"/>
+                            </w:rPr>
+                            <w:t>RAPPORT DE V</w:t>
+                          </w:r>
+                          <w:r>
+                            <w:rPr>
+                              <w:b/>
+                              <w:bCs/>
+                              <w:sz w:val="24"/>
+                              <w:szCs w:val="24"/>
+                            </w:rPr>
+                            <w:t>É</w:t>
+                          </w:r>
+                          <w:r>
+                            <w:rPr>
+                              <w:b/>
+                              <w:bCs/>
+                              <w:sz w:val="24"/>
+                              <w:szCs w:val="24"/>
+                            </w:rPr>
+                            <w:t>RIFICATION</w:t>
+                          </w:r>
+                          <w:bookmarkEnd w:id="43"/>
+                          <w:r>
+                            <w:rPr>
+                              <w:b/>
+                              <w:bCs/>
+                              <w:sz w:val="24"/>
+                              <w:szCs w:val="24"/>
+                            </w:rPr>
+                            <w:t xml:space="preserve"> G</w:t>
+                          </w:r>
+                          <w:r>
+                            <w:rPr>
+                              <w:b/>
+                              <w:bCs/>
+                              <w:sz w:val="24"/>
+                              <w:szCs w:val="24"/>
+                            </w:rPr>
+                            <w:t>É</w:t>
+                          </w:r>
+                          <w:r>
+                            <w:rPr>
+                              <w:b/>
+                              <w:bCs/>
+                              <w:sz w:val="24"/>
+                              <w:szCs w:val="24"/>
+                            </w:rPr>
+                            <w:t>N</w:t>
+                          </w:r>
+                          <w:r>
+                            <w:rPr>
+                              <w:b/>
+                              <w:bCs/>
+                              <w:sz w:val="24"/>
+                              <w:szCs w:val="24"/>
+                            </w:rPr>
+                            <w:t>É</w:t>
+                          </w:r>
+                          <w:r>
+                            <w:rPr>
+                              <w:b/>
+                              <w:bCs/>
+                              <w:sz w:val="24"/>
+                              <w:szCs w:val="24"/>
+                            </w:rPr>
+                            <w:t>RALE P</w:t>
+                          </w:r>
+                          <w:r>
+                            <w:rPr>
+                              <w:b/>
+                              <w:bCs/>
+                              <w:sz w:val="24"/>
+                              <w:szCs w:val="24"/>
+                            </w:rPr>
+                            <w:t>É</w:t>
+                          </w:r>
+                          <w:r>
+                            <w:rPr>
+                              <w:b/>
+                              <w:bCs/>
+                              <w:sz w:val="24"/>
+                              <w:szCs w:val="24"/>
+                            </w:rPr>
+                            <w:t>RIODIQUE</w:t>
+                          </w:r>
+                        </w:p>
+                        <w:p>
+                          <w:pPr>
+                            <w:rPr>
+                              <w:szCs w:val="20"/>
+                            </w:rPr>
+                          </w:pPr>
+                        </w:p>
+                      </w:txbxContent>
+                    </v:textbox>
+                    <w10:wrap type="topAndBottom"/>
+                  </v:shape>
+                </w:pict>
+              </mc:Fallback>
+            </mc:AlternateContent>
+          </w:r>
+        </w:p>
+      </w:sdtContent>
+    </w:sdt>
     <w:p>
       <w:pPr>
         <w:pStyle w:val="Titre2"/>
@@ -8096,8 +8106,8 @@
         </w:rPr>
         <w:t xml:space="preserve"> </w:t>
       </w:r>
-      <w:bookmarkStart w:id="43" w:name="_Toc166953150"/>
-      <w:bookmarkStart w:id="44" w:name="_Toc166955926"/>
+      <w:bookmarkStart w:id="44" w:name="_Toc166953150"/>
+      <w:bookmarkStart w:id="45" w:name="_Toc166955926"/>
       <w:r>
         <w:rPr>
           <w:sz w:val="20"/>
@@ -8106,8 +8116,8 @@
         </w:rPr>
         <w:t>RENSEIGNEMENTS GENERAUX</w:t>
       </w:r>
-      <w:bookmarkEnd w:id="43"/>
       <w:bookmarkEnd w:id="44"/>
+      <w:bookmarkEnd w:id="45"/>
     </w:p>
     <w:p>
       <w:pPr>
@@ -9679,7 +9689,7 @@
           <w:tab w:val="left" w:leader="dot" w:pos="9355"/>
         </w:tabs>
         <w:spacing w:before="0" w:after="0"/>
-        <w:ind w:left="426" w:hanging="142"/>
+        <w:ind w:left="0"/>
         <w:jc w:val="left"/>
         <w:rPr>
           <w:rFonts w:cs="Portugal"/>
@@ -9721,7 +9731,7 @@
           <w:tab w:val="left" w:leader="dot" w:pos="9355"/>
         </w:tabs>
         <w:spacing w:before="0" w:after="0"/>
-        <w:ind w:left="426" w:hanging="142"/>
+        <w:ind w:left="0"/>
         <w:jc w:val="left"/>
         <w:rPr>
           <w:rFonts w:cs="Portugal"/>
@@ -9732,46 +9742,67 @@
         </w:rPr>
       </w:pPr>
     </w:p>
-    <w:p>
-      <w:pPr>
-        <w:pStyle w:val="Titre2"/>
-        <w:numPr>
-          <w:ilvl w:val="0"/>
-          <w:numId w:val="5"/>
-        </w:numPr>
-        <w:ind w:left="426" w:hanging="283"/>
-        <w:jc w:val="both"/>
+    <w:sdt>
+      <w:sdtPr>
         <w:rPr>
           <w:sz w:val="20"/>
           <w:szCs w:val="20"/>
           <w:u w:val="single"/>
         </w:rPr>
-      </w:pPr>
-      <w:bookmarkStart w:id="45" w:name="_Toc166953151"/>
-      <w:bookmarkStart w:id="46" w:name="_Toc166955927"/>
-      <w:r>
-        <w:rPr>
-          <w:sz w:val="20"/>
-          <w:szCs w:val="20"/>
-          <w:u w:val="single"/>
-        </w:rPr>
-        <w:lastRenderedPageBreak/>
-        <w:t>DESCRIPTION DE L’APPAREIL VERIFIE</w:t>
-      </w:r>
-      <w:bookmarkEnd w:id="45"/>
-      <w:bookmarkEnd w:id="46"/>
-    </w:p>
-    <w:p>
-      <w:pPr>
-        <w:spacing w:after="40"/>
-        <w:ind w:left="1105" w:hanging="1080"/>
-        <w:rPr>
-          <w:sz w:val="20"/>
-          <w:szCs w:val="20"/>
-          <w:u w:val="single"/>
-        </w:rPr>
-      </w:pPr>
-    </w:p>
+        <w:id w:val="-1949845911"/>
+        <w:lock w:val="sdtContentLocked"/>
+        <w:placeholder>
+          <w:docPart w:val="DefaultPlaceholder_-1854013440"/>
+        </w:placeholder>
+      </w:sdtPr>
+      <w:sdtEndPr>
+        <w:rPr>
+          <w:b w:val="0"/>
+          <w:bCs w:val="0"/>
+        </w:rPr>
+      </w:sdtEndPr>
+      <w:sdtContent>
+        <w:bookmarkStart w:id="46" w:name="_Toc166955927" w:displacedByCustomXml="prev"/>
+        <w:bookmarkStart w:id="47" w:name="_Toc166953151" w:displacedByCustomXml="prev"/>
+        <w:p>
+          <w:pPr>
+            <w:pStyle w:val="Titre2"/>
+            <w:numPr>
+              <w:ilvl w:val="0"/>
+              <w:numId w:val="5"/>
+            </w:numPr>
+            <w:ind w:left="426" w:hanging="283"/>
+            <w:jc w:val="both"/>
+            <w:rPr>
+              <w:sz w:val="20"/>
+              <w:szCs w:val="20"/>
+              <w:u w:val="single"/>
+            </w:rPr>
+          </w:pPr>
+          <w:r>
+            <w:rPr>
+              <w:sz w:val="20"/>
+              <w:szCs w:val="20"/>
+              <w:u w:val="single"/>
+            </w:rPr>
+            <w:t>DESCRIPTION DE L’APPAREIL VERIFIE</w:t>
+          </w:r>
+          <w:bookmarkEnd w:id="47"/>
+          <w:bookmarkEnd w:id="46"/>
+        </w:p>
+        <w:p>
+          <w:pPr>
+            <w:spacing w:after="40"/>
+            <w:ind w:left="1105" w:hanging="1080"/>
+            <w:rPr>
+              <w:sz w:val="20"/>
+              <w:szCs w:val="20"/>
+              <w:u w:val="single"/>
+            </w:rPr>
+          </w:pPr>
+        </w:p>
+      </w:sdtContent>
+    </w:sdt>
     <w:tbl>
       <w:tblPr>
         <w:tblW w:w="0" w:type="auto"/>
@@ -12403,19 +12434,18 @@
           <w:u w:val="single"/>
         </w:rPr>
       </w:pPr>
-      <w:bookmarkStart w:id="47" w:name="_Toc166953152"/>
-      <w:bookmarkStart w:id="48" w:name="_Toc166955928"/>
+      <w:bookmarkStart w:id="48" w:name="_Toc166953152"/>
+      <w:bookmarkStart w:id="49" w:name="_Toc166955928"/>
       <w:r>
         <w:rPr>
           <w:sz w:val="20"/>
           <w:szCs w:val="20"/>
           <w:u w:val="single"/>
         </w:rPr>
-        <w:lastRenderedPageBreak/>
         <w:t>EXAMENS ET ESSAIS DE L’APPAREIL</w:t>
       </w:r>
-      <w:bookmarkEnd w:id="47"/>
       <w:bookmarkEnd w:id="48"/>
+      <w:bookmarkEnd w:id="49"/>
     </w:p>
     <w:p>
       <w:pPr>
@@ -15440,8 +15470,8 @@
           <w:u w:val="single"/>
         </w:rPr>
       </w:pPr>
-      <w:bookmarkStart w:id="49" w:name="_Toc166953153"/>
-      <w:bookmarkStart w:id="50" w:name="_Toc166955929"/>
+      <w:bookmarkStart w:id="50" w:name="_Toc166953153"/>
+      <w:bookmarkStart w:id="51" w:name="_Toc166955929"/>
       <w:r>
         <w:rPr>
           <w:sz w:val="20"/>
@@ -15451,8 +15481,8 @@
         <w:lastRenderedPageBreak/>
         <w:t>LISTE RECAPITULATIVE DES OBSERVATIONS</w:t>
       </w:r>
-      <w:bookmarkEnd w:id="49"/>
       <w:bookmarkEnd w:id="50"/>
+      <w:bookmarkEnd w:id="51"/>
     </w:p>
     <w:p>
       <w:pPr>
@@ -15894,106 +15924,6 @@
           <w:tcPr>
             <w:tcW w:w="722" w:type="dxa"/>
             <w:tcBorders>
-              <w:top w:val="single" w:sz="12" w:space="0" w:color="000000"/>
-              <w:left w:val="single" w:sz="12" w:space="0" w:color="000000"/>
-              <w:right w:val="single" w:sz="4" w:space="0" w:color="000000"/>
-            </w:tcBorders>
-            <w:shd w:val="clear" w:color="auto" w:fill="FFFFFF"/>
-            <w:vAlign w:val="center"/>
-          </w:tcPr>
-          <w:p>
-            <w:pPr>
-              <w:keepLines/>
-              <w:snapToGrid w:val="0"/>
-              <w:jc w:val="center"/>
-            </w:pPr>
-            <w:r>
-              <w:t>{#</w:t>
-            </w:r>
-            <w:proofErr w:type="gramStart"/>
-            <w:r>
-              <w:t>ncri}{</w:t>
-            </w:r>
-            <w:proofErr w:type="gramEnd"/>
-            <w:r>
-              <w:t>obs</w:t>
-            </w:r>
-            <w:r>
-              <w:t>}</w:t>
-            </w:r>
-          </w:p>
-        </w:tc>
-        <w:tc>
-          <w:tcPr>
-            <w:tcW w:w="7944" w:type="dxa"/>
-            <w:tcBorders>
-              <w:top w:val="single" w:sz="12" w:space="0" w:color="000000"/>
-              <w:left w:val="single" w:sz="4" w:space="0" w:color="000000"/>
-              <w:right w:val="single" w:sz="4" w:space="0" w:color="000000"/>
-            </w:tcBorders>
-            <w:shd w:val="clear" w:color="auto" w:fill="FFFFFF"/>
-            <w:vAlign w:val="center"/>
-          </w:tcPr>
-          <w:p>
-            <w:pPr>
-              <w:keepLines/>
-              <w:snapToGrid w:val="0"/>
-            </w:pPr>
-            <w:r>
-              <w:t>{</w:t>
-            </w:r>
-            <w:proofErr w:type="spellStart"/>
-            <w:proofErr w:type="gramStart"/>
-            <w:r>
-              <w:t>text</w:t>
-            </w:r>
-            <w:proofErr w:type="spellEnd"/>
-            <w:proofErr w:type="gramEnd"/>
-            <w:r>
-              <w:t>}</w:t>
-            </w:r>
-          </w:p>
-        </w:tc>
-        <w:tc>
-          <w:tcPr>
-            <w:tcW w:w="1729" w:type="dxa"/>
-            <w:tcBorders>
-              <w:top w:val="single" w:sz="12" w:space="0" w:color="000000"/>
-              <w:left w:val="single" w:sz="4" w:space="0" w:color="000000"/>
-              <w:right w:val="single" w:sz="12" w:space="0" w:color="000000"/>
-            </w:tcBorders>
-            <w:shd w:val="clear" w:color="auto" w:fill="FFFFFF"/>
-            <w:vAlign w:val="center"/>
-          </w:tcPr>
-          <w:p>
-            <w:pPr>
-              <w:keepLines/>
-              <w:snapToGrid w:val="0"/>
-            </w:pPr>
-            <w:r>
-              <w:t>{/</w:t>
-            </w:r>
-            <w:proofErr w:type="spellStart"/>
-            <w:r>
-              <w:t>ncri</w:t>
-            </w:r>
-            <w:proofErr w:type="spellEnd"/>
-            <w:r>
-              <w:t>}</w:t>
-            </w:r>
-          </w:p>
-        </w:tc>
-      </w:tr>
-      <w:tr>
-        <w:trPr>
-          <w:cantSplit/>
-          <w:trHeight w:val="360"/>
-          <w:jc w:val="center"/>
-        </w:trPr>
-        <w:tc>
-          <w:tcPr>
-            <w:tcW w:w="722" w:type="dxa"/>
-            <w:tcBorders>
               <w:left w:val="single" w:sz="12" w:space="0" w:color="000000"/>
               <w:bottom w:val="single" w:sz="12" w:space="0" w:color="000000"/>
               <w:right w:val="single" w:sz="2" w:space="0" w:color="000000"/>
@@ -16007,6 +15937,20 @@
               <w:snapToGrid w:val="0"/>
               <w:jc w:val="center"/>
             </w:pPr>
+            <w:r>
+              <w:t>{#</w:t>
+            </w:r>
+            <w:proofErr w:type="gramStart"/>
+            <w:r>
+              <w:t>ncri}{</w:t>
+            </w:r>
+            <w:proofErr w:type="gramEnd"/>
+            <w:r>
+              <w:t>obs</w:t>
+            </w:r>
+            <w:r>
+              <w:t>}</w:t>
+            </w:r>
           </w:p>
         </w:tc>
         <w:tc>
@@ -16026,6 +15970,19 @@
               <w:snapToGrid w:val="0"/>
               <w:jc w:val="both"/>
             </w:pPr>
+            <w:r>
+              <w:t>{</w:t>
+            </w:r>
+            <w:proofErr w:type="spellStart"/>
+            <w:proofErr w:type="gramStart"/>
+            <w:r>
+              <w:t>text</w:t>
+            </w:r>
+            <w:proofErr w:type="spellEnd"/>
+            <w:proofErr w:type="gramEnd"/>
+            <w:r>
+              <w:t>}</w:t>
+            </w:r>
           </w:p>
         </w:tc>
         <w:tc>
@@ -16044,12 +16001,83 @@
               <w:keepLines/>
               <w:snapToGrid w:val="0"/>
             </w:pPr>
+            <w:r>
+              <w:t>{/</w:t>
+            </w:r>
+            <w:proofErr w:type="spellStart"/>
+            <w:r>
+              <w:t>ncri</w:t>
+            </w:r>
+            <w:proofErr w:type="spellEnd"/>
+            <w:r>
+              <w:t>}</w:t>
+            </w:r>
           </w:p>
         </w:tc>
       </w:tr>
     </w:tbl>
     <w:p>
       <w:pPr>
+        <w:rPr>
+          <w:sz w:val="20"/>
+          <w:szCs w:val="20"/>
+        </w:rPr>
+      </w:pPr>
+    </w:p>
+    <w:p>
+      <w:pPr>
+        <w:pStyle w:val="Paragraphedeliste"/>
+        <w:spacing w:before="60" w:line="219" w:lineRule="exact"/>
+        <w:ind w:left="567" w:firstLine="0"/>
+        <w:jc w:val="both"/>
+        <w:rPr>
+          <w:sz w:val="20"/>
+          <w:szCs w:val="20"/>
+        </w:rPr>
+      </w:pPr>
+    </w:p>
+    <w:p>
+      <w:pPr>
+        <w:pStyle w:val="Paragraphedeliste"/>
+        <w:spacing w:before="60" w:line="219" w:lineRule="exact"/>
+        <w:ind w:left="567" w:firstLine="0"/>
+        <w:jc w:val="both"/>
+        <w:rPr>
+          <w:sz w:val="20"/>
+          <w:szCs w:val="20"/>
+        </w:rPr>
+      </w:pPr>
+    </w:p>
+    <w:p>
+      <w:pPr>
+        <w:pStyle w:val="Paragraphedeliste"/>
+        <w:spacing w:before="60" w:line="219" w:lineRule="exact"/>
+        <w:ind w:left="567" w:firstLine="0"/>
+        <w:jc w:val="both"/>
+        <w:rPr>
+          <w:sz w:val="20"/>
+          <w:szCs w:val="20"/>
+        </w:rPr>
+      </w:pPr>
+    </w:p>
+    <w:p>
+      <w:pPr>
+        <w:pStyle w:val="Paragraphedeliste"/>
+        <w:spacing w:before="60" w:line="219" w:lineRule="exact"/>
+        <w:ind w:left="567" w:firstLine="0"/>
+        <w:jc w:val="both"/>
+        <w:rPr>
+          <w:sz w:val="20"/>
+          <w:szCs w:val="20"/>
+        </w:rPr>
+      </w:pPr>
+    </w:p>
+    <w:p>
+      <w:pPr>
+        <w:pStyle w:val="Paragraphedeliste"/>
+        <w:spacing w:before="60" w:line="219" w:lineRule="exact"/>
+        <w:ind w:left="567" w:firstLine="0"/>
+        <w:jc w:val="both"/>
         <w:rPr>
           <w:sz w:val="20"/>
           <w:szCs w:val="20"/>
@@ -16442,7 +16470,7 @@
           <w:szCs w:val="20"/>
         </w:rPr>
       </w:pPr>
-      <w:bookmarkStart w:id="51" w:name="_Toc166955930"/>
+      <w:bookmarkStart w:id="52" w:name="_Toc166955930"/>
       <w:r>
         <w:rPr>
           <w:b/>
@@ -16480,7 +16508,7 @@
         <w:tab/>
         <w:t>Observations complémentaires</w:t>
       </w:r>
-      <w:bookmarkEnd w:id="51"/>
+      <w:bookmarkEnd w:id="52"/>
     </w:p>
     <w:p>
       <w:pPr>
@@ -16588,7 +16616,6 @@
           <w:sz w:val="20"/>
           <w:szCs w:val="20"/>
         </w:rPr>
-        <w:lastRenderedPageBreak/>
         <w:t>{#</w:t>
       </w:r>
       <w:r>
@@ -16728,8 +16755,8 @@
           <w:u w:val="single"/>
         </w:rPr>
       </w:pPr>
-      <w:bookmarkStart w:id="52" w:name="_Toc166953154"/>
-      <w:bookmarkStart w:id="53" w:name="_Toc166955931"/>
+      <w:bookmarkStart w:id="53" w:name="_Toc166953154"/>
+      <w:bookmarkStart w:id="54" w:name="_Toc166955931"/>
       <w:r>
         <w:rPr>
           <w:sz w:val="20"/>
@@ -16738,8 +16765,8 @@
         </w:rPr>
         <w:t>CONCLUSION</w:t>
       </w:r>
-      <w:bookmarkEnd w:id="52"/>
       <w:bookmarkEnd w:id="53"/>
+      <w:bookmarkEnd w:id="54"/>
     </w:p>
     <w:p>
       <w:pPr>
@@ -17420,41 +17447,13 @@
         <w:lang w:val="en-US"/>
       </w:rPr>
     </w:pPr>
-    <w:proofErr w:type="spellStart"/>
     <w:r>
       <w:rPr>
         <w:sz w:val="16"/>
         <w:szCs w:val="16"/>
         <w:lang w:val="en-US"/>
       </w:rPr>
-      <w:t>Patente</w:t>
-    </w:r>
-    <w:proofErr w:type="spellEnd"/>
-    <w:r>
-      <w:rPr>
-        <w:sz w:val="16"/>
-        <w:szCs w:val="16"/>
-        <w:lang w:val="en-US"/>
-      </w:rPr>
-      <w:t xml:space="preserve">: 39576929 – R.C: </w:t>
-    </w:r>
-    <w:proofErr w:type="spellStart"/>
-    <w:r>
-      <w:rPr>
-        <w:sz w:val="16"/>
-        <w:szCs w:val="16"/>
-        <w:lang w:val="en-US"/>
-      </w:rPr>
-      <w:t>Mohammedia</w:t>
-    </w:r>
-    <w:proofErr w:type="spellEnd"/>
-    <w:r>
-      <w:rPr>
-        <w:sz w:val="16"/>
-        <w:szCs w:val="16"/>
-        <w:lang w:val="en-US"/>
-      </w:rPr>
-      <w:t xml:space="preserve"> 23119 – IF: 33642011 – CNSS: 1380662 – ICE: 002219166000097</w:t>
+      <w:t>Patente: 39576929 – R.C: Mohammedia 23119 – IF: 33642011 – CNSS: 1380662 – ICE: 002219166000097</w:t>
     </w:r>
   </w:p>
   <w:p>
@@ -17633,7 +17632,6 @@
               <w:szCs w:val="18"/>
             </w:rPr>
           </w:pPr>
-          <w:proofErr w:type="spellStart"/>
           <w:proofErr w:type="gramStart"/>
           <w:r>
             <w:rPr>
@@ -17645,7 +17643,6 @@
             </w:rPr>
             <w:t>xxxxxxxxxxxxxx</w:t>
           </w:r>
-          <w:proofErr w:type="spellEnd"/>
           <w:proofErr w:type="gramEnd"/>
         </w:p>
       </w:tc>
@@ -17713,7 +17710,6 @@
               <w:szCs w:val="18"/>
             </w:rPr>
           </w:pPr>
-          <w:proofErr w:type="spellStart"/>
           <w:proofErr w:type="gramStart"/>
           <w:r>
             <w:rPr>
@@ -17725,7 +17721,6 @@
             </w:rPr>
             <w:t>xxxxxxxxxxxxxx</w:t>
           </w:r>
-          <w:proofErr w:type="spellEnd"/>
           <w:proofErr w:type="gramEnd"/>
         </w:p>
       </w:tc>
@@ -17983,7 +17978,7 @@
           <wp:extent cx="1280160" cy="550545"/>
           <wp:effectExtent l="0" t="0" r="0" b="1905"/>
           <wp:wrapNone/>
-          <wp:docPr id="11" name="Image 11" descr="GTH CONSULT"/>
+          <wp:docPr id="786931806" name="Image 786931806" descr="GTH CONSULT"/>
           <wp:cNvGraphicFramePr>
             <a:graphicFrameLocks xmlns:a="http://schemas.openxmlformats.org/drawingml/2006/main" noChangeAspect="1"/>
           </wp:cNvGraphicFramePr>
@@ -18143,7 +18138,6 @@
             </w:rPr>
             <w:t>/</w:t>
           </w:r>
-          <w:proofErr w:type="spellStart"/>
           <w:r>
             <w:rPr>
               <w:b/>
@@ -18154,7 +18148,6 @@
             </w:rPr>
             <w:t>xxxxxxxx</w:t>
           </w:r>
-          <w:proofErr w:type="spellEnd"/>
         </w:p>
       </w:tc>
       <w:tc>
@@ -18212,7 +18205,6 @@
               <w:szCs w:val="18"/>
             </w:rPr>
           </w:pPr>
-          <w:proofErr w:type="spellStart"/>
           <w:proofErr w:type="gramStart"/>
           <w:r>
             <w:rPr>
@@ -18224,7 +18216,6 @@
             </w:rPr>
             <w:t>xxxxxxxxxxxx</w:t>
           </w:r>
-          <w:proofErr w:type="spellEnd"/>
           <w:proofErr w:type="gramEnd"/>
         </w:p>
       </w:tc>
@@ -18289,7 +18280,6 @@
               <w:szCs w:val="18"/>
             </w:rPr>
           </w:pPr>
-          <w:proofErr w:type="spellStart"/>
           <w:proofErr w:type="gramStart"/>
           <w:r>
             <w:rPr>
@@ -18301,7 +18291,6 @@
             </w:rPr>
             <w:t>xxxxxxxxxxxxx</w:t>
           </w:r>
-          <w:proofErr w:type="spellEnd"/>
           <w:proofErr w:type="gramEnd"/>
         </w:p>
       </w:tc>
@@ -19659,6 +19648,7 @@
   <w:style w:type="paragraph" w:styleId="Titre2">
     <w:name w:val="heading 2"/>
     <w:basedOn w:val="Normal"/>
+    <w:link w:val="Titre2Car"/>
     <w:uiPriority w:val="1"/>
     <w:qFormat/>
     <w:rsid w:val="00A23879"/>
@@ -20730,7 +20720,677 @@
       <w:lang w:val="fr-FR" w:eastAsia="fr-FR" w:bidi="fr-FR"/>
     </w:rPr>
   </w:style>
+  <w:style w:type="character" w:styleId="Textedelespacerserv">
+    <w:name w:val="Placeholder Text"/>
+    <w:basedOn w:val="Policepardfaut"/>
+    <w:uiPriority w:val="99"/>
+    <w:semiHidden/>
+    <w:rsid w:val="00754A57"/>
+    <w:rPr>
+      <w:color w:val="666666"/>
+    </w:rPr>
+  </w:style>
+  <w:style w:type="character" w:customStyle="1" w:styleId="Titre2Car">
+    <w:name w:val="Titre 2 Car"/>
+    <w:basedOn w:val="Policepardfaut"/>
+    <w:link w:val="Titre2"/>
+    <w:uiPriority w:val="1"/>
+    <w:rsid w:val="00754A57"/>
+    <w:rPr>
+      <w:rFonts w:ascii="Arial" w:eastAsia="Arial" w:hAnsi="Arial" w:cs="Arial"/>
+      <w:b/>
+      <w:bCs/>
+      <w:sz w:val="24"/>
+      <w:szCs w:val="24"/>
+      <w:lang w:val="fr-FR" w:eastAsia="fr-FR" w:bidi="fr-FR"/>
+    </w:rPr>
+  </w:style>
 </w:styles>
+</file>
+
+<file path=word/glossary/document.xml><?xml version="1.0" encoding="utf-8"?>
+<w:glossaryDocument xmlns:wpc="http://schemas.microsoft.com/office/word/2010/wordprocessingCanvas" xmlns:cx="http://schemas.microsoft.com/office/drawing/2014/chartex" xmlns:cx1="http://schemas.microsoft.com/office/drawing/2015/9/8/chartex" xmlns:cx2="http://schemas.microsoft.com/office/drawing/2015/10/21/chartex" xmlns:cx3="http://schemas.microsoft.com/office/drawing/2016/5/9/chartex" xmlns:cx4="http://schemas.microsoft.com/office/drawing/2016/5/10/chartex" xmlns:cx5="http://schemas.microsoft.com/office/drawing/2016/5/11/chartex" xmlns:cx6="http://schemas.microsoft.com/office/drawing/2016/5/12/chartex" xmlns:cx7="http://schemas.microsoft.com/office/drawing/2016/5/13/chartex" xmlns:cx8="http://schemas.microsoft.com/office/drawing/2016/5/14/chartex" xmlns:mc="http://schemas.openxmlformats.org/markup-compatibility/2006" xmlns:aink="http://schemas.microsoft.com/office/drawing/2016/ink" xmlns:am3d="http://schemas.microsoft.com/office/drawing/2017/model3d" xmlns:o="urn:schemas-microsoft-com:office:office" xmlns:oel="http://schemas.microsoft.com/office/2019/extlst" xmlns:r="http://schemas.openxmlformats.org/officeDocument/2006/relationships" xmlns:m="http://schemas.openxmlformats.org/officeDocument/2006/math" xmlns:v="urn:schemas-microsoft-com:vml" xmlns:wp14="http://schemas.microsoft.com/office/word/2010/wordprocessingDrawing" xmlns:wp="http://schemas.openxmlformats.org/drawingml/2006/wordprocessingDrawing" xmlns:w10="urn:schemas-microsoft-com:office:word" xmlns:w="http://schemas.openxmlformats.org/wordprocessingml/2006/main" xmlns:w14="http://schemas.microsoft.com/office/word/2010/wordml" xmlns:w15="http://schemas.microsoft.com/office/word/2012/wordml" xmlns:w16cex="http://schemas.microsoft.com/office/word/2018/wordml/cex" xmlns:w16cid="http://schemas.microsoft.com/office/word/2016/wordml/cid" xmlns:w16="http://schemas.microsoft.com/office/word/2018/wordml" xmlns:w16du="http://schemas.microsoft.com/office/word/2023/wordml/word16du" xmlns:w16sdtdh="http://schemas.microsoft.com/office/word/2020/wordml/sdtdatahash" xmlns:w16se="http://schemas.microsoft.com/office/word/2015/wordml/symex" xmlns:wpg="http://schemas.microsoft.com/office/word/2010/wordprocessingGroup" xmlns:wpi="http://schemas.microsoft.com/office/word/2010/wordprocessingInk" xmlns:wne="http://schemas.microsoft.com/office/word/2006/wordml" xmlns:wps="http://schemas.microsoft.com/office/word/2010/wordprocessingShape" mc:Ignorable="w14 w15 w16se w16cid w16 w16cex w16sdtdh w16du wp14">
+  <w:docParts>
+    <w:docPart>
+      <w:docPartPr>
+        <w:name w:val="DefaultPlaceholder_-1854013440"/>
+        <w:category>
+          <w:name w:val="Général"/>
+          <w:gallery w:val="placeholder"/>
+        </w:category>
+        <w:types>
+          <w:type w:val="bbPlcHdr"/>
+        </w:types>
+        <w:behaviors>
+          <w:behavior w:val="content"/>
+        </w:behaviors>
+        <w:guid w:val="{899D59C9-A362-46FC-96D2-3CFF155CBDC9}"/>
+      </w:docPartPr>
+      <w:docPartBody>
+        <w:p>
+          <w:r>
+            <w:rPr>
+              <w:rStyle w:val="Textedelespacerserv"/>
+            </w:rPr>
+            <w:t>Cliquez ou appuyez ici pour entrer du texte.</w:t>
+          </w:r>
+        </w:p>
+      </w:docPartBody>
+    </w:docPart>
+  </w:docParts>
+</w:glossaryDocument>
+</file>
+
+<file path=word/glossary/fontTable.xml><?xml version="1.0" encoding="utf-8"?>
+<w:fonts xmlns:mc="http://schemas.openxmlformats.org/markup-compatibility/2006" xmlns:r="http://schemas.openxmlformats.org/officeDocument/2006/relationships" xmlns:w="http://schemas.openxmlformats.org/wordprocessingml/2006/main" xmlns:w14="http://schemas.microsoft.com/office/word/2010/wordml" xmlns:w15="http://schemas.microsoft.com/office/word/2012/wordml" xmlns:w16cex="http://schemas.microsoft.com/office/word/2018/wordml/cex" xmlns:w16cid="http://schemas.microsoft.com/office/word/2016/wordml/cid" xmlns:w16="http://schemas.microsoft.com/office/word/2018/wordml" xmlns:w16du="http://schemas.microsoft.com/office/word/2023/wordml/word16du" xmlns:w16sdtdh="http://schemas.microsoft.com/office/word/2020/wordml/sdtdatahash" xmlns:w16se="http://schemas.microsoft.com/office/word/2015/wordml/symex" mc:Ignorable="w14 w15 w16se w16cid w16 w16cex w16sdtdh w16du">
+  <w:font w:name="Times New Roman">
+    <w:panose1 w:val="02020603050405020304"/>
+    <w:charset w:val="00"/>
+    <w:family w:val="roman"/>
+    <w:pitch w:val="variable"/>
+    <w:sig w:usb0="E0002EFF" w:usb1="C000785B" w:usb2="00000009" w:usb3="00000000" w:csb0="000001FF" w:csb1="00000000"/>
+  </w:font>
+  <w:font w:name="Arial">
+    <w:panose1 w:val="020B0604020202020204"/>
+    <w:charset w:val="00"/>
+    <w:family w:val="swiss"/>
+    <w:pitch w:val="variable"/>
+    <w:sig w:usb0="E0002EFF" w:usb1="C000785B" w:usb2="00000009" w:usb3="00000000" w:csb0="000001FF" w:csb1="00000000"/>
+  </w:font>
+  <w:font w:name="Symbol">
+    <w:panose1 w:val="05050102010706020507"/>
+    <w:charset w:val="02"/>
+    <w:family w:val="roman"/>
+    <w:pitch w:val="variable"/>
+    <w:sig w:usb0="00000000" w:usb1="10000000" w:usb2="00000000" w:usb3="00000000" w:csb0="80000000" w:csb1="00000000"/>
+  </w:font>
+  <w:font w:name="Courier New">
+    <w:panose1 w:val="02070309020205020404"/>
+    <w:charset w:val="00"/>
+    <w:family w:val="modern"/>
+    <w:pitch w:val="fixed"/>
+    <w:sig w:usb0="E0002EFF" w:usb1="C0007843" w:usb2="00000009" w:usb3="00000000" w:csb0="000001FF" w:csb1="00000000"/>
+  </w:font>
+  <w:font w:name="Wingdings">
+    <w:panose1 w:val="05000000000000000000"/>
+    <w:charset w:val="02"/>
+    <w:family w:val="auto"/>
+    <w:pitch w:val="variable"/>
+    <w:sig w:usb0="00000000" w:usb1="10000000" w:usb2="00000000" w:usb3="00000000" w:csb0="80000000" w:csb1="00000000"/>
+  </w:font>
+  <w:font w:name="Calibri">
+    <w:panose1 w:val="020F0502020204030204"/>
+    <w:charset w:val="00"/>
+    <w:family w:val="swiss"/>
+    <w:pitch w:val="variable"/>
+    <w:sig w:usb0="E4002EFF" w:usb1="C000247B" w:usb2="00000009" w:usb3="00000000" w:csb0="000001FF" w:csb1="00000000"/>
+  </w:font>
+  <w:font w:name="Calibri Light">
+    <w:panose1 w:val="020F0302020204030204"/>
+    <w:charset w:val="00"/>
+    <w:family w:val="swiss"/>
+    <w:pitch w:val="variable"/>
+    <w:sig w:usb0="E4002EFF" w:usb1="C000247B" w:usb2="00000009" w:usb3="00000000" w:csb0="000001FF" w:csb1="00000000"/>
+  </w:font>
+  <w:font w:name="Cambria">
+    <w:panose1 w:val="02040503050406030204"/>
+    <w:charset w:val="00"/>
+    <w:family w:val="roman"/>
+    <w:pitch w:val="variable"/>
+    <w:sig w:usb0="E00006FF" w:usb1="420024FF" w:usb2="02000000" w:usb3="00000000" w:csb0="0000019F" w:csb1="00000000"/>
+  </w:font>
+  <w:font w:name="Tahoma">
+    <w:panose1 w:val="020B0604030504040204"/>
+    <w:charset w:val="00"/>
+    <w:family w:val="swiss"/>
+    <w:pitch w:val="variable"/>
+    <w:sig w:usb0="E1002EFF" w:usb1="C000605B" w:usb2="00000029" w:usb3="00000000" w:csb0="000101FF" w:csb1="00000000"/>
+  </w:font>
+  <w:font w:name="CG Times">
+    <w:altName w:val="Times New Roman"/>
+    <w:panose1 w:val="00000000000000000000"/>
+    <w:charset w:val="00"/>
+    <w:family w:val="roman"/>
+    <w:notTrueType/>
+    <w:pitch w:val="variable"/>
+    <w:sig w:usb0="00000003" w:usb1="00000000" w:usb2="00000000" w:usb3="00000000" w:csb0="00000001" w:csb1="00000000"/>
+  </w:font>
+  <w:font w:name="CenturyGothic">
+    <w:altName w:val="Times New Roman"/>
+    <w:panose1 w:val="00000000000000000000"/>
+    <w:charset w:val="00"/>
+    <w:family w:val="roman"/>
+    <w:notTrueType/>
+    <w:pitch w:val="default"/>
+  </w:font>
+  <w:font w:name="SymbolMT">
+    <w:altName w:val="Times New Roman"/>
+    <w:panose1 w:val="00000000000000000000"/>
+    <w:charset w:val="00"/>
+    <w:family w:val="roman"/>
+    <w:notTrueType/>
+    <w:pitch w:val="default"/>
+  </w:font>
+  <w:font w:name="Segoe UI">
+    <w:altName w:val="Segoe UI"/>
+    <w:panose1 w:val="020B0502040204020203"/>
+    <w:charset w:val="00"/>
+    <w:family w:val="swiss"/>
+    <w:pitch w:val="variable"/>
+    <w:sig w:usb0="E4002EFF" w:usb1="C000E47F" w:usb2="00000009" w:usb3="00000000" w:csb0="000001FF" w:csb1="00000000"/>
+  </w:font>
+  <w:font w:name="SimSun">
+    <w:altName w:val="宋体"/>
+    <w:panose1 w:val="02010600030101010101"/>
+    <w:charset w:val="86"/>
+    <w:family w:val="auto"/>
+    <w:pitch w:val="variable"/>
+    <w:sig w:usb0="00000203" w:usb1="288F0000" w:usb2="00000016" w:usb3="00000000" w:csb0="00040001" w:csb1="00000000"/>
+  </w:font>
+  <w:font w:name="Portugal">
+    <w:altName w:val="Times New Roman"/>
+    <w:charset w:val="00"/>
+    <w:family w:val="roman"/>
+    <w:pitch w:val="variable"/>
+  </w:font>
+  <w:font w:name="Mangal">
+    <w:panose1 w:val="00000400000000000000"/>
+    <w:charset w:val="00"/>
+    <w:family w:val="roman"/>
+    <w:pitch w:val="variable"/>
+    <w:sig w:usb0="00008003" w:usb1="00000000" w:usb2="00000000" w:usb3="00000000" w:csb0="00000001" w:csb1="00000000"/>
+  </w:font>
+</w:fonts>
+</file>
+
+<file path=word/glossary/settings.xml><?xml version="1.0" encoding="utf-8"?>
+<w:settings xmlns:mc="http://schemas.openxmlformats.org/markup-compatibility/2006" xmlns:o="urn:schemas-microsoft-com:office:office" xmlns:r="http://schemas.openxmlformats.org/officeDocument/2006/relationships" xmlns:m="http://schemas.openxmlformats.org/officeDocument/2006/math" xmlns:v="urn:schemas-microsoft-com:vml" xmlns:w10="urn:schemas-microsoft-com:office:word" xmlns:w="http://schemas.openxmlformats.org/wordprocessingml/2006/main" xmlns:w14="http://schemas.microsoft.com/office/word/2010/wordml" xmlns:w15="http://schemas.microsoft.com/office/word/2012/wordml" xmlns:w16cex="http://schemas.microsoft.com/office/word/2018/wordml/cex" xmlns:w16cid="http://schemas.microsoft.com/office/word/2016/wordml/cid" xmlns:w16="http://schemas.microsoft.com/office/word/2018/wordml" xmlns:w16du="http://schemas.microsoft.com/office/word/2023/wordml/word16du" xmlns:w16sdtdh="http://schemas.microsoft.com/office/word/2020/wordml/sdtdatahash" xmlns:w16se="http://schemas.microsoft.com/office/word/2015/wordml/symex" xmlns:sl="http://schemas.openxmlformats.org/schemaLibrary/2006/main" mc:Ignorable="w14 w15 w16se w16cid w16 w16cex w16sdtdh w16du">
+  <w:view w:val="normal"/>
+  <w:defaultTabStop w:val="708"/>
+  <w:hyphenationZone w:val="425"/>
+  <w:characterSpacingControl w:val="doNotCompress"/>
+  <w:compat>
+    <w:useFELayout/>
+    <w:compatSetting w:name="compatibilityMode" w:uri="http://schemas.microsoft.com/office/word" w:val="15"/>
+    <w:compatSetting w:name="overrideTableStyleFontSizeAndJustification" w:uri="http://schemas.microsoft.com/office/word" w:val="1"/>
+    <w:compatSetting w:name="enableOpenTypeFeatures" w:uri="http://schemas.microsoft.com/office/word" w:val="1"/>
+    <w:compatSetting w:name="doNotFlipMirrorIndents" w:uri="http://schemas.microsoft.com/office/word" w:val="1"/>
+    <w:compatSetting w:name="differentiateMultirowTableHeaders" w:uri="http://schemas.microsoft.com/office/word" w:val="1"/>
+    <w:compatSetting w:name="useWord2013TrackBottomHyphenation" w:uri="http://schemas.microsoft.com/office/word" w:val="0"/>
+  </w:compat>
+  <w:rsids>
+    <w:rsidRoot w:val="00A275C2"/>
+    <w:rsid w:val="00A275C2"/>
+    <w:rsid w:val="00AA7C93"/>
+    <w:rsid w:val="00E7290F"/>
+  </w:rsids>
+  <m:mathPr>
+    <m:mathFont m:val="Cambria Math"/>
+    <m:brkBin m:val="before"/>
+    <m:brkBinSub m:val="--"/>
+    <m:smallFrac m:val="0"/>
+    <m:dispDef/>
+    <m:lMargin m:val="0"/>
+    <m:rMargin m:val="0"/>
+    <m:defJc m:val="centerGroup"/>
+    <m:wrapIndent m:val="1440"/>
+    <m:intLim m:val="subSup"/>
+    <m:naryLim m:val="undOvr"/>
+  </m:mathPr>
+  <w:themeFontLang w:val="fr-FR"/>
+  <w:clrSchemeMapping w:bg1="light1" w:t1="dark1" w:bg2="light2" w:t2="dark2" w:accent1="accent1" w:accent2="accent2" w:accent3="accent3" w:accent4="accent4" w:accent5="accent5" w:accent6="accent6" w:hyperlink="hyperlink" w:followedHyperlink="followedHyperlink"/>
+  <w:decimalSymbol w:val=","/>
+  <w:listSeparator w:val=";"/>
+  <w15:chartTrackingRefBased/>
+</w:settings>
+</file>
+
+<file path=word/glossary/styles.xml><?xml version="1.0" encoding="utf-8"?>
+<w:styles xmlns:mc="http://schemas.openxmlformats.org/markup-compatibility/2006" xmlns:r="http://schemas.openxmlformats.org/officeDocument/2006/relationships" xmlns:w="http://schemas.openxmlformats.org/wordprocessingml/2006/main" xmlns:w14="http://schemas.microsoft.com/office/word/2010/wordml" xmlns:w15="http://schemas.microsoft.com/office/word/2012/wordml" xmlns:w16cex="http://schemas.microsoft.com/office/word/2018/wordml/cex" xmlns:w16cid="http://schemas.microsoft.com/office/word/2016/wordml/cid" xmlns:w16="http://schemas.microsoft.com/office/word/2018/wordml" xmlns:w16du="http://schemas.microsoft.com/office/word/2023/wordml/word16du" xmlns:w16sdtdh="http://schemas.microsoft.com/office/word/2020/wordml/sdtdatahash" xmlns:w16se="http://schemas.microsoft.com/office/word/2015/wordml/symex" mc:Ignorable="w14 w15 w16se w16cid w16 w16cex w16sdtdh w16du">
+  <w:docDefaults>
+    <w:rPrDefault>
+      <w:rPr>
+        <w:rFonts w:asciiTheme="minorHAnsi" w:eastAsiaTheme="minorEastAsia" w:hAnsiTheme="minorHAnsi" w:cstheme="minorBidi"/>
+        <w:kern w:val="2"/>
+        <w:sz w:val="22"/>
+        <w:szCs w:val="22"/>
+        <w:lang w:val="fr-FR" w:eastAsia="fr-FR" w:bidi="ar-SA"/>
+        <w14:ligatures w14:val="standardContextual"/>
+      </w:rPr>
+    </w:rPrDefault>
+    <w:pPrDefault>
+      <w:pPr>
+        <w:spacing w:after="160" w:line="259" w:lineRule="auto"/>
+      </w:pPr>
+    </w:pPrDefault>
+  </w:docDefaults>
+  <w:latentStyles w:defLockedState="0" w:defUIPriority="99" w:defSemiHidden="0" w:defUnhideWhenUsed="0" w:defQFormat="0" w:count="376">
+    <w:lsdException w:name="Normal" w:uiPriority="0" w:qFormat="1"/>
+    <w:lsdException w:name="heading 1" w:uiPriority="9" w:qFormat="1"/>
+    <w:lsdException w:name="heading 2" w:semiHidden="1" w:uiPriority="9" w:unhideWhenUsed="1" w:qFormat="1"/>
+    <w:lsdException w:name="heading 3" w:semiHidden="1" w:uiPriority="9" w:unhideWhenUsed="1" w:qFormat="1"/>
+    <w:lsdException w:name="heading 4" w:semiHidden="1" w:uiPriority="9" w:unhideWhenUsed="1" w:qFormat="1"/>
+    <w:lsdException w:name="heading 5" w:semiHidden="1" w:uiPriority="9" w:unhideWhenUsed="1" w:qFormat="1"/>
+    <w:lsdException w:name="heading 6" w:semiHidden="1" w:uiPriority="9" w:unhideWhenUsed="1" w:qFormat="1"/>
+    <w:lsdException w:name="heading 7" w:semiHidden="1" w:uiPriority="9" w:unhideWhenUsed="1" w:qFormat="1"/>
+    <w:lsdException w:name="heading 8" w:semiHidden="1" w:uiPriority="9" w:unhideWhenUsed="1" w:qFormat="1"/>
+    <w:lsdException w:name="heading 9" w:semiHidden="1" w:uiPriority="9" w:unhideWhenUsed="1" w:qFormat="1"/>
+    <w:lsdException w:name="index 1" w:semiHidden="1" w:unhideWhenUsed="1"/>
+    <w:lsdException w:name="index 2" w:semiHidden="1" w:unhideWhenUsed="1"/>
+    <w:lsdException w:name="index 3" w:semiHidden="1" w:unhideWhenUsed="1"/>
+    <w:lsdException w:name="index 4" w:semiHidden="1" w:unhideWhenUsed="1"/>
+    <w:lsdException w:name="index 5" w:semiHidden="1" w:unhideWhenUsed="1"/>
+    <w:lsdException w:name="index 6" w:semiHidden="1" w:unhideWhenUsed="1"/>
+    <w:lsdException w:name="index 7" w:semiHidden="1" w:unhideWhenUsed="1"/>
+    <w:lsdException w:name="index 8" w:semiHidden="1" w:unhideWhenUsed="1"/>
+    <w:lsdException w:name="index 9" w:semiHidden="1" w:unhideWhenUsed="1"/>
+    <w:lsdException w:name="toc 1" w:semiHidden="1" w:uiPriority="39" w:unhideWhenUsed="1"/>
+    <w:lsdException w:name="toc 2" w:semiHidden="1" w:uiPriority="39" w:unhideWhenUsed="1"/>
+    <w:lsdException w:name="toc 3" w:semiHidden="1" w:uiPriority="39" w:unhideWhenUsed="1"/>
+    <w:lsdException w:name="toc 4" w:semiHidden="1" w:uiPriority="39" w:unhideWhenUsed="1"/>
+    <w:lsdException w:name="toc 5" w:semiHidden="1" w:uiPriority="39" w:unhideWhenUsed="1"/>
+    <w:lsdException w:name="toc 6" w:semiHidden="1" w:uiPriority="39" w:unhideWhenUsed="1"/>
+    <w:lsdException w:name="toc 7" w:semiHidden="1" w:uiPriority="39" w:unhideWhenUsed="1"/>
+    <w:lsdException w:name="toc 8" w:semiHidden="1" w:uiPriority="39" w:unhideWhenUsed="1"/>
+    <w:lsdException w:name="toc 9" w:semiHidden="1" w:uiPriority="39" w:unhideWhenUsed="1"/>
+    <w:lsdException w:name="Normal Indent" w:semiHidden="1" w:unhideWhenUsed="1"/>
+    <w:lsdException w:name="footnote text" w:semiHidden="1" w:unhideWhenUsed="1"/>
+    <w:lsdException w:name="annotation text" w:semiHidden="1" w:unhideWhenUsed="1"/>
+    <w:lsdException w:name="header" w:semiHidden="1" w:unhideWhenUsed="1"/>
+    <w:lsdException w:name="footer" w:semiHidden="1" w:unhideWhenUsed="1"/>
+    <w:lsdException w:name="index heading" w:semiHidden="1" w:unhideWhenUsed="1"/>
+    <w:lsdException w:name="caption" w:semiHidden="1" w:uiPriority="35" w:unhideWhenUsed="1" w:qFormat="1"/>
+    <w:lsdException w:name="table of figures" w:semiHidden="1" w:unhideWhenUsed="1"/>
+    <w:lsdException w:name="envelope address" w:semiHidden="1" w:unhideWhenUsed="1"/>
+    <w:lsdException w:name="envelope return" w:semiHidden="1" w:unhideWhenUsed="1"/>
+    <w:lsdException w:name="footnote reference" w:semiHidden="1" w:unhideWhenUsed="1"/>
+    <w:lsdException w:name="annotation reference" w:semiHidden="1" w:unhideWhenUsed="1"/>
+    <w:lsdException w:name="line number" w:semiHidden="1" w:unhideWhenUsed="1"/>
+    <w:lsdException w:name="page number" w:semiHidden="1" w:unhideWhenUsed="1"/>
+    <w:lsdException w:name="endnote reference" w:semiHidden="1" w:unhideWhenUsed="1"/>
+    <w:lsdException w:name="endnote text" w:semiHidden="1" w:unhideWhenUsed="1"/>
+    <w:lsdException w:name="table of authorities" w:semiHidden="1" w:unhideWhenUsed="1"/>
+    <w:lsdException w:name="macro" w:semiHidden="1" w:unhideWhenUsed="1"/>
+    <w:lsdException w:name="toa heading" w:semiHidden="1" w:unhideWhenUsed="1"/>
+    <w:lsdException w:name="List" w:semiHidden="1" w:unhideWhenUsed="1"/>
+    <w:lsdException w:name="List Bullet" w:semiHidden="1" w:unhideWhenUsed="1"/>
+    <w:lsdException w:name="List Number" w:semiHidden="1" w:unhideWhenUsed="1"/>
+    <w:lsdException w:name="List 2" w:semiHidden="1" w:unhideWhenUsed="1"/>
+    <w:lsdException w:name="List 3" w:semiHidden="1" w:unhideWhenUsed="1"/>
+    <w:lsdException w:name="List 4" w:semiHidden="1" w:unhideWhenUsed="1"/>
+    <w:lsdException w:name="List 5" w:semiHidden="1" w:unhideWhenUsed="1"/>
+    <w:lsdException w:name="List Bullet 2" w:semiHidden="1" w:unhideWhenUsed="1"/>
+    <w:lsdException w:name="List Bullet 3" w:semiHidden="1" w:unhideWhenUsed="1"/>
+    <w:lsdException w:name="List Bullet 4" w:semiHidden="1" w:unhideWhenUsed="1"/>
+    <w:lsdException w:name="List Bullet 5" w:semiHidden="1" w:unhideWhenUsed="1"/>
+    <w:lsdException w:name="List Number 2" w:semiHidden="1" w:unhideWhenUsed="1"/>
+    <w:lsdException w:name="List Number 3" w:semiHidden="1" w:unhideWhenUsed="1"/>
+    <w:lsdException w:name="List Number 4" w:semiHidden="1" w:unhideWhenUsed="1"/>
+    <w:lsdException w:name="List Number 5" w:semiHidden="1" w:unhideWhenUsed="1"/>
+    <w:lsdException w:name="Title" w:uiPriority="10" w:qFormat="1"/>
+    <w:lsdException w:name="Closing" w:semiHidden="1" w:unhideWhenUsed="1"/>
+    <w:lsdException w:name="Signature" w:semiHidden="1" w:unhideWhenUsed="1"/>
+    <w:lsdException w:name="Default Paragraph Font" w:semiHidden="1" w:uiPriority="1" w:unhideWhenUsed="1"/>
+    <w:lsdException w:name="Body Text" w:semiHidden="1" w:unhideWhenUsed="1"/>
+    <w:lsdException w:name="Body Text Indent" w:semiHidden="1" w:unhideWhenUsed="1"/>
+    <w:lsdException w:name="List Continue" w:semiHidden="1" w:unhideWhenUsed="1"/>
+    <w:lsdException w:name="List Continue 2" w:semiHidden="1" w:unhideWhenUsed="1"/>
+    <w:lsdException w:name="List Continue 3" w:semiHidden="1" w:unhideWhenUsed="1"/>
+    <w:lsdException w:name="List Continue 4" w:semiHidden="1" w:unhideWhenUsed="1"/>
+    <w:lsdException w:name="List Continue 5" w:semiHidden="1" w:unhideWhenUsed="1"/>
+    <w:lsdException w:name="Message Header" w:semiHidden="1" w:unhideWhenUsed="1"/>
+    <w:lsdException w:name="Subtitle" w:uiPriority="11" w:qFormat="1"/>
+    <w:lsdException w:name="Salutation" w:semiHidden="1" w:unhideWhenUsed="1"/>
+    <w:lsdException w:name="Date" w:semiHidden="1" w:unhideWhenUsed="1"/>
+    <w:lsdException w:name="Body Text First Indent" w:semiHidden="1" w:unhideWhenUsed="1"/>
+    <w:lsdException w:name="Body Text First Indent 2" w:semiHidden="1" w:unhideWhenUsed="1"/>
+    <w:lsdException w:name="Note Heading" w:semiHidden="1" w:unhideWhenUsed="1"/>
+    <w:lsdException w:name="Body Text 2" w:semiHidden="1" w:unhideWhenUsed="1"/>
+    <w:lsdException w:name="Body Text 3" w:semiHidden="1" w:unhideWhenUsed="1"/>
+    <w:lsdException w:name="Body Text Indent 2" w:semiHidden="1" w:unhideWhenUsed="1"/>
+    <w:lsdException w:name="Body Text Indent 3" w:semiHidden="1" w:unhideWhenUsed="1"/>
+    <w:lsdException w:name="Block Text" w:semiHidden="1" w:unhideWhenUsed="1"/>
+    <w:lsdException w:name="Hyperlink" w:semiHidden="1" w:unhideWhenUsed="1"/>
+    <w:lsdException w:name="FollowedHyperlink" w:semiHidden="1" w:unhideWhenUsed="1"/>
+    <w:lsdException w:name="Strong" w:uiPriority="22" w:qFormat="1"/>
+    <w:lsdException w:name="Emphasis" w:uiPriority="20" w:qFormat="1"/>
+    <w:lsdException w:name="Document Map" w:semiHidden="1" w:unhideWhenUsed="1"/>
+    <w:lsdException w:name="Plain Text" w:semiHidden="1" w:unhideWhenUsed="1"/>
+    <w:lsdException w:name="E-mail Signature" w:semiHidden="1" w:unhideWhenUsed="1"/>
+    <w:lsdException w:name="HTML Top of Form" w:semiHidden="1" w:unhideWhenUsed="1"/>
+    <w:lsdException w:name="HTML Bottom of Form" w:semiHidden="1" w:unhideWhenUsed="1"/>
+    <w:lsdException w:name="Normal (Web)" w:semiHidden="1" w:unhideWhenUsed="1"/>
+    <w:lsdException w:name="HTML Acronym" w:semiHidden="1" w:unhideWhenUsed="1"/>
+    <w:lsdException w:name="HTML Address" w:semiHidden="1" w:unhideWhenUsed="1"/>
+    <w:lsdException w:name="HTML Cite" w:semiHidden="1" w:unhideWhenUsed="1"/>
+    <w:lsdException w:name="HTML Code" w:semiHidden="1" w:unhideWhenUsed="1"/>
+    <w:lsdException w:name="HTML Definition" w:semiHidden="1" w:unhideWhenUsed="1"/>
+    <w:lsdException w:name="HTML Keyboard" w:semiHidden="1" w:unhideWhenUsed="1"/>
+    <w:lsdException w:name="HTML Preformatted" w:semiHidden="1" w:unhideWhenUsed="1"/>
+    <w:lsdException w:name="HTML Sample" w:semiHidden="1" w:unhideWhenUsed="1"/>
+    <w:lsdException w:name="HTML Typewriter" w:semiHidden="1" w:unhideWhenUsed="1"/>
+    <w:lsdException w:name="HTML Variable" w:semiHidden="1" w:unhideWhenUsed="1"/>
+    <w:lsdException w:name="Normal Table" w:semiHidden="1" w:unhideWhenUsed="1"/>
+    <w:lsdException w:name="annotation subject" w:semiHidden="1" w:unhideWhenUsed="1"/>
+    <w:lsdException w:name="No List" w:semiHidden="1" w:unhideWhenUsed="1"/>
+    <w:lsdException w:name="Outline List 1" w:semiHidden="1" w:unhideWhenUsed="1"/>
+    <w:lsdException w:name="Outline List 2" w:semiHidden="1" w:unhideWhenUsed="1"/>
+    <w:lsdException w:name="Outline List 3" w:semiHidden="1" w:unhideWhenUsed="1"/>
+    <w:lsdException w:name="Table Simple 1" w:semiHidden="1" w:unhideWhenUsed="1"/>
+    <w:lsdException w:name="Table Simple 2" w:semiHidden="1" w:unhideWhenUsed="1"/>
+    <w:lsdException w:name="Table Simple 3" w:semiHidden="1" w:unhideWhenUsed="1"/>
+    <w:lsdException w:name="Table Classic 1" w:semiHidden="1" w:unhideWhenUsed="1"/>
+    <w:lsdException w:name="Table Classic 2" w:semiHidden="1" w:unhideWhenUsed="1"/>
+    <w:lsdException w:name="Table Classic 3" w:semiHidden="1" w:unhideWhenUsed="1"/>
+    <w:lsdException w:name="Table Classic 4" w:semiHidden="1" w:unhideWhenUsed="1"/>
+    <w:lsdException w:name="Table Colorful 1" w:semiHidden="1" w:unhideWhenUsed="1"/>
+    <w:lsdException w:name="Table Colorful 2" w:semiHidden="1" w:unhideWhenUsed="1"/>
+    <w:lsdException w:name="Table Colorful 3" w:semiHidden="1" w:unhideWhenUsed="1"/>
+    <w:lsdException w:name="Table Columns 1" w:semiHidden="1" w:unhideWhenUsed="1"/>
+    <w:lsdException w:name="Table Columns 2" w:semiHidden="1" w:unhideWhenUsed="1"/>
+    <w:lsdException w:name="Table Columns 3" w:semiHidden="1" w:unhideWhenUsed="1"/>
+    <w:lsdException w:name="Table Columns 4" w:semiHidden="1" w:unhideWhenUsed="1"/>
+    <w:lsdException w:name="Table Columns 5" w:semiHidden="1" w:unhideWhenUsed="1"/>
+    <w:lsdException w:name="Table Grid 1" w:semiHidden="1" w:unhideWhenUsed="1"/>
+    <w:lsdException w:name="Table Grid 2" w:semiHidden="1" w:unhideWhenUsed="1"/>
+    <w:lsdException w:name="Table Grid 3" w:semiHidden="1" w:unhideWhenUsed="1"/>
+    <w:lsdException w:name="Table Grid 4" w:semiHidden="1" w:unhideWhenUsed="1"/>
+    <w:lsdException w:name="Table Grid 5" w:semiHidden="1" w:unhideWhenUsed="1"/>
+    <w:lsdException w:name="Table Grid 6" w:semiHidden="1" w:unhideWhenUsed="1"/>
+    <w:lsdException w:name="Table Grid 7" w:semiHidden="1" w:unhideWhenUsed="1"/>
+    <w:lsdException w:name="Table Grid 8" w:semiHidden="1" w:unhideWhenUsed="1"/>
+    <w:lsdException w:name="Table List 1" w:semiHidden="1" w:unhideWhenUsed="1"/>
+    <w:lsdException w:name="Table List 2" w:semiHidden="1" w:unhideWhenUsed="1"/>
+    <w:lsdException w:name="Table List 3" w:semiHidden="1" w:unhideWhenUsed="1"/>
+    <w:lsdException w:name="Table List 4" w:semiHidden="1" w:unhideWhenUsed="1"/>
+    <w:lsdException w:name="Table List 5" w:semiHidden="1" w:unhideWhenUsed="1"/>
+    <w:lsdException w:name="Table List 6" w:semiHidden="1" w:unhideWhenUsed="1"/>
+    <w:lsdException w:name="Table List 7" w:semiHidden="1" w:unhideWhenUsed="1"/>
+    <w:lsdException w:name="Table List 8" w:semiHidden="1" w:unhideWhenUsed="1"/>
+    <w:lsdException w:name="Table 3D effects 1" w:semiHidden="1" w:unhideWhenUsed="1"/>
+    <w:lsdException w:name="Table 3D effects 2" w:semiHidden="1" w:unhideWhenUsed="1"/>
+    <w:lsdException w:name="Table 3D effects 3" w:semiHidden="1" w:unhideWhenUsed="1"/>
+    <w:lsdException w:name="Table Contemporary" w:semiHidden="1" w:unhideWhenUsed="1"/>
+    <w:lsdException w:name="Table Elegant" w:semiHidden="1" w:unhideWhenUsed="1"/>
+    <w:lsdException w:name="Table Professional" w:semiHidden="1" w:unhideWhenUsed="1"/>
+    <w:lsdException w:name="Table Subtle 1" w:semiHidden="1" w:unhideWhenUsed="1"/>
+    <w:lsdException w:name="Table Subtle 2" w:semiHidden="1" w:unhideWhenUsed="1"/>
+    <w:lsdException w:name="Table Web 1" w:semiHidden="1" w:unhideWhenUsed="1"/>
+    <w:lsdException w:name="Table Web 2" w:semiHidden="1" w:unhideWhenUsed="1"/>
+    <w:lsdException w:name="Table Web 3" w:semiHidden="1" w:unhideWhenUsed="1"/>
+    <w:lsdException w:name="Balloon Text" w:semiHidden="1" w:unhideWhenUsed="1"/>
+    <w:lsdException w:name="Table Grid" w:uiPriority="39"/>
+    <w:lsdException w:name="Table Theme" w:semiHidden="1" w:unhideWhenUsed="1"/>
+    <w:lsdException w:name="Placeholder Text" w:semiHidden="1"/>
+    <w:lsdException w:name="No Spacing" w:uiPriority="1" w:qFormat="1"/>
+    <w:lsdException w:name="Light Shading" w:uiPriority="60"/>
+    <w:lsdException w:name="Light List" w:uiPriority="61"/>
+    <w:lsdException w:name="Light Grid" w:uiPriority="62"/>
+    <w:lsdException w:name="Medium Shading 1" w:uiPriority="63"/>
+    <w:lsdException w:name="Medium Shading 2" w:uiPriority="64"/>
+    <w:lsdException w:name="Medium List 1" w:uiPriority="65"/>
+    <w:lsdException w:name="Medium List 2" w:uiPriority="66"/>
+    <w:lsdException w:name="Medium Grid 1" w:uiPriority="67"/>
+    <w:lsdException w:name="Medium Grid 2" w:uiPriority="68"/>
+    <w:lsdException w:name="Medium Grid 3" w:uiPriority="69"/>
+    <w:lsdException w:name="Dark List" w:uiPriority="70"/>
+    <w:lsdException w:name="Colorful Shading" w:uiPriority="71"/>
+    <w:lsdException w:name="Colorful List" w:uiPriority="72"/>
+    <w:lsdException w:name="Colorful Grid" w:uiPriority="73"/>
+    <w:lsdException w:name="Light Shading Accent 1" w:uiPriority="60"/>
+    <w:lsdException w:name="Light List Accent 1" w:uiPriority="61"/>
+    <w:lsdException w:name="Light Grid Accent 1" w:uiPriority="62"/>
+    <w:lsdException w:name="Medium Shading 1 Accent 1" w:uiPriority="63"/>
+    <w:lsdException w:name="Medium Shading 2 Accent 1" w:uiPriority="64"/>
+    <w:lsdException w:name="Medium List 1 Accent 1" w:uiPriority="65"/>
+    <w:lsdException w:name="Revision" w:semiHidden="1"/>
+    <w:lsdException w:name="List Paragraph" w:uiPriority="34" w:qFormat="1"/>
+    <w:lsdException w:name="Quote" w:uiPriority="29" w:qFormat="1"/>
+    <w:lsdException w:name="Intense Quote" w:uiPriority="30" w:qFormat="1"/>
+    <w:lsdException w:name="Medium List 2 Accent 1" w:uiPriority="66"/>
+    <w:lsdException w:name="Medium Grid 1 Accent 1" w:uiPriority="67"/>
+    <w:lsdException w:name="Medium Grid 2 Accent 1" w:uiPriority="68"/>
+    <w:lsdException w:name="Medium Grid 3 Accent 1" w:uiPriority="69"/>
+    <w:lsdException w:name="Dark List Accent 1" w:uiPriority="70"/>
+    <w:lsdException w:name="Colorful Shading Accent 1" w:uiPriority="71"/>
+    <w:lsdException w:name="Colorful List Accent 1" w:uiPriority="72"/>
+    <w:lsdException w:name="Colorful Grid Accent 1" w:uiPriority="73"/>
+    <w:lsdException w:name="Light Shading Accent 2" w:uiPriority="60"/>
+    <w:lsdException w:name="Light List Accent 2" w:uiPriority="61"/>
+    <w:lsdException w:name="Light Grid Accent 2" w:uiPriority="62"/>
+    <w:lsdException w:name="Medium Shading 1 Accent 2" w:uiPriority="63"/>
+    <w:lsdException w:name="Medium Shading 2 Accent 2" w:uiPriority="64"/>
+    <w:lsdException w:name="Medium List 1 Accent 2" w:uiPriority="65"/>
+    <w:lsdException w:name="Medium List 2 Accent 2" w:uiPriority="66"/>
+    <w:lsdException w:name="Medium Grid 1 Accent 2" w:uiPriority="67"/>
+    <w:lsdException w:name="Medium Grid 2 Accent 2" w:uiPriority="68"/>
+    <w:lsdException w:name="Medium Grid 3 Accent 2" w:uiPriority="69"/>
+    <w:lsdException w:name="Dark List Accent 2" w:uiPriority="70"/>
+    <w:lsdException w:name="Colorful Shading Accent 2" w:uiPriority="71"/>
+    <w:lsdException w:name="Colorful List Accent 2" w:uiPriority="72"/>
+    <w:lsdException w:name="Colorful Grid Accent 2" w:uiPriority="73"/>
+    <w:lsdException w:name="Light Shading Accent 3" w:uiPriority="60"/>
+    <w:lsdException w:name="Light List Accent 3" w:uiPriority="61"/>
+    <w:lsdException w:name="Light Grid Accent 3" w:uiPriority="62"/>
+    <w:lsdException w:name="Medium Shading 1 Accent 3" w:uiPriority="63"/>
+    <w:lsdException w:name="Medium Shading 2 Accent 3" w:uiPriority="64"/>
+    <w:lsdException w:name="Medium List 1 Accent 3" w:uiPriority="65"/>
+    <w:lsdException w:name="Medium List 2 Accent 3" w:uiPriority="66"/>
+    <w:lsdException w:name="Medium Grid 1 Accent 3" w:uiPriority="67"/>
+    <w:lsdException w:name="Medium Grid 2 Accent 3" w:uiPriority="68"/>
+    <w:lsdException w:name="Medium Grid 3 Accent 3" w:uiPriority="69"/>
+    <w:lsdException w:name="Dark List Accent 3" w:uiPriority="70"/>
+    <w:lsdException w:name="Colorful Shading Accent 3" w:uiPriority="71"/>
+    <w:lsdException w:name="Colorful List Accent 3" w:uiPriority="72"/>
+    <w:lsdException w:name="Colorful Grid Accent 3" w:uiPriority="73"/>
+    <w:lsdException w:name="Light Shading Accent 4" w:uiPriority="60"/>
+    <w:lsdException w:name="Light List Accent 4" w:uiPriority="61"/>
+    <w:lsdException w:name="Light Grid Accent 4" w:uiPriority="62"/>
+    <w:lsdException w:name="Medium Shading 1 Accent 4" w:uiPriority="63"/>
+    <w:lsdException w:name="Medium Shading 2 Accent 4" w:uiPriority="64"/>
+    <w:lsdException w:name="Medium List 1 Accent 4" w:uiPriority="65"/>
+    <w:lsdException w:name="Medium List 2 Accent 4" w:uiPriority="66"/>
+    <w:lsdException w:name="Medium Grid 1 Accent 4" w:uiPriority="67"/>
+    <w:lsdException w:name="Medium Grid 2 Accent 4" w:uiPriority="68"/>
+    <w:lsdException w:name="Medium Grid 3 Accent 4" w:uiPriority="69"/>
+    <w:lsdException w:name="Dark List Accent 4" w:uiPriority="70"/>
+    <w:lsdException w:name="Colorful Shading Accent 4" w:uiPriority="71"/>
+    <w:lsdException w:name="Colorful List Accent 4" w:uiPriority="72"/>
+    <w:lsdException w:name="Colorful Grid Accent 4" w:uiPriority="73"/>
+    <w:lsdException w:name="Light Shading Accent 5" w:uiPriority="60"/>
+    <w:lsdException w:name="Light List Accent 5" w:uiPriority="61"/>
+    <w:lsdException w:name="Light Grid Accent 5" w:uiPriority="62"/>
+    <w:lsdException w:name="Medium Shading 1 Accent 5" w:uiPriority="63"/>
+    <w:lsdException w:name="Medium Shading 2 Accent 5" w:uiPriority="64"/>
+    <w:lsdException w:name="Medium List 1 Accent 5" w:uiPriority="65"/>
+    <w:lsdException w:name="Medium List 2 Accent 5" w:uiPriority="66"/>
+    <w:lsdException w:name="Medium Grid 1 Accent 5" w:uiPriority="67"/>
+    <w:lsdException w:name="Medium Grid 2 Accent 5" w:uiPriority="68"/>
+    <w:lsdException w:name="Medium Grid 3 Accent 5" w:uiPriority="69"/>
+    <w:lsdException w:name="Dark List Accent 5" w:uiPriority="70"/>
+    <w:lsdException w:name="Colorful Shading Accent 5" w:uiPriority="71"/>
+    <w:lsdException w:name="Colorful List Accent 5" w:uiPriority="72"/>
+    <w:lsdException w:name="Colorful Grid Accent 5" w:uiPriority="73"/>
+    <w:lsdException w:name="Light Shading Accent 6" w:uiPriority="60"/>
+    <w:lsdException w:name="Light List Accent 6" w:uiPriority="61"/>
+    <w:lsdException w:name="Light Grid Accent 6" w:uiPriority="62"/>
+    <w:lsdException w:name="Medium Shading 1 Accent 6" w:uiPriority="63"/>
+    <w:lsdException w:name="Medium Shading 2 Accent 6" w:uiPriority="64"/>
+    <w:lsdException w:name="Medium List 1 Accent 6" w:uiPriority="65"/>
+    <w:lsdException w:name="Medium List 2 Accent 6" w:uiPriority="66"/>
+    <w:lsdException w:name="Medium Grid 1 Accent 6" w:uiPriority="67"/>
+    <w:lsdException w:name="Medium Grid 2 Accent 6" w:uiPriority="68"/>
+    <w:lsdException w:name="Medium Grid 3 Accent 6" w:uiPriority="69"/>
+    <w:lsdException w:name="Dark List Accent 6" w:uiPriority="70"/>
+    <w:lsdException w:name="Colorful Shading Accent 6" w:uiPriority="71"/>
+    <w:lsdException w:name="Colorful List Accent 6" w:uiPriority="72"/>
+    <w:lsdException w:name="Colorful Grid Accent 6" w:uiPriority="73"/>
+    <w:lsdException w:name="Subtle Emphasis" w:uiPriority="19" w:qFormat="1"/>
+    <w:lsdException w:name="Intense Emphasis" w:uiPriority="21" w:qFormat="1"/>
+    <w:lsdException w:name="Subtle Reference" w:uiPriority="31" w:qFormat="1"/>
+    <w:lsdException w:name="Intense Reference" w:uiPriority="32" w:qFormat="1"/>
+    <w:lsdException w:name="Book Title" w:uiPriority="33" w:qFormat="1"/>
+    <w:lsdException w:name="Bibliography" w:semiHidden="1" w:uiPriority="37" w:unhideWhenUsed="1"/>
+    <w:lsdException w:name="TOC Heading" w:semiHidden="1" w:uiPriority="39" w:unhideWhenUsed="1" w:qFormat="1"/>
+    <w:lsdException w:name="Plain Table 1" w:uiPriority="41"/>
+    <w:lsdException w:name="Plain Table 2" w:uiPriority="42"/>
+    <w:lsdException w:name="Plain Table 3" w:uiPriority="43"/>
+    <w:lsdException w:name="Plain Table 4" w:uiPriority="44"/>
+    <w:lsdException w:name="Plain Table 5" w:uiPriority="45"/>
+    <w:lsdException w:name="Grid Table Light" w:uiPriority="40"/>
+    <w:lsdException w:name="Grid Table 1 Light" w:uiPriority="46"/>
+    <w:lsdException w:name="Grid Table 2" w:uiPriority="47"/>
+    <w:lsdException w:name="Grid Table 3" w:uiPriority="48"/>
+    <w:lsdException w:name="Grid Table 4" w:uiPriority="49"/>
+    <w:lsdException w:name="Grid Table 5 Dark" w:uiPriority="50"/>
+    <w:lsdException w:name="Grid Table 6 Colorful" w:uiPriority="51"/>
+    <w:lsdException w:name="Grid Table 7 Colorful" w:uiPriority="52"/>
+    <w:lsdException w:name="Grid Table 1 Light Accent 1" w:uiPriority="46"/>
+    <w:lsdException w:name="Grid Table 2 Accent 1" w:uiPriority="47"/>
+    <w:lsdException w:name="Grid Table 3 Accent 1" w:uiPriority="48"/>
+    <w:lsdException w:name="Grid Table 4 Accent 1" w:uiPriority="49"/>
+    <w:lsdException w:name="Grid Table 5 Dark Accent 1" w:uiPriority="50"/>
+    <w:lsdException w:name="Grid Table 6 Colorful Accent 1" w:uiPriority="51"/>
+    <w:lsdException w:name="Grid Table 7 Colorful Accent 1" w:uiPriority="52"/>
+    <w:lsdException w:name="Grid Table 1 Light Accent 2" w:uiPriority="46"/>
+    <w:lsdException w:name="Grid Table 2 Accent 2" w:uiPriority="47"/>
+    <w:lsdException w:name="Grid Table 3 Accent 2" w:uiPriority="48"/>
+    <w:lsdException w:name="Grid Table 4 Accent 2" w:uiPriority="49"/>
+    <w:lsdException w:name="Grid Table 5 Dark Accent 2" w:uiPriority="50"/>
+    <w:lsdException w:name="Grid Table 6 Colorful Accent 2" w:uiPriority="51"/>
+    <w:lsdException w:name="Grid Table 7 Colorful Accent 2" w:uiPriority="52"/>
+    <w:lsdException w:name="Grid Table 1 Light Accent 3" w:uiPriority="46"/>
+    <w:lsdException w:name="Grid Table 2 Accent 3" w:uiPriority="47"/>
+    <w:lsdException w:name="Grid Table 3 Accent 3" w:uiPriority="48"/>
+    <w:lsdException w:name="Grid Table 4 Accent 3" w:uiPriority="49"/>
+    <w:lsdException w:name="Grid Table 5 Dark Accent 3" w:uiPriority="50"/>
+    <w:lsdException w:name="Grid Table 6 Colorful Accent 3" w:uiPriority="51"/>
+    <w:lsdException w:name="Grid Table 7 Colorful Accent 3" w:uiPriority="52"/>
+    <w:lsdException w:name="Grid Table 1 Light Accent 4" w:uiPriority="46"/>
+    <w:lsdException w:name="Grid Table 2 Accent 4" w:uiPriority="47"/>
+    <w:lsdException w:name="Grid Table 3 Accent 4" w:uiPriority="48"/>
+    <w:lsdException w:name="Grid Table 4 Accent 4" w:uiPriority="49"/>
+    <w:lsdException w:name="Grid Table 5 Dark Accent 4" w:uiPriority="50"/>
+    <w:lsdException w:name="Grid Table 6 Colorful Accent 4" w:uiPriority="51"/>
+    <w:lsdException w:name="Grid Table 7 Colorful Accent 4" w:uiPriority="52"/>
+    <w:lsdException w:name="Grid Table 1 Light Accent 5" w:uiPriority="46"/>
+    <w:lsdException w:name="Grid Table 2 Accent 5" w:uiPriority="47"/>
+    <w:lsdException w:name="Grid Table 3 Accent 5" w:uiPriority="48"/>
+    <w:lsdException w:name="Grid Table 4 Accent 5" w:uiPriority="49"/>
+    <w:lsdException w:name="Grid Table 5 Dark Accent 5" w:uiPriority="50"/>
+    <w:lsdException w:name="Grid Table 6 Colorful Accent 5" w:uiPriority="51"/>
+    <w:lsdException w:name="Grid Table 7 Colorful Accent 5" w:uiPriority="52"/>
+    <w:lsdException w:name="Grid Table 1 Light Accent 6" w:uiPriority="46"/>
+    <w:lsdException w:name="Grid Table 2 Accent 6" w:uiPriority="47"/>
+    <w:lsdException w:name="Grid Table 3 Accent 6" w:uiPriority="48"/>
+    <w:lsdException w:name="Grid Table 4 Accent 6" w:uiPriority="49"/>
+    <w:lsdException w:name="Grid Table 5 Dark Accent 6" w:uiPriority="50"/>
+    <w:lsdException w:name="Grid Table 6 Colorful Accent 6" w:uiPriority="51"/>
+    <w:lsdException w:name="Grid Table 7 Colorful Accent 6" w:uiPriority="52"/>
+    <w:lsdException w:name="List Table 1 Light" w:uiPriority="46"/>
+    <w:lsdException w:name="List Table 2" w:uiPriority="47"/>
+    <w:lsdException w:name="List Table 3" w:uiPriority="48"/>
+    <w:lsdException w:name="List Table 4" w:uiPriority="49"/>
+    <w:lsdException w:name="List Table 5 Dark" w:uiPriority="50"/>
+    <w:lsdException w:name="List Table 6 Colorful" w:uiPriority="51"/>
+    <w:lsdException w:name="List Table 7 Colorful" w:uiPriority="52"/>
+    <w:lsdException w:name="List Table 1 Light Accent 1" w:uiPriority="46"/>
+    <w:lsdException w:name="List Table 2 Accent 1" w:uiPriority="47"/>
+    <w:lsdException w:name="List Table 3 Accent 1" w:uiPriority="48"/>
+    <w:lsdException w:name="List Table 4 Accent 1" w:uiPriority="49"/>
+    <w:lsdException w:name="List Table 5 Dark Accent 1" w:uiPriority="50"/>
+    <w:lsdException w:name="List Table 6 Colorful Accent 1" w:uiPriority="51"/>
+    <w:lsdException w:name="List Table 7 Colorful Accent 1" w:uiPriority="52"/>
+    <w:lsdException w:name="List Table 1 Light Accent 2" w:uiPriority="46"/>
+    <w:lsdException w:name="List Table 2 Accent 2" w:uiPriority="47"/>
+    <w:lsdException w:name="List Table 3 Accent 2" w:uiPriority="48"/>
+    <w:lsdException w:name="List Table 4 Accent 2" w:uiPriority="49"/>
+    <w:lsdException w:name="List Table 5 Dark Accent 2" w:uiPriority="50"/>
+    <w:lsdException w:name="List Table 6 Colorful Accent 2" w:uiPriority="51"/>
+    <w:lsdException w:name="List Table 7 Colorful Accent 2" w:uiPriority="52"/>
+    <w:lsdException w:name="List Table 1 Light Accent 3" w:uiPriority="46"/>
+    <w:lsdException w:name="List Table 2 Accent 3" w:uiPriority="47"/>
+    <w:lsdException w:name="List Table 3 Accent 3" w:uiPriority="48"/>
+    <w:lsdException w:name="List Table 4 Accent 3" w:uiPriority="49"/>
+    <w:lsdException w:name="List Table 5 Dark Accent 3" w:uiPriority="50"/>
+    <w:lsdException w:name="List Table 6 Colorful Accent 3" w:uiPriority="51"/>
+    <w:lsdException w:name="List Table 7 Colorful Accent 3" w:uiPriority="52"/>
+    <w:lsdException w:name="List Table 1 Light Accent 4" w:uiPriority="46"/>
+    <w:lsdException w:name="List Table 2 Accent 4" w:uiPriority="47"/>
+    <w:lsdException w:name="List Table 3 Accent 4" w:uiPriority="48"/>
+    <w:lsdException w:name="List Table 4 Accent 4" w:uiPriority="49"/>
+    <w:lsdException w:name="List Table 5 Dark Accent 4" w:uiPriority="50"/>
+    <w:lsdException w:name="List Table 6 Colorful Accent 4" w:uiPriority="51"/>
+    <w:lsdException w:name="List Table 7 Colorful Accent 4" w:uiPriority="52"/>
+    <w:lsdException w:name="List Table 1 Light Accent 5" w:uiPriority="46"/>
+    <w:lsdException w:name="List Table 2 Accent 5" w:uiPriority="47"/>
+    <w:lsdException w:name="List Table 3 Accent 5" w:uiPriority="48"/>
+    <w:lsdException w:name="List Table 4 Accent 5" w:uiPriority="49"/>
+    <w:lsdException w:name="List Table 5 Dark Accent 5" w:uiPriority="50"/>
+    <w:lsdException w:name="List Table 6 Colorful Accent 5" w:uiPriority="51"/>
+    <w:lsdException w:name="List Table 7 Colorful Accent 5" w:uiPriority="52"/>
+    <w:lsdException w:name="List Table 1 Light Accent 6" w:uiPriority="46"/>
+    <w:lsdException w:name="List Table 2 Accent 6" w:uiPriority="47"/>
+    <w:lsdException w:name="List Table 3 Accent 6" w:uiPriority="48"/>
+    <w:lsdException w:name="List Table 4 Accent 6" w:uiPriority="49"/>
+    <w:lsdException w:name="List Table 5 Dark Accent 6" w:uiPriority="50"/>
+    <w:lsdException w:name="List Table 6 Colorful Accent 6" w:uiPriority="51"/>
+    <w:lsdException w:name="List Table 7 Colorful Accent 6" w:uiPriority="52"/>
+    <w:lsdException w:name="Mention" w:semiHidden="1" w:unhideWhenUsed="1"/>
+    <w:lsdException w:name="Smart Hyperlink" w:semiHidden="1" w:unhideWhenUsed="1"/>
+    <w:lsdException w:name="Hashtag" w:semiHidden="1" w:unhideWhenUsed="1"/>
+    <w:lsdException w:name="Unresolved Mention" w:semiHidden="1" w:unhideWhenUsed="1"/>
+    <w:lsdException w:name="Smart Link" w:semiHidden="1" w:unhideWhenUsed="1"/>
+  </w:latentStyles>
+  <w:style w:type="paragraph" w:default="1" w:styleId="Normal">
+    <w:name w:val="Normal"/>
+    <w:qFormat/>
+  </w:style>
+  <w:style w:type="character" w:default="1" w:styleId="Policepardfaut">
+    <w:name w:val="Default Paragraph Font"/>
+    <w:uiPriority w:val="1"/>
+    <w:semiHidden/>
+    <w:unhideWhenUsed/>
+  </w:style>
+  <w:style w:type="table" w:default="1" w:styleId="TableauNormal">
+    <w:name w:val="Normal Table"/>
+    <w:uiPriority w:val="99"/>
+    <w:semiHidden/>
+    <w:unhideWhenUsed/>
+    <w:tblPr>
+      <w:tblInd w:w="0" w:type="dxa"/>
+      <w:tblCellMar>
+        <w:top w:w="0" w:type="dxa"/>
+        <w:left w:w="108" w:type="dxa"/>
+        <w:bottom w:w="0" w:type="dxa"/>
+        <w:right w:w="108" w:type="dxa"/>
+      </w:tblCellMar>
+    </w:tblPr>
+  </w:style>
+  <w:style w:type="numbering" w:default="1" w:styleId="Aucuneliste">
+    <w:name w:val="No List"/>
+    <w:uiPriority w:val="99"/>
+    <w:semiHidden/>
+    <w:unhideWhenUsed/>
+  </w:style>
+  <w:style w:type="character" w:styleId="Textedelespacerserv">
+    <w:name w:val="Placeholder Text"/>
+    <w:basedOn w:val="Policepardfaut"/>
+    <w:uiPriority w:val="99"/>
+    <w:semiHidden/>
+    <w:rsid w:val="00A275C2"/>
+    <w:rPr>
+      <w:color w:val="666666"/>
+    </w:rPr>
+  </w:style>
+</w:styles>
+</file>
+
+<file path=word/glossary/webSettings.xml><?xml version="1.0" encoding="utf-8"?>
+<w:webSettings xmlns:mc="http://schemas.openxmlformats.org/markup-compatibility/2006" xmlns:r="http://schemas.openxmlformats.org/officeDocument/2006/relationships" xmlns:w="http://schemas.openxmlformats.org/wordprocessingml/2006/main" xmlns:w14="http://schemas.microsoft.com/office/word/2010/wordml" xmlns:w15="http://schemas.microsoft.com/office/word/2012/wordml" xmlns:w16cex="http://schemas.microsoft.com/office/word/2018/wordml/cex" xmlns:w16cid="http://schemas.microsoft.com/office/word/2016/wordml/cid" xmlns:w16="http://schemas.microsoft.com/office/word/2018/wordml" xmlns:w16du="http://schemas.microsoft.com/office/word/2023/wordml/word16du" xmlns:w16sdtdh="http://schemas.microsoft.com/office/word/2020/wordml/sdtdatahash" xmlns:w16se="http://schemas.microsoft.com/office/word/2015/wordml/symex" mc:Ignorable="w14 w15 w16se w16cid w16 w16cex w16sdtdh w16du">
+  <w:optimizeForBrowser/>
+  <w:allowPNG/>
+</w:webSettings>
 </file>
 
 <file path=word/theme/theme1.xml><?xml version="1.0" encoding="utf-8"?>

</xml_diff>

<commit_message>
Re-Conception famille1 et famille2 et famille3 - 3|27|09|2024
</commit_message>
<xml_diff>
--- a/src/rapports/Famille1-LEV1_VGP.docx
+++ b/src/rapports/Famille1-LEV1_VGP.docx
@@ -3044,11 +3044,15 @@
           <w:docPartUnique/>
         </w:docPartObj>
       </w:sdtPr>
+      <w:sdtEndPr/>
       <w:sdtContent>
         <w:p>
           <w:pPr>
             <w:pStyle w:val="En-ttedetabledesmatires"/>
             <w:spacing w:before="0"/>
+            <w:rPr>
+              <w:rFonts w:ascii="Arial" w:hAnsi="Arial" w:cs="Arial"/>
+            </w:rPr>
           </w:pPr>
         </w:p>
         <w:p>
@@ -3066,20 +3070,29 @@
               <w:kern w:val="2"/>
               <w:sz w:val="22"/>
               <w:szCs w:val="22"/>
-              <w:lang w:val="fr-MA" w:eastAsia="fr-MA" w:bidi="ar-SA"/>
+              <w:lang w:bidi="ar-SA"/>
               <w14:ligatures w14:val="standardContextual"/>
             </w:rPr>
           </w:pPr>
           <w:r>
+            <w:rPr>
+              <w:rFonts w:ascii="Arial" w:hAnsi="Arial" w:cs="Arial"/>
+            </w:rPr>
             <w:fldChar w:fldCharType="begin"/>
           </w:r>
           <w:r>
+            <w:rPr>
+              <w:rFonts w:ascii="Arial" w:hAnsi="Arial" w:cs="Arial"/>
+            </w:rPr>
             <w:instrText xml:space="preserve"> TOC \o "1-3" \h \z \u </w:instrText>
           </w:r>
           <w:r>
+            <w:rPr>
+              <w:rFonts w:ascii="Arial" w:hAnsi="Arial" w:cs="Arial"/>
+            </w:rPr>
             <w:fldChar w:fldCharType="separate"/>
           </w:r>
-          <w:hyperlink w:anchor="_Toc166955915" w:history="1">
+          <w:hyperlink w:anchor="_Toc176167502" w:history="1">
             <w:r>
               <w:rPr>
                 <w:rStyle w:val="Lienhypertexte"/>
@@ -3097,7 +3110,7 @@
                 <w:kern w:val="2"/>
                 <w:sz w:val="22"/>
                 <w:szCs w:val="22"/>
-                <w:lang w:val="fr-MA" w:eastAsia="fr-MA" w:bidi="ar-SA"/>
+                <w:lang w:bidi="ar-SA"/>
                 <w14:ligatures w14:val="standardContextual"/>
               </w:rPr>
               <w:tab/>
@@ -3132,7 +3145,7 @@
                 <w:noProof/>
                 <w:webHidden/>
               </w:rPr>
-              <w:instrText xml:space="preserve"> PAGEREF _Toc166955915 \h </w:instrText>
+              <w:instrText xml:space="preserve"> PAGEREF _Toc176167502 \h </w:instrText>
             </w:r>
             <w:r>
               <w:rPr>
@@ -3182,11 +3195,11 @@
               <w:kern w:val="2"/>
               <w:sz w:val="22"/>
               <w:szCs w:val="22"/>
-              <w:lang w:val="fr-MA" w:eastAsia="fr-MA" w:bidi="ar-SA"/>
+              <w:lang w:bidi="ar-SA"/>
               <w14:ligatures w14:val="standardContextual"/>
             </w:rPr>
           </w:pPr>
-          <w:hyperlink w:anchor="_Toc166955916" w:history="1">
+          <w:hyperlink w:anchor="_Toc176167503" w:history="1">
             <w:r>
               <w:rPr>
                 <w:rStyle w:val="Lienhypertexte"/>
@@ -3204,7 +3217,7 @@
                 <w:kern w:val="2"/>
                 <w:sz w:val="22"/>
                 <w:szCs w:val="22"/>
-                <w:lang w:val="fr-MA" w:eastAsia="fr-MA" w:bidi="ar-SA"/>
+                <w:lang w:bidi="ar-SA"/>
                 <w14:ligatures w14:val="standardContextual"/>
               </w:rPr>
               <w:tab/>
@@ -3239,7 +3252,7 @@
                 <w:noProof/>
                 <w:webHidden/>
               </w:rPr>
-              <w:instrText xml:space="preserve"> PAGEREF _Toc166955916 \h </w:instrText>
+              <w:instrText xml:space="preserve"> PAGEREF _Toc176167503 \h </w:instrText>
             </w:r>
             <w:r>
               <w:rPr>
@@ -3287,11 +3300,11 @@
               <w:kern w:val="2"/>
               <w:sz w:val="22"/>
               <w:szCs w:val="22"/>
-              <w:lang w:val="fr-MA" w:eastAsia="fr-MA" w:bidi="ar-SA"/>
+              <w:lang w:bidi="ar-SA"/>
               <w14:ligatures w14:val="standardContextual"/>
             </w:rPr>
           </w:pPr>
-          <w:hyperlink w:anchor="_Toc166955917" w:history="1">
+          <w:hyperlink w:anchor="_Toc176167504" w:history="1">
             <w:r>
               <w:rPr>
                 <w:rStyle w:val="Lienhypertexte"/>
@@ -3307,7 +3320,7 @@
                 <w:kern w:val="2"/>
                 <w:sz w:val="22"/>
                 <w:szCs w:val="22"/>
-                <w:lang w:val="fr-MA" w:eastAsia="fr-MA" w:bidi="ar-SA"/>
+                <w:lang w:bidi="ar-SA"/>
                 <w14:ligatures w14:val="standardContextual"/>
               </w:rPr>
               <w:tab/>
@@ -3342,7 +3355,7 @@
                 <w:noProof/>
                 <w:webHidden/>
               </w:rPr>
-              <w:instrText xml:space="preserve"> PAGEREF _Toc166955917 \h </w:instrText>
+              <w:instrText xml:space="preserve"> PAGEREF _Toc176167504 \h </w:instrText>
             </w:r>
             <w:r>
               <w:rPr>
@@ -3390,11 +3403,11 @@
               <w:kern w:val="2"/>
               <w:sz w:val="22"/>
               <w:szCs w:val="22"/>
-              <w:lang w:val="fr-MA" w:eastAsia="fr-MA" w:bidi="ar-SA"/>
+              <w:lang w:bidi="ar-SA"/>
               <w14:ligatures w14:val="standardContextual"/>
             </w:rPr>
           </w:pPr>
-          <w:hyperlink w:anchor="_Toc166955918" w:history="1">
+          <w:hyperlink w:anchor="_Toc176167505" w:history="1">
             <w:r>
               <w:rPr>
                 <w:rStyle w:val="Lienhypertexte"/>
@@ -3410,7 +3423,7 @@
                 <w:kern w:val="2"/>
                 <w:sz w:val="22"/>
                 <w:szCs w:val="22"/>
-                <w:lang w:val="fr-MA" w:eastAsia="fr-MA" w:bidi="ar-SA"/>
+                <w:lang w:bidi="ar-SA"/>
                 <w14:ligatures w14:val="standardContextual"/>
               </w:rPr>
               <w:tab/>
@@ -3445,7 +3458,7 @@
                 <w:noProof/>
                 <w:webHidden/>
               </w:rPr>
-              <w:instrText xml:space="preserve"> PAGEREF _Toc166955918 \h </w:instrText>
+              <w:instrText xml:space="preserve"> PAGEREF _Toc176167505 \h </w:instrText>
             </w:r>
             <w:r>
               <w:rPr>
@@ -3495,11 +3508,11 @@
               <w:kern w:val="2"/>
               <w:sz w:val="22"/>
               <w:szCs w:val="22"/>
-              <w:lang w:val="fr-MA" w:eastAsia="fr-MA" w:bidi="ar-SA"/>
+              <w:lang w:bidi="ar-SA"/>
               <w14:ligatures w14:val="standardContextual"/>
             </w:rPr>
           </w:pPr>
-          <w:hyperlink w:anchor="_Toc166955919" w:history="1">
+          <w:hyperlink w:anchor="_Toc176167506" w:history="1">
             <w:r>
               <w:rPr>
                 <w:rStyle w:val="Lienhypertexte"/>
@@ -3517,7 +3530,7 @@
                 <w:kern w:val="2"/>
                 <w:sz w:val="22"/>
                 <w:szCs w:val="22"/>
-                <w:lang w:val="fr-MA" w:eastAsia="fr-MA" w:bidi="ar-SA"/>
+                <w:lang w:bidi="ar-SA"/>
                 <w14:ligatures w14:val="standardContextual"/>
               </w:rPr>
               <w:tab/>
@@ -3552,7 +3565,7 @@
                 <w:noProof/>
                 <w:webHidden/>
               </w:rPr>
-              <w:instrText xml:space="preserve"> PAGEREF _Toc166955919 \h </w:instrText>
+              <w:instrText xml:space="preserve"> PAGEREF _Toc176167506 \h </w:instrText>
             </w:r>
             <w:r>
               <w:rPr>
@@ -3602,11 +3615,11 @@
               <w:kern w:val="2"/>
               <w:sz w:val="22"/>
               <w:szCs w:val="22"/>
-              <w:lang w:val="fr-MA" w:eastAsia="fr-MA" w:bidi="ar-SA"/>
+              <w:lang w:bidi="ar-SA"/>
               <w14:ligatures w14:val="standardContextual"/>
             </w:rPr>
           </w:pPr>
-          <w:hyperlink w:anchor="_Toc166955920" w:history="1">
+          <w:hyperlink w:anchor="_Toc176167507" w:history="1">
             <w:r>
               <w:rPr>
                 <w:rStyle w:val="Lienhypertexte"/>
@@ -3624,7 +3637,7 @@
                 <w:kern w:val="2"/>
                 <w:sz w:val="22"/>
                 <w:szCs w:val="22"/>
-                <w:lang w:val="fr-MA" w:eastAsia="fr-MA" w:bidi="ar-SA"/>
+                <w:lang w:bidi="ar-SA"/>
                 <w14:ligatures w14:val="standardContextual"/>
               </w:rPr>
               <w:tab/>
@@ -3659,7 +3672,7 @@
                 <w:noProof/>
                 <w:webHidden/>
               </w:rPr>
-              <w:instrText xml:space="preserve"> PAGEREF _Toc166955920 \h </w:instrText>
+              <w:instrText xml:space="preserve"> PAGEREF _Toc176167507 \h </w:instrText>
             </w:r>
             <w:r>
               <w:rPr>
@@ -3709,11 +3722,11 @@
               <w:kern w:val="2"/>
               <w:sz w:val="22"/>
               <w:szCs w:val="22"/>
-              <w:lang w:val="fr-MA" w:eastAsia="fr-MA" w:bidi="ar-SA"/>
+              <w:lang w:bidi="ar-SA"/>
               <w14:ligatures w14:val="standardContextual"/>
             </w:rPr>
           </w:pPr>
-          <w:hyperlink w:anchor="_Toc166955921" w:history="1">
+          <w:hyperlink w:anchor="_Toc176167508" w:history="1">
             <w:r>
               <w:rPr>
                 <w:rStyle w:val="Lienhypertexte"/>
@@ -3731,7 +3744,7 @@
                 <w:kern w:val="2"/>
                 <w:sz w:val="22"/>
                 <w:szCs w:val="22"/>
-                <w:lang w:val="fr-MA" w:eastAsia="fr-MA" w:bidi="ar-SA"/>
+                <w:lang w:bidi="ar-SA"/>
                 <w14:ligatures w14:val="standardContextual"/>
               </w:rPr>
               <w:tab/>
@@ -3766,7 +3779,7 @@
                 <w:noProof/>
                 <w:webHidden/>
               </w:rPr>
-              <w:instrText xml:space="preserve"> PAGEREF _Toc166955921 \h </w:instrText>
+              <w:instrText xml:space="preserve"> PAGEREF _Toc176167508 \h </w:instrText>
             </w:r>
             <w:r>
               <w:rPr>
@@ -3816,11 +3829,11 @@
               <w:kern w:val="2"/>
               <w:sz w:val="22"/>
               <w:szCs w:val="22"/>
-              <w:lang w:val="fr-MA" w:eastAsia="fr-MA" w:bidi="ar-SA"/>
+              <w:lang w:bidi="ar-SA"/>
               <w14:ligatures w14:val="standardContextual"/>
             </w:rPr>
           </w:pPr>
-          <w:hyperlink w:anchor="_Toc166955922" w:history="1">
+          <w:hyperlink w:anchor="_Toc176167509" w:history="1">
             <w:r>
               <w:rPr>
                 <w:rStyle w:val="Lienhypertexte"/>
@@ -3838,7 +3851,7 @@
                 <w:kern w:val="2"/>
                 <w:sz w:val="22"/>
                 <w:szCs w:val="22"/>
-                <w:lang w:val="fr-MA" w:eastAsia="fr-MA" w:bidi="ar-SA"/>
+                <w:lang w:bidi="ar-SA"/>
                 <w14:ligatures w14:val="standardContextual"/>
               </w:rPr>
               <w:tab/>
@@ -3873,7 +3886,7 @@
                 <w:noProof/>
                 <w:webHidden/>
               </w:rPr>
-              <w:instrText xml:space="preserve"> PAGEREF _Toc166955922 \h </w:instrText>
+              <w:instrText xml:space="preserve"> PAGEREF _Toc176167509 \h </w:instrText>
             </w:r>
             <w:r>
               <w:rPr>
@@ -3923,11 +3936,11 @@
               <w:kern w:val="2"/>
               <w:sz w:val="22"/>
               <w:szCs w:val="22"/>
-              <w:lang w:val="fr-MA" w:eastAsia="fr-MA" w:bidi="ar-SA"/>
+              <w:lang w:bidi="ar-SA"/>
               <w14:ligatures w14:val="standardContextual"/>
             </w:rPr>
           </w:pPr>
-          <w:hyperlink w:anchor="_Toc166955923" w:history="1">
+          <w:hyperlink w:anchor="_Toc176167510" w:history="1">
             <w:r>
               <w:rPr>
                 <w:rStyle w:val="Lienhypertexte"/>
@@ -3945,7 +3958,7 @@
                 <w:kern w:val="2"/>
                 <w:sz w:val="22"/>
                 <w:szCs w:val="22"/>
-                <w:lang w:val="fr-MA" w:eastAsia="fr-MA" w:bidi="ar-SA"/>
+                <w:lang w:bidi="ar-SA"/>
                 <w14:ligatures w14:val="standardContextual"/>
               </w:rPr>
               <w:tab/>
@@ -3980,7 +3993,7 @@
                 <w:noProof/>
                 <w:webHidden/>
               </w:rPr>
-              <w:instrText xml:space="preserve"> PAGEREF _Toc166955923 \h </w:instrText>
+              <w:instrText xml:space="preserve"> PAGEREF _Toc176167510 \h </w:instrText>
             </w:r>
             <w:r>
               <w:rPr>
@@ -4028,11 +4041,11 @@
               <w:kern w:val="2"/>
               <w:sz w:val="22"/>
               <w:szCs w:val="22"/>
-              <w:lang w:val="fr-MA" w:eastAsia="fr-MA" w:bidi="ar-SA"/>
+              <w:lang w:bidi="ar-SA"/>
               <w14:ligatures w14:val="standardContextual"/>
             </w:rPr>
           </w:pPr>
-          <w:hyperlink w:anchor="_Toc166955924" w:history="1">
+          <w:hyperlink w:anchor="_Toc176167511" w:history="1">
             <w:r>
               <w:rPr>
                 <w:rStyle w:val="Lienhypertexte"/>
@@ -4048,7 +4061,7 @@
                 <w:kern w:val="2"/>
                 <w:sz w:val="22"/>
                 <w:szCs w:val="22"/>
-                <w:lang w:val="fr-MA" w:eastAsia="fr-MA" w:bidi="ar-SA"/>
+                <w:lang w:bidi="ar-SA"/>
                 <w14:ligatures w14:val="standardContextual"/>
               </w:rPr>
               <w:tab/>
@@ -4083,7 +4096,7 @@
                 <w:noProof/>
                 <w:webHidden/>
               </w:rPr>
-              <w:instrText xml:space="preserve"> PAGEREF _Toc166955924 \h </w:instrText>
+              <w:instrText xml:space="preserve"> PAGEREF _Toc176167511 \h </w:instrText>
             </w:r>
             <w:r>
               <w:rPr>
@@ -4133,11 +4146,11 @@
               <w:kern w:val="2"/>
               <w:sz w:val="22"/>
               <w:szCs w:val="22"/>
-              <w:lang w:val="fr-MA" w:eastAsia="fr-MA" w:bidi="ar-SA"/>
+              <w:lang w:bidi="ar-SA"/>
               <w14:ligatures w14:val="standardContextual"/>
             </w:rPr>
           </w:pPr>
-          <w:hyperlink w:anchor="_Toc166955925" w:history="1">
+          <w:hyperlink w:anchor="_Toc176167512" w:history="1">
             <w:r>
               <w:rPr>
                 <w:rStyle w:val="Lienhypertexte"/>
@@ -4155,7 +4168,7 @@
                 <w:kern w:val="2"/>
                 <w:sz w:val="22"/>
                 <w:szCs w:val="22"/>
-                <w:lang w:val="fr-MA" w:eastAsia="fr-MA" w:bidi="ar-SA"/>
+                <w:lang w:bidi="ar-SA"/>
                 <w14:ligatures w14:val="standardContextual"/>
               </w:rPr>
               <w:tab/>
@@ -4190,7 +4203,7 @@
                 <w:noProof/>
                 <w:webHidden/>
               </w:rPr>
-              <w:instrText xml:space="preserve"> PAGEREF _Toc166955925 \h </w:instrText>
+              <w:instrText xml:space="preserve"> PAGEREF _Toc176167512 \h </w:instrText>
             </w:r>
             <w:r>
               <w:rPr>
@@ -4240,11 +4253,11 @@
               <w:kern w:val="2"/>
               <w:sz w:val="22"/>
               <w:szCs w:val="22"/>
-              <w:lang w:val="fr-MA" w:eastAsia="fr-MA" w:bidi="ar-SA"/>
+              <w:lang w:bidi="ar-SA"/>
               <w14:ligatures w14:val="standardContextual"/>
             </w:rPr>
           </w:pPr>
-          <w:hyperlink w:anchor="_Toc166955926" w:history="1">
+          <w:hyperlink w:anchor="_Toc176167513" w:history="1">
             <w:r>
               <w:rPr>
                 <w:rStyle w:val="Lienhypertexte"/>
@@ -4262,7 +4275,7 @@
                 <w:kern w:val="2"/>
                 <w:sz w:val="22"/>
                 <w:szCs w:val="22"/>
-                <w:lang w:val="fr-MA" w:eastAsia="fr-MA" w:bidi="ar-SA"/>
+                <w:lang w:bidi="ar-SA"/>
                 <w14:ligatures w14:val="standardContextual"/>
               </w:rPr>
               <w:tab/>
@@ -4297,7 +4310,7 @@
                 <w:noProof/>
                 <w:webHidden/>
               </w:rPr>
-              <w:instrText xml:space="preserve"> PAGEREF _Toc166955926 \h </w:instrText>
+              <w:instrText xml:space="preserve"> PAGEREF _Toc176167513 \h </w:instrText>
             </w:r>
             <w:r>
               <w:rPr>
@@ -4347,11 +4360,11 @@
               <w:kern w:val="2"/>
               <w:sz w:val="22"/>
               <w:szCs w:val="22"/>
-              <w:lang w:val="fr-MA" w:eastAsia="fr-MA" w:bidi="ar-SA"/>
+              <w:lang w:bidi="ar-SA"/>
               <w14:ligatures w14:val="standardContextual"/>
             </w:rPr>
           </w:pPr>
-          <w:hyperlink w:anchor="_Toc166955927" w:history="1">
+          <w:hyperlink w:anchor="_Toc176167514" w:history="1">
             <w:r>
               <w:rPr>
                 <w:rStyle w:val="Lienhypertexte"/>
@@ -4369,7 +4382,7 @@
                 <w:kern w:val="2"/>
                 <w:sz w:val="22"/>
                 <w:szCs w:val="22"/>
-                <w:lang w:val="fr-MA" w:eastAsia="fr-MA" w:bidi="ar-SA"/>
+                <w:lang w:bidi="ar-SA"/>
                 <w14:ligatures w14:val="standardContextual"/>
               </w:rPr>
               <w:tab/>
@@ -4404,7 +4417,7 @@
                 <w:noProof/>
                 <w:webHidden/>
               </w:rPr>
-              <w:instrText xml:space="preserve"> PAGEREF _Toc166955927 \h </w:instrText>
+              <w:instrText xml:space="preserve"> PAGEREF _Toc176167514 \h </w:instrText>
             </w:r>
             <w:r>
               <w:rPr>
@@ -4454,11 +4467,11 @@
               <w:kern w:val="2"/>
               <w:sz w:val="22"/>
               <w:szCs w:val="22"/>
-              <w:lang w:val="fr-MA" w:eastAsia="fr-MA" w:bidi="ar-SA"/>
+              <w:lang w:bidi="ar-SA"/>
               <w14:ligatures w14:val="standardContextual"/>
             </w:rPr>
           </w:pPr>
-          <w:hyperlink w:anchor="_Toc166955928" w:history="1">
+          <w:hyperlink w:anchor="_Toc176167515" w:history="1">
             <w:r>
               <w:rPr>
                 <w:rStyle w:val="Lienhypertexte"/>
@@ -4476,7 +4489,7 @@
                 <w:kern w:val="2"/>
                 <w:sz w:val="22"/>
                 <w:szCs w:val="22"/>
-                <w:lang w:val="fr-MA" w:eastAsia="fr-MA" w:bidi="ar-SA"/>
+                <w:lang w:bidi="ar-SA"/>
                 <w14:ligatures w14:val="standardContextual"/>
               </w:rPr>
               <w:tab/>
@@ -4511,7 +4524,7 @@
                 <w:noProof/>
                 <w:webHidden/>
               </w:rPr>
-              <w:instrText xml:space="preserve"> PAGEREF _Toc166955928 \h </w:instrText>
+              <w:instrText xml:space="preserve"> PAGEREF _Toc176167515 \h </w:instrText>
             </w:r>
             <w:r>
               <w:rPr>
@@ -4561,11 +4574,11 @@
               <w:kern w:val="2"/>
               <w:sz w:val="22"/>
               <w:szCs w:val="22"/>
-              <w:lang w:val="fr-MA" w:eastAsia="fr-MA" w:bidi="ar-SA"/>
+              <w:lang w:bidi="ar-SA"/>
               <w14:ligatures w14:val="standardContextual"/>
             </w:rPr>
           </w:pPr>
-          <w:hyperlink w:anchor="_Toc166955929" w:history="1">
+          <w:hyperlink w:anchor="_Toc176167516" w:history="1">
             <w:r>
               <w:rPr>
                 <w:rStyle w:val="Lienhypertexte"/>
@@ -4583,7 +4596,7 @@
                 <w:kern w:val="2"/>
                 <w:sz w:val="22"/>
                 <w:szCs w:val="22"/>
-                <w:lang w:val="fr-MA" w:eastAsia="fr-MA" w:bidi="ar-SA"/>
+                <w:lang w:bidi="ar-SA"/>
                 <w14:ligatures w14:val="standardContextual"/>
               </w:rPr>
               <w:tab/>
@@ -4618,7 +4631,7 @@
                 <w:noProof/>
                 <w:webHidden/>
               </w:rPr>
-              <w:instrText xml:space="preserve"> PAGEREF _Toc166955929 \h </w:instrText>
+              <w:instrText xml:space="preserve"> PAGEREF _Toc176167516 \h </w:instrText>
             </w:r>
             <w:r>
               <w:rPr>
@@ -4641,7 +4654,7 @@
                 <w:noProof/>
                 <w:webHidden/>
               </w:rPr>
-              <w:t>10</w:t>
+              <w:t>9</w:t>
             </w:r>
             <w:r>
               <w:rPr>
@@ -4668,11 +4681,11 @@
               <w:kern w:val="2"/>
               <w:sz w:val="22"/>
               <w:szCs w:val="22"/>
-              <w:lang w:val="fr-MA" w:eastAsia="fr-MA" w:bidi="ar-SA"/>
+              <w:lang w:bidi="ar-SA"/>
               <w14:ligatures w14:val="standardContextual"/>
             </w:rPr>
           </w:pPr>
-          <w:hyperlink w:anchor="_Toc166955930" w:history="1">
+          <w:hyperlink w:anchor="_Toc176167517" w:history="1">
             <w:r>
               <w:rPr>
                 <w:rStyle w:val="Lienhypertexte"/>
@@ -4690,7 +4703,7 @@
                 <w:kern w:val="2"/>
                 <w:sz w:val="22"/>
                 <w:szCs w:val="22"/>
-                <w:lang w:val="fr-MA" w:eastAsia="fr-MA" w:bidi="ar-SA"/>
+                <w:lang w:bidi="ar-SA"/>
                 <w14:ligatures w14:val="standardContextual"/>
               </w:rPr>
               <w:tab/>
@@ -4725,7 +4738,7 @@
                 <w:noProof/>
                 <w:webHidden/>
               </w:rPr>
-              <w:instrText xml:space="preserve"> PAGEREF _Toc166955930 \h </w:instrText>
+              <w:instrText xml:space="preserve"> PAGEREF _Toc176167517 \h </w:instrText>
             </w:r>
             <w:r>
               <w:rPr>
@@ -4748,7 +4761,7 @@
                 <w:noProof/>
                 <w:webHidden/>
               </w:rPr>
-              <w:t>11</w:t>
+              <w:t>9</w:t>
             </w:r>
             <w:r>
               <w:rPr>
@@ -4775,11 +4788,11 @@
               <w:kern w:val="2"/>
               <w:sz w:val="22"/>
               <w:szCs w:val="22"/>
-              <w:lang w:val="fr-MA" w:eastAsia="fr-MA" w:bidi="ar-SA"/>
+              <w:lang w:bidi="ar-SA"/>
               <w14:ligatures w14:val="standardContextual"/>
             </w:rPr>
           </w:pPr>
-          <w:hyperlink w:anchor="_Toc166955931" w:history="1">
+          <w:hyperlink w:anchor="_Toc176167518" w:history="1">
             <w:r>
               <w:rPr>
                 <w:rStyle w:val="Lienhypertexte"/>
@@ -4797,7 +4810,7 @@
                 <w:kern w:val="2"/>
                 <w:sz w:val="22"/>
                 <w:szCs w:val="22"/>
-                <w:lang w:val="fr-MA" w:eastAsia="fr-MA" w:bidi="ar-SA"/>
+                <w:lang w:bidi="ar-SA"/>
                 <w14:ligatures w14:val="standardContextual"/>
               </w:rPr>
               <w:tab/>
@@ -4832,7 +4845,7 @@
                 <w:noProof/>
                 <w:webHidden/>
               </w:rPr>
-              <w:instrText xml:space="preserve"> PAGEREF _Toc166955931 \h </w:instrText>
+              <w:instrText xml:space="preserve"> PAGEREF _Toc176167518 \h </w:instrText>
             </w:r>
             <w:r>
               <w:rPr>
@@ -4855,7 +4868,7 @@
                 <w:noProof/>
                 <w:webHidden/>
               </w:rPr>
-              <w:t>11</w:t>
+              <w:t>9</w:t>
             </w:r>
             <w:r>
               <w:rPr>
@@ -4870,7 +4883,6 @@
         <w:p>
           <w:r>
             <w:rPr>
-              <w:rFonts w:asciiTheme="minorHAnsi" w:hAnsiTheme="minorHAnsi" w:cstheme="minorHAnsi"/>
               <w:sz w:val="20"/>
               <w:szCs w:val="20"/>
             </w:rPr>
@@ -5135,7 +5147,7 @@
         </w:rPr>
       </w:pPr>
       <w:bookmarkStart w:id="4" w:name="_Toc166953140"/>
-      <w:bookmarkStart w:id="5" w:name="_Toc166955915"/>
+      <w:bookmarkStart w:id="5" w:name="_Toc176167502"/>
       <w:r>
         <w:rPr>
           <w:sz w:val="20"/>
@@ -5366,9 +5378,9 @@
       <w:bookmarkStart w:id="6" w:name="_Toc31109907"/>
       <w:bookmarkStart w:id="7" w:name="_Toc55994757"/>
       <w:bookmarkStart w:id="8" w:name="_Toc166953141"/>
-      <w:bookmarkStart w:id="9" w:name="_Toc166955916"/>
-      <w:bookmarkStart w:id="10" w:name="_Toc14783210"/>
-      <w:bookmarkStart w:id="11" w:name="_Toc14783941"/>
+      <w:bookmarkStart w:id="9" w:name="_Toc14783210"/>
+      <w:bookmarkStart w:id="10" w:name="_Toc14783941"/>
+      <w:bookmarkStart w:id="11" w:name="_Toc176167503"/>
       <w:r>
         <w:rPr>
           <w:sz w:val="20"/>
@@ -5379,7 +5391,7 @@
       <w:bookmarkEnd w:id="6"/>
       <w:bookmarkEnd w:id="7"/>
       <w:bookmarkEnd w:id="8"/>
-      <w:bookmarkEnd w:id="9"/>
+      <w:bookmarkEnd w:id="11"/>
     </w:p>
     <w:p>
       <w:pPr>
@@ -5396,7 +5408,7 @@
       </w:pPr>
       <w:bookmarkStart w:id="12" w:name="_Toc55994758"/>
       <w:bookmarkStart w:id="13" w:name="_Toc166953142"/>
-      <w:bookmarkStart w:id="14" w:name="_Toc166955917"/>
+      <w:bookmarkStart w:id="14" w:name="_Toc176167504"/>
       <w:r>
         <w:rPr>
           <w:rFonts w:ascii="Arial" w:hAnsi="Arial"/>
@@ -5721,7 +5733,7 @@
       </w:pPr>
       <w:bookmarkStart w:id="15" w:name="_Toc55994759"/>
       <w:bookmarkStart w:id="16" w:name="_Toc166953143"/>
-      <w:bookmarkStart w:id="17" w:name="_Toc166955918"/>
+      <w:bookmarkStart w:id="17" w:name="_Toc176167505"/>
       <w:r>
         <w:rPr>
           <w:rFonts w:ascii="Arial" w:hAnsi="Arial"/>
@@ -5882,7 +5894,7 @@
       <w:bookmarkStart w:id="18" w:name="_Toc31109908"/>
       <w:bookmarkStart w:id="19" w:name="_Toc55994760"/>
       <w:bookmarkStart w:id="20" w:name="_Toc166953144"/>
-      <w:bookmarkStart w:id="21" w:name="_Toc166955919"/>
+      <w:bookmarkStart w:id="21" w:name="_Toc176167506"/>
       <w:r>
         <w:rPr>
           <w:sz w:val="20"/>
@@ -6020,7 +6032,7 @@
       <w:bookmarkStart w:id="22" w:name="_Toc31109909"/>
       <w:bookmarkStart w:id="23" w:name="_Toc55994761"/>
       <w:bookmarkStart w:id="24" w:name="_Toc166953145"/>
-      <w:bookmarkStart w:id="25" w:name="_Toc166955920"/>
+      <w:bookmarkStart w:id="25" w:name="_Toc176167507"/>
       <w:r>
         <w:rPr>
           <w:sz w:val="20"/>
@@ -6381,7 +6393,7 @@
         </w:rPr>
       </w:pPr>
       <w:bookmarkStart w:id="28" w:name="_Toc166953146"/>
-      <w:bookmarkStart w:id="29" w:name="_Toc166955921"/>
+      <w:bookmarkStart w:id="29" w:name="_Toc176167508"/>
       <w:r>
         <w:rPr>
           <w:sz w:val="20"/>
@@ -6605,7 +6617,7 @@
       <w:bookmarkStart w:id="31" w:name="_Toc31109911"/>
       <w:bookmarkStart w:id="32" w:name="_Toc55994763"/>
       <w:bookmarkStart w:id="33" w:name="_Toc166953147"/>
-      <w:bookmarkStart w:id="34" w:name="_Toc166955922"/>
+      <w:bookmarkStart w:id="34" w:name="_Toc176167509"/>
       <w:r>
         <w:rPr>
           <w:sz w:val="20"/>
@@ -6668,7 +6680,7 @@
       <w:bookmarkStart w:id="35" w:name="_Toc31109912"/>
       <w:bookmarkStart w:id="36" w:name="_Toc55994764"/>
       <w:bookmarkStart w:id="37" w:name="_Toc166953148"/>
-      <w:bookmarkStart w:id="38" w:name="_Toc166955923"/>
+      <w:bookmarkStart w:id="38" w:name="_Toc176167510"/>
       <w:r>
         <w:rPr>
           <w:sz w:val="20"/>
@@ -6676,8 +6688,8 @@
         </w:rPr>
         <w:t>AVIS FORMULES PAR L'INSPECTEUR</w:t>
       </w:r>
+      <w:bookmarkEnd w:id="9"/>
       <w:bookmarkEnd w:id="10"/>
-      <w:bookmarkEnd w:id="11"/>
       <w:bookmarkEnd w:id="35"/>
       <w:bookmarkEnd w:id="36"/>
       <w:bookmarkEnd w:id="37"/>
@@ -7470,7 +7482,7 @@
         </w:rPr>
       </w:pPr>
       <w:bookmarkStart w:id="39" w:name="_Toc166953149"/>
-      <w:bookmarkStart w:id="40" w:name="_Toc166955924"/>
+      <w:bookmarkStart w:id="40" w:name="_Toc176167511"/>
       <w:r>
         <w:rPr>
           <w:rFonts w:ascii="Arial" w:hAnsi="Arial"/>
@@ -7553,7 +7565,7 @@
           <w:szCs w:val="20"/>
         </w:rPr>
       </w:pPr>
-      <w:bookmarkStart w:id="41" w:name="_Toc166955925"/>
+      <w:bookmarkStart w:id="41" w:name="_Toc176167512"/>
       <w:r>
         <w:rPr>
           <w:sz w:val="20"/>
@@ -8107,7 +8119,7 @@
         <w:t xml:space="preserve"> </w:t>
       </w:r>
       <w:bookmarkStart w:id="44" w:name="_Toc166953150"/>
-      <w:bookmarkStart w:id="45" w:name="_Toc166955926"/>
+      <w:bookmarkStart w:id="45" w:name="_Toc176167513"/>
       <w:r>
         <w:rPr>
           <w:sz w:val="20"/>
@@ -9700,51 +9712,12 @@
         </w:rPr>
       </w:pPr>
     </w:p>
-    <w:p>
-      <w:pPr>
-        <w:pStyle w:val="CORPSDETEXTEMAQUETTE"/>
-        <w:tabs>
-          <w:tab w:val="left" w:pos="1134"/>
-          <w:tab w:val="left" w:pos="3118"/>
-          <w:tab w:val="left" w:pos="3402"/>
-          <w:tab w:val="left" w:leader="dot" w:pos="9355"/>
-        </w:tabs>
-        <w:spacing w:before="0" w:after="0"/>
-        <w:ind w:left="426" w:hanging="142"/>
-        <w:jc w:val="left"/>
-        <w:rPr>
-          <w:rFonts w:cs="Portugal"/>
-          <w:i/>
-          <w:iCs/>
-          <w:sz w:val="16"/>
-          <w:szCs w:val="16"/>
-        </w:rPr>
-      </w:pPr>
-    </w:p>
-    <w:p>
-      <w:pPr>
-        <w:pStyle w:val="CORPSDETEXTEMAQUETTE"/>
-        <w:tabs>
-          <w:tab w:val="left" w:pos="1134"/>
-          <w:tab w:val="left" w:pos="3118"/>
-          <w:tab w:val="left" w:pos="3402"/>
-          <w:tab w:val="left" w:leader="dot" w:pos="9355"/>
-        </w:tabs>
-        <w:spacing w:before="0" w:after="0"/>
-        <w:ind w:left="0"/>
-        <w:jc w:val="left"/>
-        <w:rPr>
-          <w:rFonts w:cs="Portugal"/>
-          <w:i/>
-          <w:iCs/>
-          <w:sz w:val="16"/>
-          <w:szCs w:val="16"/>
-        </w:rPr>
-      </w:pPr>
-    </w:p>
+    <w:bookmarkStart w:id="46" w:name="_Toc176167514" w:displacedByCustomXml="next"/>
     <w:sdt>
       <w:sdtPr>
         <w:rPr>
+          <w:b w:val="0"/>
+          <w:bCs w:val="0"/>
           <w:sz w:val="20"/>
           <w:szCs w:val="20"/>
           <w:u w:val="single"/>
@@ -9755,14 +9728,7 @@
           <w:docPart w:val="DefaultPlaceholder_-1854013440"/>
         </w:placeholder>
       </w:sdtPr>
-      <w:sdtEndPr>
-        <w:rPr>
-          <w:b w:val="0"/>
-          <w:bCs w:val="0"/>
-        </w:rPr>
-      </w:sdtEndPr>
       <w:sdtContent>
-        <w:bookmarkStart w:id="46" w:name="_Toc166955927" w:displacedByCustomXml="prev"/>
         <w:bookmarkStart w:id="47" w:name="_Toc166953151" w:displacedByCustomXml="prev"/>
         <w:p>
           <w:pPr>
@@ -9787,8 +9753,8 @@
             </w:rPr>
             <w:t>DESCRIPTION DE L’APPAREIL VERIFIE</w:t>
           </w:r>
+          <w:bookmarkEnd w:id="46"/>
           <w:bookmarkEnd w:id="47"/>
-          <w:bookmarkEnd w:id="46"/>
         </w:p>
         <w:p>
           <w:pPr>
@@ -12338,6 +12304,18 @@
     </w:p>
     <w:p>
       <w:pPr>
+        <w:pStyle w:val="Paragraphedeliste"/>
+        <w:spacing w:before="60" w:line="219" w:lineRule="exact"/>
+        <w:ind w:left="567" w:firstLine="0"/>
+        <w:jc w:val="both"/>
+        <w:rPr>
+          <w:sz w:val="20"/>
+          <w:szCs w:val="20"/>
+        </w:rPr>
+      </w:pPr>
+    </w:p>
+    <w:p>
+      <w:pPr>
         <w:spacing w:before="60" w:line="219" w:lineRule="exact"/>
         <w:jc w:val="both"/>
         <w:rPr>
@@ -12385,39 +12363,6 @@
           <w:szCs w:val="20"/>
         </w:rPr>
       </w:pPr>
-    </w:p>
-    <w:p>
-      <w:pPr>
-        <w:tabs>
-          <w:tab w:val="left" w:pos="980"/>
-        </w:tabs>
-        <w:spacing w:line="219" w:lineRule="exact"/>
-        <w:jc w:val="both"/>
-        <w:rPr>
-          <w:sz w:val="20"/>
-          <w:szCs w:val="20"/>
-        </w:rPr>
-      </w:pPr>
-    </w:p>
-    <w:p>
-      <w:pPr>
-        <w:tabs>
-          <w:tab w:val="left" w:pos="980"/>
-        </w:tabs>
-        <w:spacing w:line="219" w:lineRule="exact"/>
-        <w:jc w:val="both"/>
-        <w:rPr>
-          <w:sz w:val="20"/>
-          <w:szCs w:val="20"/>
-        </w:rPr>
-      </w:pPr>
-      <w:r>
-        <w:rPr>
-          <w:sz w:val="20"/>
-          <w:szCs w:val="20"/>
-        </w:rPr>
-        <w:tab/>
-      </w:r>
     </w:p>
     <w:p>
       <w:pPr>
@@ -12435,13 +12380,14 @@
         </w:rPr>
       </w:pPr>
       <w:bookmarkStart w:id="48" w:name="_Toc166953152"/>
-      <w:bookmarkStart w:id="49" w:name="_Toc166955928"/>
+      <w:bookmarkStart w:id="49" w:name="_Toc176167515"/>
       <w:r>
         <w:rPr>
           <w:sz w:val="20"/>
           <w:szCs w:val="20"/>
           <w:u w:val="single"/>
         </w:rPr>
+        <w:lastRenderedPageBreak/>
         <w:t>EXAMENS ET ESSAIS DE L’APPAREIL</w:t>
       </w:r>
       <w:bookmarkEnd w:id="48"/>
@@ -15471,7 +15417,7 @@
         </w:rPr>
       </w:pPr>
       <w:bookmarkStart w:id="50" w:name="_Toc166953153"/>
-      <w:bookmarkStart w:id="51" w:name="_Toc166955929"/>
+      <w:bookmarkStart w:id="51" w:name="_Toc176167516"/>
       <w:r>
         <w:rPr>
           <w:sz w:val="20"/>
@@ -16051,414 +15997,6 @@
     <w:p>
       <w:pPr>
         <w:pStyle w:val="Paragraphedeliste"/>
-        <w:spacing w:before="60" w:line="219" w:lineRule="exact"/>
-        <w:ind w:left="567" w:firstLine="0"/>
-        <w:jc w:val="both"/>
-        <w:rPr>
-          <w:sz w:val="20"/>
-          <w:szCs w:val="20"/>
-        </w:rPr>
-      </w:pPr>
-    </w:p>
-    <w:p>
-      <w:pPr>
-        <w:pStyle w:val="Paragraphedeliste"/>
-        <w:spacing w:before="60" w:line="219" w:lineRule="exact"/>
-        <w:ind w:left="567" w:firstLine="0"/>
-        <w:jc w:val="both"/>
-        <w:rPr>
-          <w:sz w:val="20"/>
-          <w:szCs w:val="20"/>
-        </w:rPr>
-      </w:pPr>
-    </w:p>
-    <w:p>
-      <w:pPr>
-        <w:pStyle w:val="Paragraphedeliste"/>
-        <w:spacing w:before="60" w:line="219" w:lineRule="exact"/>
-        <w:ind w:left="567" w:firstLine="0"/>
-        <w:jc w:val="both"/>
-        <w:rPr>
-          <w:sz w:val="20"/>
-          <w:szCs w:val="20"/>
-        </w:rPr>
-      </w:pPr>
-    </w:p>
-    <w:p>
-      <w:pPr>
-        <w:pStyle w:val="Paragraphedeliste"/>
-        <w:spacing w:before="60" w:line="219" w:lineRule="exact"/>
-        <w:ind w:left="567" w:firstLine="0"/>
-        <w:jc w:val="both"/>
-        <w:rPr>
-          <w:sz w:val="20"/>
-          <w:szCs w:val="20"/>
-        </w:rPr>
-      </w:pPr>
-    </w:p>
-    <w:p>
-      <w:pPr>
-        <w:pStyle w:val="Paragraphedeliste"/>
-        <w:spacing w:before="60" w:line="219" w:lineRule="exact"/>
-        <w:ind w:left="567" w:firstLine="0"/>
-        <w:jc w:val="both"/>
-        <w:rPr>
-          <w:sz w:val="20"/>
-          <w:szCs w:val="20"/>
-        </w:rPr>
-      </w:pPr>
-    </w:p>
-    <w:p>
-      <w:pPr>
-        <w:pStyle w:val="Paragraphedeliste"/>
-        <w:spacing w:before="60" w:line="219" w:lineRule="exact"/>
-        <w:ind w:left="567" w:firstLine="0"/>
-        <w:jc w:val="both"/>
-        <w:rPr>
-          <w:sz w:val="20"/>
-          <w:szCs w:val="20"/>
-        </w:rPr>
-      </w:pPr>
-    </w:p>
-    <w:p>
-      <w:pPr>
-        <w:pStyle w:val="Paragraphedeliste"/>
-        <w:spacing w:before="60" w:line="219" w:lineRule="exact"/>
-        <w:ind w:left="567" w:firstLine="0"/>
-        <w:jc w:val="both"/>
-        <w:rPr>
-          <w:sz w:val="20"/>
-          <w:szCs w:val="20"/>
-        </w:rPr>
-      </w:pPr>
-    </w:p>
-    <w:p>
-      <w:pPr>
-        <w:pStyle w:val="Paragraphedeliste"/>
-        <w:spacing w:before="60" w:line="219" w:lineRule="exact"/>
-        <w:ind w:left="567" w:firstLine="0"/>
-        <w:jc w:val="both"/>
-        <w:rPr>
-          <w:sz w:val="20"/>
-          <w:szCs w:val="20"/>
-        </w:rPr>
-      </w:pPr>
-    </w:p>
-    <w:p>
-      <w:pPr>
-        <w:pStyle w:val="Paragraphedeliste"/>
-        <w:spacing w:before="60" w:line="219" w:lineRule="exact"/>
-        <w:ind w:left="567" w:firstLine="0"/>
-        <w:jc w:val="both"/>
-        <w:rPr>
-          <w:sz w:val="20"/>
-          <w:szCs w:val="20"/>
-        </w:rPr>
-      </w:pPr>
-    </w:p>
-    <w:p>
-      <w:pPr>
-        <w:pStyle w:val="Paragraphedeliste"/>
-        <w:spacing w:before="60" w:line="219" w:lineRule="exact"/>
-        <w:ind w:left="567" w:firstLine="0"/>
-        <w:jc w:val="both"/>
-        <w:rPr>
-          <w:sz w:val="20"/>
-          <w:szCs w:val="20"/>
-        </w:rPr>
-      </w:pPr>
-    </w:p>
-    <w:p>
-      <w:pPr>
-        <w:pStyle w:val="Paragraphedeliste"/>
-        <w:spacing w:before="60" w:line="219" w:lineRule="exact"/>
-        <w:ind w:left="567" w:firstLine="0"/>
-        <w:jc w:val="both"/>
-        <w:rPr>
-          <w:sz w:val="20"/>
-          <w:szCs w:val="20"/>
-        </w:rPr>
-      </w:pPr>
-    </w:p>
-    <w:p>
-      <w:pPr>
-        <w:pStyle w:val="Paragraphedeliste"/>
-        <w:spacing w:before="60" w:line="219" w:lineRule="exact"/>
-        <w:ind w:left="567" w:firstLine="0"/>
-        <w:jc w:val="both"/>
-        <w:rPr>
-          <w:sz w:val="20"/>
-          <w:szCs w:val="20"/>
-        </w:rPr>
-      </w:pPr>
-    </w:p>
-    <w:p>
-      <w:pPr>
-        <w:pStyle w:val="Paragraphedeliste"/>
-        <w:spacing w:before="60" w:line="219" w:lineRule="exact"/>
-        <w:ind w:left="567" w:firstLine="0"/>
-        <w:jc w:val="both"/>
-        <w:rPr>
-          <w:sz w:val="20"/>
-          <w:szCs w:val="20"/>
-        </w:rPr>
-      </w:pPr>
-    </w:p>
-    <w:p>
-      <w:pPr>
-        <w:pStyle w:val="Paragraphedeliste"/>
-        <w:spacing w:before="60" w:line="219" w:lineRule="exact"/>
-        <w:ind w:left="567" w:firstLine="0"/>
-        <w:jc w:val="both"/>
-        <w:rPr>
-          <w:sz w:val="20"/>
-          <w:szCs w:val="20"/>
-        </w:rPr>
-      </w:pPr>
-    </w:p>
-    <w:p>
-      <w:pPr>
-        <w:pStyle w:val="Paragraphedeliste"/>
-        <w:spacing w:before="60" w:line="219" w:lineRule="exact"/>
-        <w:ind w:left="567" w:firstLine="0"/>
-        <w:jc w:val="both"/>
-        <w:rPr>
-          <w:sz w:val="20"/>
-          <w:szCs w:val="20"/>
-        </w:rPr>
-      </w:pPr>
-    </w:p>
-    <w:p>
-      <w:pPr>
-        <w:pStyle w:val="Paragraphedeliste"/>
-        <w:spacing w:before="60" w:line="219" w:lineRule="exact"/>
-        <w:ind w:left="567" w:firstLine="0"/>
-        <w:jc w:val="both"/>
-        <w:rPr>
-          <w:sz w:val="20"/>
-          <w:szCs w:val="20"/>
-        </w:rPr>
-      </w:pPr>
-    </w:p>
-    <w:p>
-      <w:pPr>
-        <w:pStyle w:val="Paragraphedeliste"/>
-        <w:spacing w:before="60" w:line="219" w:lineRule="exact"/>
-        <w:ind w:left="567" w:firstLine="0"/>
-        <w:jc w:val="both"/>
-        <w:rPr>
-          <w:sz w:val="20"/>
-          <w:szCs w:val="20"/>
-        </w:rPr>
-      </w:pPr>
-    </w:p>
-    <w:p>
-      <w:pPr>
-        <w:pStyle w:val="Paragraphedeliste"/>
-        <w:spacing w:before="60" w:line="219" w:lineRule="exact"/>
-        <w:ind w:left="567" w:firstLine="0"/>
-        <w:jc w:val="both"/>
-        <w:rPr>
-          <w:sz w:val="20"/>
-          <w:szCs w:val="20"/>
-        </w:rPr>
-      </w:pPr>
-    </w:p>
-    <w:p>
-      <w:pPr>
-        <w:pStyle w:val="Paragraphedeliste"/>
-        <w:spacing w:before="60" w:line="219" w:lineRule="exact"/>
-        <w:ind w:left="567" w:firstLine="0"/>
-        <w:jc w:val="both"/>
-        <w:rPr>
-          <w:sz w:val="20"/>
-          <w:szCs w:val="20"/>
-        </w:rPr>
-      </w:pPr>
-    </w:p>
-    <w:p>
-      <w:pPr>
-        <w:pStyle w:val="Paragraphedeliste"/>
-        <w:spacing w:before="60" w:line="219" w:lineRule="exact"/>
-        <w:ind w:left="567" w:firstLine="0"/>
-        <w:jc w:val="both"/>
-        <w:rPr>
-          <w:sz w:val="20"/>
-          <w:szCs w:val="20"/>
-        </w:rPr>
-      </w:pPr>
-    </w:p>
-    <w:p>
-      <w:pPr>
-        <w:pStyle w:val="Paragraphedeliste"/>
-        <w:spacing w:before="60" w:line="219" w:lineRule="exact"/>
-        <w:ind w:left="567" w:firstLine="0"/>
-        <w:jc w:val="both"/>
-        <w:rPr>
-          <w:sz w:val="20"/>
-          <w:szCs w:val="20"/>
-        </w:rPr>
-      </w:pPr>
-    </w:p>
-    <w:p>
-      <w:pPr>
-        <w:pStyle w:val="Paragraphedeliste"/>
-        <w:spacing w:before="60" w:line="219" w:lineRule="exact"/>
-        <w:ind w:left="567" w:firstLine="0"/>
-        <w:jc w:val="both"/>
-        <w:rPr>
-          <w:sz w:val="20"/>
-          <w:szCs w:val="20"/>
-        </w:rPr>
-      </w:pPr>
-    </w:p>
-    <w:p>
-      <w:pPr>
-        <w:pStyle w:val="Paragraphedeliste"/>
-        <w:spacing w:before="60" w:line="219" w:lineRule="exact"/>
-        <w:ind w:left="567" w:firstLine="0"/>
-        <w:jc w:val="both"/>
-        <w:rPr>
-          <w:sz w:val="20"/>
-          <w:szCs w:val="20"/>
-        </w:rPr>
-      </w:pPr>
-    </w:p>
-    <w:p>
-      <w:pPr>
-        <w:pStyle w:val="Paragraphedeliste"/>
-        <w:spacing w:before="60" w:line="219" w:lineRule="exact"/>
-        <w:ind w:left="567" w:firstLine="0"/>
-        <w:jc w:val="both"/>
-        <w:rPr>
-          <w:sz w:val="20"/>
-          <w:szCs w:val="20"/>
-        </w:rPr>
-      </w:pPr>
-    </w:p>
-    <w:p>
-      <w:pPr>
-        <w:pStyle w:val="Paragraphedeliste"/>
-        <w:spacing w:before="60" w:line="219" w:lineRule="exact"/>
-        <w:ind w:left="567" w:firstLine="0"/>
-        <w:jc w:val="both"/>
-        <w:rPr>
-          <w:sz w:val="20"/>
-          <w:szCs w:val="20"/>
-        </w:rPr>
-      </w:pPr>
-    </w:p>
-    <w:p>
-      <w:pPr>
-        <w:pStyle w:val="Paragraphedeliste"/>
-        <w:spacing w:before="60" w:line="219" w:lineRule="exact"/>
-        <w:ind w:left="567" w:firstLine="0"/>
-        <w:jc w:val="both"/>
-        <w:rPr>
-          <w:sz w:val="20"/>
-          <w:szCs w:val="20"/>
-        </w:rPr>
-      </w:pPr>
-    </w:p>
-    <w:p>
-      <w:pPr>
-        <w:pStyle w:val="Paragraphedeliste"/>
-        <w:spacing w:before="60" w:line="219" w:lineRule="exact"/>
-        <w:ind w:left="567" w:firstLine="0"/>
-        <w:jc w:val="both"/>
-        <w:rPr>
-          <w:sz w:val="20"/>
-          <w:szCs w:val="20"/>
-        </w:rPr>
-      </w:pPr>
-    </w:p>
-    <w:p>
-      <w:pPr>
-        <w:pStyle w:val="Paragraphedeliste"/>
-        <w:spacing w:before="60" w:line="219" w:lineRule="exact"/>
-        <w:ind w:left="567" w:firstLine="0"/>
-        <w:jc w:val="both"/>
-        <w:rPr>
-          <w:sz w:val="20"/>
-          <w:szCs w:val="20"/>
-        </w:rPr>
-      </w:pPr>
-    </w:p>
-    <w:p>
-      <w:pPr>
-        <w:pStyle w:val="Paragraphedeliste"/>
-        <w:spacing w:before="60" w:line="219" w:lineRule="exact"/>
-        <w:ind w:left="567" w:firstLine="0"/>
-        <w:jc w:val="both"/>
-        <w:rPr>
-          <w:sz w:val="20"/>
-          <w:szCs w:val="20"/>
-        </w:rPr>
-      </w:pPr>
-    </w:p>
-    <w:p>
-      <w:pPr>
-        <w:pStyle w:val="Paragraphedeliste"/>
-        <w:spacing w:before="60" w:line="219" w:lineRule="exact"/>
-        <w:ind w:left="567" w:firstLine="0"/>
-        <w:jc w:val="both"/>
-        <w:rPr>
-          <w:sz w:val="20"/>
-          <w:szCs w:val="20"/>
-        </w:rPr>
-      </w:pPr>
-    </w:p>
-    <w:p>
-      <w:pPr>
-        <w:pStyle w:val="Paragraphedeliste"/>
-        <w:spacing w:before="60" w:line="219" w:lineRule="exact"/>
-        <w:ind w:left="567" w:firstLine="0"/>
-        <w:jc w:val="both"/>
-        <w:rPr>
-          <w:sz w:val="20"/>
-          <w:szCs w:val="20"/>
-        </w:rPr>
-      </w:pPr>
-    </w:p>
-    <w:p>
-      <w:pPr>
-        <w:pStyle w:val="Paragraphedeliste"/>
-        <w:spacing w:before="60" w:line="219" w:lineRule="exact"/>
-        <w:ind w:left="567" w:firstLine="0"/>
-        <w:jc w:val="both"/>
-        <w:rPr>
-          <w:sz w:val="20"/>
-          <w:szCs w:val="20"/>
-        </w:rPr>
-      </w:pPr>
-    </w:p>
-    <w:p>
-      <w:pPr>
-        <w:pStyle w:val="Paragraphedeliste"/>
-        <w:spacing w:before="60" w:line="219" w:lineRule="exact"/>
-        <w:ind w:left="567" w:firstLine="0"/>
-        <w:jc w:val="both"/>
-        <w:rPr>
-          <w:sz w:val="20"/>
-          <w:szCs w:val="20"/>
-        </w:rPr>
-      </w:pPr>
-    </w:p>
-    <w:p>
-      <w:pPr>
-        <w:pStyle w:val="Paragraphedeliste"/>
-        <w:spacing w:before="60" w:line="219" w:lineRule="exact"/>
-        <w:ind w:left="567" w:firstLine="0"/>
-        <w:jc w:val="both"/>
-        <w:rPr>
-          <w:sz w:val="20"/>
-          <w:szCs w:val="20"/>
-        </w:rPr>
-      </w:pPr>
-    </w:p>
-    <w:p>
-      <w:pPr>
-        <w:pStyle w:val="Paragraphedeliste"/>
         <w:spacing w:line="219" w:lineRule="exact"/>
         <w:ind w:left="567"/>
         <w:jc w:val="both"/>
@@ -16470,7 +16008,7 @@
           <w:szCs w:val="20"/>
         </w:rPr>
       </w:pPr>
-      <w:bookmarkStart w:id="52" w:name="_Toc166955930"/>
+      <w:bookmarkStart w:id="52" w:name="_Toc176167517"/>
       <w:r>
         <w:rPr>
           <w:b/>
@@ -16756,7 +16294,7 @@
         </w:rPr>
       </w:pPr>
       <w:bookmarkStart w:id="53" w:name="_Toc166953154"/>
-      <w:bookmarkStart w:id="54" w:name="_Toc166955931"/>
+      <w:bookmarkStart w:id="54" w:name="_Toc176167518"/>
       <w:r>
         <w:rPr>
           <w:sz w:val="20"/>
@@ -20920,9 +20458,12 @@
   </w:compat>
   <w:rsids>
     <w:rsidRoot w:val="00A275C2"/>
+    <w:rsid w:val="00794903"/>
     <w:rsid w:val="00A275C2"/>
     <w:rsid w:val="00AA7C93"/>
+    <w:rsid w:val="00D45558"/>
     <w:rsid w:val="00E7290F"/>
+    <w:rsid w:val="00EF003F"/>
   </w:rsids>
   <m:mathPr>
     <m:mathFont m:val="Cambria Math"/>

</xml_diff>

<commit_message>
ADD new Rapport modfied shema - 1|03|10|2024
</commit_message>
<xml_diff>
--- a/src/rapports/Famille1-LEV1_VGP.docx
+++ b/src/rapports/Famille1-LEV1_VGP.docx
@@ -831,6 +831,7 @@
               </w:rPr>
               <w:t>{</w:t>
             </w:r>
+            <w:bookmarkStart w:id="0" w:name="_Hlk178861335"/>
             <w:proofErr w:type="spellStart"/>
             <w:proofErr w:type="gramStart"/>
             <w:r>
@@ -839,6 +840,7 @@
               </w:rPr>
               <w:t>equipement</w:t>
             </w:r>
+            <w:bookmarkEnd w:id="0"/>
             <w:proofErr w:type="spellEnd"/>
             <w:proofErr w:type="gramEnd"/>
             <w:r>
@@ -861,8 +863,8 @@
           <w:u w:val="single"/>
         </w:rPr>
       </w:pPr>
-      <w:bookmarkStart w:id="0" w:name="_Toc31109905"/>
-      <w:bookmarkStart w:id="1" w:name="_Toc31116767"/>
+      <w:bookmarkStart w:id="1" w:name="_Toc31109905"/>
+      <w:bookmarkStart w:id="2" w:name="_Toc31116767"/>
     </w:p>
     <w:tbl>
       <w:tblPr>
@@ -899,8 +901,8 @@
             <w:shd w:val="clear" w:color="auto" w:fill="FFFFFF"/>
             <w:vAlign w:val="center"/>
           </w:tcPr>
-          <w:bookmarkEnd w:id="0"/>
           <w:bookmarkEnd w:id="1"/>
+          <w:bookmarkEnd w:id="2"/>
           <w:p>
             <w:pPr>
               <w:widowControl/>
@@ -2958,8 +2960,8 @@
           <w:szCs w:val="14"/>
         </w:rPr>
       </w:pPr>
-      <w:bookmarkStart w:id="2" w:name="_Toc31109906"/>
-      <w:bookmarkStart w:id="3" w:name="_Toc55994756"/>
+      <w:bookmarkStart w:id="3" w:name="_Toc31109906"/>
+      <w:bookmarkStart w:id="4" w:name="_Toc55994756"/>
       <w:r>
         <w:rPr>
           <w:b/>
@@ -3044,7 +3046,6 @@
           <w:docPartUnique/>
         </w:docPartObj>
       </w:sdtPr>
-      <w:sdtEndPr/>
       <w:sdtContent>
         <w:p>
           <w:pPr>
@@ -5146,8 +5147,8 @@
           <w:szCs w:val="20"/>
         </w:rPr>
       </w:pPr>
-      <w:bookmarkStart w:id="4" w:name="_Toc166953140"/>
-      <w:bookmarkStart w:id="5" w:name="_Toc176167502"/>
+      <w:bookmarkStart w:id="5" w:name="_Toc166953140"/>
+      <w:bookmarkStart w:id="6" w:name="_Toc176167502"/>
       <w:r>
         <w:rPr>
           <w:sz w:val="20"/>
@@ -5156,10 +5157,10 @@
         <w:lastRenderedPageBreak/>
         <w:t>TEXTES DE REFERENCE</w:t>
       </w:r>
-      <w:bookmarkEnd w:id="2"/>
       <w:bookmarkEnd w:id="3"/>
       <w:bookmarkEnd w:id="4"/>
       <w:bookmarkEnd w:id="5"/>
+      <w:bookmarkEnd w:id="6"/>
       <w:r>
         <w:rPr>
           <w:sz w:val="20"/>
@@ -5375,12 +5376,12 @@
           <w:szCs w:val="20"/>
         </w:rPr>
       </w:pPr>
-      <w:bookmarkStart w:id="6" w:name="_Toc31109907"/>
-      <w:bookmarkStart w:id="7" w:name="_Toc55994757"/>
-      <w:bookmarkStart w:id="8" w:name="_Toc166953141"/>
-      <w:bookmarkStart w:id="9" w:name="_Toc14783210"/>
-      <w:bookmarkStart w:id="10" w:name="_Toc14783941"/>
-      <w:bookmarkStart w:id="11" w:name="_Toc176167503"/>
+      <w:bookmarkStart w:id="7" w:name="_Toc31109907"/>
+      <w:bookmarkStart w:id="8" w:name="_Toc55994757"/>
+      <w:bookmarkStart w:id="9" w:name="_Toc166953141"/>
+      <w:bookmarkStart w:id="10" w:name="_Toc176167503"/>
+      <w:bookmarkStart w:id="11" w:name="_Toc14783210"/>
+      <w:bookmarkStart w:id="12" w:name="_Toc14783941"/>
       <w:r>
         <w:rPr>
           <w:sz w:val="20"/>
@@ -5388,10 +5389,10 @@
         </w:rPr>
         <w:t>DISPOSITIONS A PRENDRE PAR LE CHEF D’ETABLISSEMENT POUR LA VERIFICATION</w:t>
       </w:r>
-      <w:bookmarkEnd w:id="6"/>
       <w:bookmarkEnd w:id="7"/>
       <w:bookmarkEnd w:id="8"/>
-      <w:bookmarkEnd w:id="11"/>
+      <w:bookmarkEnd w:id="9"/>
+      <w:bookmarkEnd w:id="10"/>
     </w:p>
     <w:p>
       <w:pPr>
@@ -5406,9 +5407,9 @@
           <w:sz w:val="20"/>
         </w:rPr>
       </w:pPr>
-      <w:bookmarkStart w:id="12" w:name="_Toc55994758"/>
-      <w:bookmarkStart w:id="13" w:name="_Toc166953142"/>
-      <w:bookmarkStart w:id="14" w:name="_Toc176167504"/>
+      <w:bookmarkStart w:id="13" w:name="_Toc55994758"/>
+      <w:bookmarkStart w:id="14" w:name="_Toc166953142"/>
+      <w:bookmarkStart w:id="15" w:name="_Toc176167504"/>
       <w:r>
         <w:rPr>
           <w:rFonts w:ascii="Arial" w:hAnsi="Arial"/>
@@ -5430,9 +5431,9 @@
         </w:rPr>
         <w:t>générales</w:t>
       </w:r>
-      <w:bookmarkEnd w:id="12"/>
       <w:bookmarkEnd w:id="13"/>
       <w:bookmarkEnd w:id="14"/>
+      <w:bookmarkEnd w:id="15"/>
     </w:p>
     <w:p>
       <w:pPr>
@@ -5731,9 +5732,9 @@
           <w:sz w:val="20"/>
         </w:rPr>
       </w:pPr>
-      <w:bookmarkStart w:id="15" w:name="_Toc55994759"/>
-      <w:bookmarkStart w:id="16" w:name="_Toc166953143"/>
-      <w:bookmarkStart w:id="17" w:name="_Toc176167505"/>
+      <w:bookmarkStart w:id="16" w:name="_Toc55994759"/>
+      <w:bookmarkStart w:id="17" w:name="_Toc166953143"/>
+      <w:bookmarkStart w:id="18" w:name="_Toc176167505"/>
       <w:r>
         <w:rPr>
           <w:rFonts w:ascii="Arial" w:hAnsi="Arial"/>
@@ -5741,9 +5742,9 @@
         </w:rPr>
         <w:t>Informations ou documents à mettre à disposition par le chef d'établissement</w:t>
       </w:r>
-      <w:bookmarkEnd w:id="15"/>
       <w:bookmarkEnd w:id="16"/>
       <w:bookmarkEnd w:id="17"/>
+      <w:bookmarkEnd w:id="18"/>
     </w:p>
     <w:p>
       <w:pPr>
@@ -5891,10 +5892,10 @@
           <w:szCs w:val="20"/>
         </w:rPr>
       </w:pPr>
-      <w:bookmarkStart w:id="18" w:name="_Toc31109908"/>
-      <w:bookmarkStart w:id="19" w:name="_Toc55994760"/>
-      <w:bookmarkStart w:id="20" w:name="_Toc166953144"/>
-      <w:bookmarkStart w:id="21" w:name="_Toc176167506"/>
+      <w:bookmarkStart w:id="19" w:name="_Toc31109908"/>
+      <w:bookmarkStart w:id="20" w:name="_Toc55994760"/>
+      <w:bookmarkStart w:id="21" w:name="_Toc166953144"/>
+      <w:bookmarkStart w:id="22" w:name="_Toc176167506"/>
       <w:r>
         <w:rPr>
           <w:sz w:val="20"/>
@@ -5902,10 +5903,10 @@
         </w:rPr>
         <w:t>CONDITIONS DE VERIFICATION</w:t>
       </w:r>
-      <w:bookmarkEnd w:id="18"/>
       <w:bookmarkEnd w:id="19"/>
       <w:bookmarkEnd w:id="20"/>
       <w:bookmarkEnd w:id="21"/>
+      <w:bookmarkEnd w:id="22"/>
     </w:p>
     <w:p>
       <w:pPr>
@@ -6029,10 +6030,10 @@
           <w:szCs w:val="20"/>
         </w:rPr>
       </w:pPr>
-      <w:bookmarkStart w:id="22" w:name="_Toc31109909"/>
-      <w:bookmarkStart w:id="23" w:name="_Toc55994761"/>
-      <w:bookmarkStart w:id="24" w:name="_Toc166953145"/>
-      <w:bookmarkStart w:id="25" w:name="_Toc176167507"/>
+      <w:bookmarkStart w:id="23" w:name="_Toc31109909"/>
+      <w:bookmarkStart w:id="24" w:name="_Toc55994761"/>
+      <w:bookmarkStart w:id="25" w:name="_Toc166953145"/>
+      <w:bookmarkStart w:id="26" w:name="_Toc176167507"/>
       <w:r>
         <w:rPr>
           <w:sz w:val="20"/>
@@ -6040,10 +6041,10 @@
         </w:rPr>
         <w:t>CONTENU DE LA VERIFICATION AVANT MISE OU REMISE EN SERVICE</w:t>
       </w:r>
-      <w:bookmarkEnd w:id="22"/>
       <w:bookmarkEnd w:id="23"/>
       <w:bookmarkEnd w:id="24"/>
       <w:bookmarkEnd w:id="25"/>
+      <w:bookmarkEnd w:id="26"/>
     </w:p>
     <w:p>
       <w:pPr>
@@ -6362,8 +6363,8 @@
         </w:rPr>
         <w:t xml:space="preserve"> statiques et dynamiques, à réaliser selon les circonstances à l’origine de la vérification.</w:t>
       </w:r>
-      <w:bookmarkStart w:id="26" w:name="_Toc31109910"/>
-      <w:bookmarkStart w:id="27" w:name="_Toc55994762"/>
+      <w:bookmarkStart w:id="27" w:name="_Toc31109910"/>
+      <w:bookmarkStart w:id="28" w:name="_Toc55994762"/>
     </w:p>
     <w:p>
       <w:pPr>
@@ -6392,8 +6393,8 @@
           <w:szCs w:val="20"/>
         </w:rPr>
       </w:pPr>
-      <w:bookmarkStart w:id="28" w:name="_Toc166953146"/>
-      <w:bookmarkStart w:id="29" w:name="_Toc176167508"/>
+      <w:bookmarkStart w:id="29" w:name="_Toc166953146"/>
+      <w:bookmarkStart w:id="30" w:name="_Toc176167508"/>
       <w:r>
         <w:rPr>
           <w:sz w:val="20"/>
@@ -6401,10 +6402,10 @@
         </w:rPr>
         <w:t>LIMITES DE LA VERIFICATION GENERALE PERIODIQUE</w:t>
       </w:r>
-      <w:bookmarkEnd w:id="26"/>
       <w:bookmarkEnd w:id="27"/>
       <w:bookmarkEnd w:id="28"/>
       <w:bookmarkEnd w:id="29"/>
+      <w:bookmarkEnd w:id="30"/>
     </w:p>
     <w:p>
       <w:pPr>
@@ -6613,11 +6614,11 @@
           <w:szCs w:val="20"/>
         </w:rPr>
       </w:pPr>
-      <w:bookmarkStart w:id="30" w:name="_Toc31105937"/>
-      <w:bookmarkStart w:id="31" w:name="_Toc31109911"/>
-      <w:bookmarkStart w:id="32" w:name="_Toc55994763"/>
-      <w:bookmarkStart w:id="33" w:name="_Toc166953147"/>
-      <w:bookmarkStart w:id="34" w:name="_Toc176167509"/>
+      <w:bookmarkStart w:id="31" w:name="_Toc31105937"/>
+      <w:bookmarkStart w:id="32" w:name="_Toc31109911"/>
+      <w:bookmarkStart w:id="33" w:name="_Toc55994763"/>
+      <w:bookmarkStart w:id="34" w:name="_Toc166953147"/>
+      <w:bookmarkStart w:id="35" w:name="_Toc176167509"/>
       <w:r>
         <w:rPr>
           <w:sz w:val="20"/>
@@ -6625,11 +6626,11 @@
         </w:rPr>
         <w:t>DOCUMENT MATERIALISANT LA VERIFICATION</w:t>
       </w:r>
-      <w:bookmarkEnd w:id="30"/>
       <w:bookmarkEnd w:id="31"/>
       <w:bookmarkEnd w:id="32"/>
       <w:bookmarkEnd w:id="33"/>
       <w:bookmarkEnd w:id="34"/>
+      <w:bookmarkEnd w:id="35"/>
     </w:p>
     <w:p>
       <w:pPr>
@@ -6677,10 +6678,10 @@
           <w:szCs w:val="20"/>
         </w:rPr>
       </w:pPr>
-      <w:bookmarkStart w:id="35" w:name="_Toc31109912"/>
-      <w:bookmarkStart w:id="36" w:name="_Toc55994764"/>
-      <w:bookmarkStart w:id="37" w:name="_Toc166953148"/>
-      <w:bookmarkStart w:id="38" w:name="_Toc176167510"/>
+      <w:bookmarkStart w:id="36" w:name="_Toc31109912"/>
+      <w:bookmarkStart w:id="37" w:name="_Toc55994764"/>
+      <w:bookmarkStart w:id="38" w:name="_Toc166953148"/>
+      <w:bookmarkStart w:id="39" w:name="_Toc176167510"/>
       <w:r>
         <w:rPr>
           <w:sz w:val="20"/>
@@ -6688,12 +6689,12 @@
         </w:rPr>
         <w:t>AVIS FORMULES PAR L'INSPECTEUR</w:t>
       </w:r>
-      <w:bookmarkEnd w:id="9"/>
-      <w:bookmarkEnd w:id="10"/>
-      <w:bookmarkEnd w:id="35"/>
+      <w:bookmarkEnd w:id="11"/>
+      <w:bookmarkEnd w:id="12"/>
       <w:bookmarkEnd w:id="36"/>
       <w:bookmarkEnd w:id="37"/>
       <w:bookmarkEnd w:id="38"/>
+      <w:bookmarkEnd w:id="39"/>
     </w:p>
     <w:p>
       <w:pPr>
@@ -7481,8 +7482,8 @@
           <w:sz w:val="20"/>
         </w:rPr>
       </w:pPr>
-      <w:bookmarkStart w:id="39" w:name="_Toc166953149"/>
-      <w:bookmarkStart w:id="40" w:name="_Toc176167511"/>
+      <w:bookmarkStart w:id="40" w:name="_Toc166953149"/>
+      <w:bookmarkStart w:id="41" w:name="_Toc176167511"/>
       <w:r>
         <w:rPr>
           <w:rFonts w:ascii="Arial" w:hAnsi="Arial"/>
@@ -7490,8 +7491,8 @@
         </w:rPr>
         <w:t>Récapitulatif des observations</w:t>
       </w:r>
-      <w:bookmarkEnd w:id="39"/>
       <w:bookmarkEnd w:id="40"/>
+      <w:bookmarkEnd w:id="41"/>
       <w:r>
         <w:rPr>
           <w:rFonts w:ascii="Arial" w:hAnsi="Arial"/>
@@ -7565,7 +7566,7 @@
           <w:szCs w:val="20"/>
         </w:rPr>
       </w:pPr>
-      <w:bookmarkStart w:id="41" w:name="_Toc176167512"/>
+      <w:bookmarkStart w:id="42" w:name="_Toc176167512"/>
       <w:r>
         <w:rPr>
           <w:sz w:val="20"/>
@@ -7573,7 +7574,7 @@
         </w:rPr>
         <w:t>CONSTITUTION DU RAPPORT</w:t>
       </w:r>
-      <w:bookmarkEnd w:id="41"/>
+      <w:bookmarkEnd w:id="42"/>
       <w:r>
         <w:rPr>
           <w:sz w:val="20"/>
@@ -7840,7 +7841,7 @@
                                     <w:szCs w:val="24"/>
                                   </w:rPr>
                                 </w:pPr>
-                                <w:bookmarkStart w:id="42" w:name="_Toc31109914"/>
+                                <w:bookmarkStart w:id="43" w:name="_Toc31109914"/>
                                 <w:r>
                                   <w:rPr>
                                     <w:b/>
@@ -7868,7 +7869,7 @@
                                   </w:rPr>
                                   <w:t>RIFICATION</w:t>
                                 </w:r>
-                                <w:bookmarkEnd w:id="42"/>
+                                <w:bookmarkEnd w:id="43"/>
                                 <w:r>
                                   <w:rPr>
                                     <w:b/>
@@ -10532,6 +10533,7 @@
       <w:tr>
         <w:trPr>
           <w:cantSplit/>
+          <w:trHeight w:val="854"/>
         </w:trPr>
         <w:tc>
           <w:tcPr>
@@ -16072,6 +16074,7 @@
           <w:szCs w:val="20"/>
         </w:rPr>
       </w:pPr>
+      <w:bookmarkStart w:id="53" w:name="_Hlk178866825"/>
       <w:r>
         <w:rPr>
           <w:sz w:val="20"/>
@@ -16268,6 +16271,7 @@
         <w:t>}</w:t>
       </w:r>
     </w:p>
+    <w:bookmarkEnd w:id="53"/>
     <w:p>
       <w:pPr>
         <w:spacing w:line="219" w:lineRule="exact"/>
@@ -16293,8 +16297,8 @@
           <w:u w:val="single"/>
         </w:rPr>
       </w:pPr>
-      <w:bookmarkStart w:id="53" w:name="_Toc166953154"/>
-      <w:bookmarkStart w:id="54" w:name="_Toc176167518"/>
+      <w:bookmarkStart w:id="54" w:name="_Toc166953154"/>
+      <w:bookmarkStart w:id="55" w:name="_Toc176167518"/>
       <w:r>
         <w:rPr>
           <w:sz w:val="20"/>
@@ -16303,8 +16307,8 @@
         </w:rPr>
         <w:t>CONCLUSION</w:t>
       </w:r>
-      <w:bookmarkEnd w:id="53"/>
       <w:bookmarkEnd w:id="54"/>
+      <w:bookmarkEnd w:id="55"/>
     </w:p>
     <w:p>
       <w:pPr>
@@ -16318,6 +16322,7 @@
           <w:szCs w:val="20"/>
         </w:rPr>
       </w:pPr>
+      <w:bookmarkStart w:id="56" w:name="_Hlk178866838"/>
     </w:p>
     <w:p>
       <w:pPr>
@@ -16422,6 +16427,7 @@
         <w:t>}</w:t>
       </w:r>
     </w:p>
+    <w:bookmarkEnd w:id="56"/>
     <w:p>
       <w:pPr>
         <w:pStyle w:val="Paragraphedeliste"/>
@@ -20458,7 +20464,9 @@
   </w:compat>
   <w:rsids>
     <w:rsidRoot w:val="00A275C2"/>
+    <w:rsid w:val="00532295"/>
     <w:rsid w:val="00794903"/>
+    <w:rsid w:val="00812B23"/>
     <w:rsid w:val="00A275C2"/>
     <w:rsid w:val="00AA7C93"/>
     <w:rsid w:val="00D45558"/>

</xml_diff>

<commit_message>
Fixed style Prevesilation commentaires - 1|09|12|2024
</commit_message>
<xml_diff>
--- a/src/rapports/Famille1-LEV1_VGP.docx
+++ b/src/rapports/Famille1-LEV1_VGP.docx
@@ -7883,8 +7883,8 @@
         </w:rPr>
         <w:t xml:space="preserve"> </w:t>
       </w:r>
-      <w:bookmarkStart w:id="43" w:name="_Toc166953150"/>
-      <w:bookmarkStart w:id="44" w:name="_Toc166955926"/>
+      <w:bookmarkStart w:id="44" w:name="_Toc166953150"/>
+      <w:bookmarkStart w:id="45" w:name="_Toc166955926"/>
       <w:r>
         <w:rPr>
           <w:sz w:val="20"/>
@@ -7893,8 +7893,8 @@
         </w:rPr>
         <w:t>RENSEIGNEMENTS GENERAUX</w:t>
       </w:r>
-      <w:bookmarkEnd w:id="43"/>
       <w:bookmarkEnd w:id="44"/>
+      <w:bookmarkEnd w:id="45"/>
     </w:p>
     <w:p>
       <w:pPr>
@@ -8799,8 +8799,8 @@
           <w:u w:val="single"/>
         </w:rPr>
       </w:pPr>
-      <w:bookmarkStart w:id="45" w:name="_Toc166953151"/>
-      <w:bookmarkStart w:id="46" w:name="_Toc166955927"/>
+      <w:bookmarkStart w:id="46" w:name="_Toc166953151"/>
+      <w:bookmarkStart w:id="47" w:name="_Toc166955927"/>
       <w:r>
         <w:rPr>
           <w:sz w:val="20"/>
@@ -8810,8 +8810,8 @@
         <w:lastRenderedPageBreak/>
         <w:t>DESCRIPTION DE L’APPAREIL VERIFIE</w:t>
       </w:r>
-      <w:bookmarkEnd w:id="45"/>
       <w:bookmarkEnd w:id="46"/>
+      <w:bookmarkEnd w:id="47"/>
     </w:p>
     <w:p>
       <w:pPr>
@@ -8938,21 +8938,7 @@
                 <w:sz w:val="20"/>
                 <w:szCs w:val="20"/>
               </w:rPr>
-              <w:t>{</w:t>
-            </w:r>
-            <w:r>
-              <w:rPr>
-                <w:sz w:val="20"/>
-                <w:szCs w:val="20"/>
-              </w:rPr>
-              <w:t>marquage</w:t>
-            </w:r>
-            <w:r>
-              <w:rPr>
-                <w:sz w:val="20"/>
-                <w:szCs w:val="20"/>
-              </w:rPr>
-              <w:t>}</w:t>
+              <w:t>{marquage}</w:t>
             </w:r>
             <w:r>
               <w:rPr>
@@ -10620,8 +10606,8 @@
           <w:u w:val="single"/>
         </w:rPr>
       </w:pPr>
-      <w:bookmarkStart w:id="47" w:name="_Toc166953152"/>
-      <w:bookmarkStart w:id="48" w:name="_Toc166955928"/>
+      <w:bookmarkStart w:id="48" w:name="_Toc166953152"/>
+      <w:bookmarkStart w:id="49" w:name="_Toc166955928"/>
       <w:r>
         <w:rPr>
           <w:sz w:val="20"/>
@@ -10631,8 +10617,8 @@
         <w:lastRenderedPageBreak/>
         <w:t>EXAMENS ET ESSAIS DE L’APPAREIL</w:t>
       </w:r>
-      <w:bookmarkEnd w:id="47"/>
       <w:bookmarkEnd w:id="48"/>
+      <w:bookmarkEnd w:id="49"/>
     </w:p>
     <w:p>
       <w:pPr>
@@ -13096,8 +13082,8 @@
           <w:u w:val="single"/>
         </w:rPr>
       </w:pPr>
-      <w:bookmarkStart w:id="49" w:name="_Toc166953153"/>
-      <w:bookmarkStart w:id="50" w:name="_Toc166955929"/>
+      <w:bookmarkStart w:id="50" w:name="_Toc166953153"/>
+      <w:bookmarkStart w:id="51" w:name="_Toc166955929"/>
       <w:r>
         <w:rPr>
           <w:sz w:val="20"/>
@@ -13107,8 +13093,8 @@
         <w:lastRenderedPageBreak/>
         <w:t>LISTE RECAPITULATIVE DES OBSERVATIONS</w:t>
       </w:r>
-      <w:bookmarkEnd w:id="49"/>
       <w:bookmarkEnd w:id="50"/>
+      <w:bookmarkEnd w:id="51"/>
     </w:p>
     <w:p>
       <w:pPr>
@@ -13630,7 +13616,7 @@
           <w:szCs w:val="20"/>
         </w:rPr>
       </w:pPr>
-      <w:bookmarkStart w:id="51" w:name="_Toc166955930"/>
+      <w:bookmarkStart w:id="52" w:name="_Toc166955930"/>
       <w:r>
         <w:rPr>
           <w:b/>
@@ -13668,7 +13654,7 @@
         <w:tab/>
         <w:t>Observations complémentaires</w:t>
       </w:r>
-      <w:bookmarkEnd w:id="51"/>
+      <w:bookmarkEnd w:id="52"/>
     </w:p>
     <w:p>
       <w:pPr>
@@ -13904,8 +13890,8 @@
           <w:u w:val="single"/>
         </w:rPr>
       </w:pPr>
-      <w:bookmarkStart w:id="52" w:name="_Toc166953154"/>
-      <w:bookmarkStart w:id="53" w:name="_Toc166955931"/>
+      <w:bookmarkStart w:id="53" w:name="_Toc166953154"/>
+      <w:bookmarkStart w:id="54" w:name="_Toc166955931"/>
       <w:r>
         <w:rPr>
           <w:sz w:val="20"/>
@@ -13914,8 +13900,8 @@
         </w:rPr>
         <w:t>CONCLUSION</w:t>
       </w:r>
-      <w:bookmarkEnd w:id="52"/>
       <w:bookmarkEnd w:id="53"/>
+      <w:bookmarkEnd w:id="54"/>
     </w:p>
     <w:p>
       <w:pPr>
@@ -13969,20 +13955,17 @@
         </w:rPr>
         <w:t>{#consclusions}</w:t>
       </w:r>
-      <w:r>
-        <w:rPr>
-          <w:sz w:val="20"/>
-          <w:szCs w:val="20"/>
-        </w:rPr>
-        <w:br/>
-      </w:r>
-      <w:r>
-        <w:rPr>
-          <w:sz w:val="20"/>
-          <w:szCs w:val="20"/>
-        </w:rPr>
-        <w:t xml:space="preserve">    </w:t>
-      </w:r>
+    </w:p>
+    <w:p>
+      <w:pPr>
+        <w:spacing w:line="219" w:lineRule="exact"/>
+        <w:ind w:left="709" w:hanging="283"/>
+        <w:jc w:val="both"/>
+        <w:rPr>
+          <w:sz w:val="20"/>
+          <w:szCs w:val="20"/>
+        </w:rPr>
+      </w:pPr>
       <w:r>
         <w:rPr>
           <w:sz w:val="20"/>

</xml_diff>

<commit_message>
FIX style word lev1 famille1 - 2|10|12|2024
</commit_message>
<xml_diff>
--- a/src/rapports/Famille1-LEV1_VGP.docx
+++ b/src/rapports/Famille1-LEV1_VGP.docx
@@ -7883,8 +7883,8 @@
         </w:rPr>
         <w:t xml:space="preserve"> </w:t>
       </w:r>
-      <w:bookmarkStart w:id="44" w:name="_Toc166953150"/>
-      <w:bookmarkStart w:id="45" w:name="_Toc166955926"/>
+      <w:bookmarkStart w:id="43" w:name="_Toc166953150"/>
+      <w:bookmarkStart w:id="44" w:name="_Toc166955926"/>
       <w:r>
         <w:rPr>
           <w:sz w:val="20"/>
@@ -7893,8 +7893,8 @@
         </w:rPr>
         <w:t>RENSEIGNEMENTS GENERAUX</w:t>
       </w:r>
+      <w:bookmarkEnd w:id="43"/>
       <w:bookmarkEnd w:id="44"/>
-      <w:bookmarkEnd w:id="45"/>
     </w:p>
     <w:p>
       <w:pPr>
@@ -8799,8 +8799,8 @@
           <w:u w:val="single"/>
         </w:rPr>
       </w:pPr>
-      <w:bookmarkStart w:id="46" w:name="_Toc166953151"/>
-      <w:bookmarkStart w:id="47" w:name="_Toc166955927"/>
+      <w:bookmarkStart w:id="45" w:name="_Toc166953151"/>
+      <w:bookmarkStart w:id="46" w:name="_Toc166955927"/>
       <w:r>
         <w:rPr>
           <w:sz w:val="20"/>
@@ -8810,8 +8810,8 @@
         <w:lastRenderedPageBreak/>
         <w:t>DESCRIPTION DE L’APPAREIL VERIFIE</w:t>
       </w:r>
+      <w:bookmarkEnd w:id="45"/>
       <w:bookmarkEnd w:id="46"/>
-      <w:bookmarkEnd w:id="47"/>
     </w:p>
     <w:p>
       <w:pPr>
@@ -10606,8 +10606,8 @@
           <w:u w:val="single"/>
         </w:rPr>
       </w:pPr>
-      <w:bookmarkStart w:id="48" w:name="_Toc166953152"/>
-      <w:bookmarkStart w:id="49" w:name="_Toc166955928"/>
+      <w:bookmarkStart w:id="47" w:name="_Toc166953152"/>
+      <w:bookmarkStart w:id="48" w:name="_Toc166955928"/>
       <w:r>
         <w:rPr>
           <w:sz w:val="20"/>
@@ -10617,8 +10617,8 @@
         <w:lastRenderedPageBreak/>
         <w:t>EXAMENS ET ESSAIS DE L’APPAREIL</w:t>
       </w:r>
+      <w:bookmarkEnd w:id="47"/>
       <w:bookmarkEnd w:id="48"/>
-      <w:bookmarkEnd w:id="49"/>
     </w:p>
     <w:p>
       <w:pPr>
@@ -13082,8 +13082,8 @@
           <w:u w:val="single"/>
         </w:rPr>
       </w:pPr>
-      <w:bookmarkStart w:id="50" w:name="_Toc166953153"/>
-      <w:bookmarkStart w:id="51" w:name="_Toc166955929"/>
+      <w:bookmarkStart w:id="49" w:name="_Toc166953153"/>
+      <w:bookmarkStart w:id="50" w:name="_Toc166955929"/>
       <w:r>
         <w:rPr>
           <w:sz w:val="20"/>
@@ -13093,8 +13093,8 @@
         <w:lastRenderedPageBreak/>
         <w:t>LISTE RECAPITULATIVE DES OBSERVATIONS</w:t>
       </w:r>
+      <w:bookmarkEnd w:id="49"/>
       <w:bookmarkEnd w:id="50"/>
-      <w:bookmarkEnd w:id="51"/>
     </w:p>
     <w:p>
       <w:pPr>
@@ -13616,7 +13616,7 @@
           <w:szCs w:val="20"/>
         </w:rPr>
       </w:pPr>
-      <w:bookmarkStart w:id="52" w:name="_Toc166955930"/>
+      <w:bookmarkStart w:id="51" w:name="_Toc166955930"/>
       <w:r>
         <w:rPr>
           <w:b/>
@@ -13654,7 +13654,7 @@
         <w:tab/>
         <w:t>Observations complémentaires</w:t>
       </w:r>
-      <w:bookmarkEnd w:id="52"/>
+      <w:bookmarkEnd w:id="51"/>
     </w:p>
     <w:p>
       <w:pPr>
@@ -13676,6 +13676,7 @@
     <w:p>
       <w:pPr>
         <w:spacing w:line="219" w:lineRule="exact"/>
+        <w:ind w:left="709" w:hanging="426"/>
         <w:jc w:val="both"/>
         <w:rPr>
           <w:sz w:val="20"/>
@@ -13687,21 +13688,21 @@
           <w:sz w:val="20"/>
           <w:szCs w:val="20"/>
         </w:rPr>
-        <w:t xml:space="preserve">       </w:t>
+        <w:t xml:space="preserve">  </w:t>
       </w:r>
       <w:r>
         <w:rPr>
           <w:sz w:val="20"/>
           <w:szCs w:val="20"/>
         </w:rPr>
-        <w:t>{#observation</w:t>
+        <w:t>{#</w:t>
       </w:r>
       <w:r>
         <w:rPr>
           <w:sz w:val="20"/>
           <w:szCs w:val="20"/>
         </w:rPr>
-        <w:t>s</w:t>
+        <w:t>observations</w:t>
       </w:r>
       <w:r>
         <w:rPr>
@@ -13710,20 +13711,17 @@
         </w:rPr>
         <w:t>}</w:t>
       </w:r>
-      <w:r>
-        <w:rPr>
-          <w:sz w:val="20"/>
-          <w:szCs w:val="20"/>
-        </w:rPr>
-        <w:br/>
-      </w:r>
-      <w:r>
-        <w:rPr>
-          <w:sz w:val="20"/>
-          <w:szCs w:val="20"/>
-        </w:rPr>
-        <w:t xml:space="preserve">             </w:t>
-      </w:r>
+    </w:p>
+    <w:p>
+      <w:pPr>
+        <w:spacing w:line="219" w:lineRule="exact"/>
+        <w:ind w:left="709" w:hanging="283"/>
+        <w:jc w:val="both"/>
+        <w:rPr>
+          <w:sz w:val="20"/>
+          <w:szCs w:val="20"/>
+        </w:rPr>
+      </w:pPr>
       <w:r>
         <w:rPr>
           <w:sz w:val="20"/>
@@ -13734,9 +13732,8 @@
     </w:p>
     <w:p>
       <w:pPr>
-        <w:pStyle w:val="Paragraphedeliste"/>
         <w:spacing w:line="219" w:lineRule="exact"/>
-        <w:ind w:left="709" w:firstLine="0"/>
+        <w:ind w:left="709" w:hanging="283"/>
         <w:jc w:val="both"/>
         <w:rPr>
           <w:sz w:val="20"/>
@@ -13748,36 +13745,19 @@
           <w:sz w:val="20"/>
           <w:szCs w:val="20"/>
         </w:rPr>
-        <w:t>{#</w:t>
+        <w:t>{#child}</w:t>
       </w:r>
-      <w:r>
-        <w:rPr>
-          <w:sz w:val="20"/>
-          <w:szCs w:val="20"/>
-        </w:rPr>
-        <w:t>child</w:t>
-      </w:r>
-      <w:r>
-        <w:rPr>
-          <w:sz w:val="20"/>
-          <w:szCs w:val="20"/>
-        </w:rPr>
-        <w:t>}</w:t>
-      </w:r>
-      <w:r>
-        <w:rPr>
-          <w:sz w:val="20"/>
-          <w:szCs w:val="20"/>
-        </w:rPr>
-        <w:br/>
-      </w:r>
-      <w:r>
-        <w:rPr>
-          <w:sz w:val="20"/>
-          <w:szCs w:val="20"/>
-        </w:rPr>
-        <w:t xml:space="preserve">  </w:t>
-      </w:r>
+    </w:p>
+    <w:p>
+      <w:pPr>
+        <w:spacing w:line="219" w:lineRule="exact"/>
+        <w:ind w:left="709"/>
+        <w:jc w:val="both"/>
+        <w:rPr>
+          <w:sz w:val="20"/>
+          <w:szCs w:val="20"/>
+        </w:rPr>
+      </w:pPr>
       <w:r>
         <w:rPr>
           <w:sz w:val="20"/>
@@ -13791,28 +13771,6 @@
           <w:szCs w:val="20"/>
         </w:rPr>
         <w:t>content</w:t>
-      </w:r>
-      <w:r>
-        <w:rPr>
-          <w:sz w:val="20"/>
-          <w:szCs w:val="20"/>
-        </w:rPr>
-        <w:t>}</w:t>
-      </w:r>
-      <w:r>
-        <w:rPr>
-          <w:sz w:val="20"/>
-          <w:szCs w:val="20"/>
-        </w:rPr>
-        <w:br/>
-        <w:t>{/</w:t>
-      </w:r>
-      <w:r>
-        <w:rPr>
-          <w:sz w:val="20"/>
-          <w:szCs w:val="20"/>
-        </w:rPr>
-        <w:t>child</w:t>
       </w:r>
       <w:r>
         <w:rPr>
@@ -13825,6 +13783,25 @@
     <w:p>
       <w:pPr>
         <w:spacing w:line="219" w:lineRule="exact"/>
+        <w:ind w:left="709" w:hanging="283"/>
+        <w:jc w:val="both"/>
+        <w:rPr>
+          <w:sz w:val="20"/>
+          <w:szCs w:val="20"/>
+        </w:rPr>
+      </w:pPr>
+      <w:r>
+        <w:rPr>
+          <w:sz w:val="20"/>
+          <w:szCs w:val="20"/>
+        </w:rPr>
+        <w:t>{/child}</w:t>
+      </w:r>
+    </w:p>
+    <w:p>
+      <w:pPr>
+        <w:spacing w:line="219" w:lineRule="exact"/>
+        <w:ind w:left="426" w:hanging="426"/>
         <w:jc w:val="both"/>
         <w:rPr>
           <w:sz w:val="20"/>
@@ -13843,14 +13820,14 @@
           <w:sz w:val="20"/>
           <w:szCs w:val="20"/>
         </w:rPr>
-        <w:t>{/observation</w:t>
+        <w:t>{/</w:t>
       </w:r>
       <w:r>
         <w:rPr>
           <w:sz w:val="20"/>
           <w:szCs w:val="20"/>
         </w:rPr>
-        <w:t>s</w:t>
+        <w:t>observations</w:t>
       </w:r>
       <w:r>
         <w:rPr>
@@ -13890,8 +13867,8 @@
           <w:u w:val="single"/>
         </w:rPr>
       </w:pPr>
-      <w:bookmarkStart w:id="53" w:name="_Toc166953154"/>
-      <w:bookmarkStart w:id="54" w:name="_Toc166955931"/>
+      <w:bookmarkStart w:id="52" w:name="_Toc166953154"/>
+      <w:bookmarkStart w:id="53" w:name="_Toc166955931"/>
       <w:r>
         <w:rPr>
           <w:sz w:val="20"/>
@@ -13900,8 +13877,8 @@
         </w:rPr>
         <w:t>CONCLUSION</w:t>
       </w:r>
+      <w:bookmarkEnd w:id="52"/>
       <w:bookmarkEnd w:id="53"/>
-      <w:bookmarkEnd w:id="54"/>
     </w:p>
     <w:p>
       <w:pPr>
@@ -16614,7 +16591,7 @@
     <w:name w:val="Normal"/>
     <w:uiPriority w:val="1"/>
     <w:qFormat/>
-    <w:rsid w:val="00A23879"/>
+    <w:rsid w:val="005A717E"/>
     <w:rPr>
       <w:rFonts w:ascii="Arial" w:eastAsia="Arial" w:hAnsi="Arial" w:cs="Arial"/>
       <w:lang w:val="fr-FR" w:eastAsia="fr-FR" w:bidi="fr-FR"/>

</xml_diff>

<commit_message>
FIX ERRORS LES FAMILLES BACKEND - 1|06|01|2025
</commit_message>
<xml_diff>
--- a/src/rapports/Famille1-LEV1_VGP.docx
+++ b/src/rapports/Famille1-LEV1_VGP.docx
@@ -951,16 +951,16 @@
               <w:rPr>
                 <w:b/>
                 <w:bCs/>
-                <w:sz w:val="24"/>
-                <w:szCs w:val="24"/>
-              </w:rPr>
-            </w:pPr>
-            <w:r>
-              <w:rPr>
-                <w:b/>
-                <w:bCs/>
-                <w:sz w:val="24"/>
-                <w:szCs w:val="24"/>
+                <w:sz w:val="20"/>
+                <w:szCs w:val="20"/>
+              </w:rPr>
+            </w:pPr>
+            <w:r>
+              <w:rPr>
+                <w:b/>
+                <w:bCs/>
+                <w:sz w:val="20"/>
+                <w:szCs w:val="20"/>
               </w:rPr>
               <w:t>{</w:t>
             </w:r>
@@ -970,8 +970,8 @@
               <w:rPr>
                 <w:b/>
                 <w:bCs/>
-                <w:sz w:val="24"/>
-                <w:szCs w:val="24"/>
+                <w:sz w:val="20"/>
+                <w:szCs w:val="20"/>
               </w:rPr>
               <w:t>etablissement</w:t>
             </w:r>
@@ -981,8 +981,8 @@
               <w:rPr>
                 <w:b/>
                 <w:bCs/>
-                <w:sz w:val="24"/>
-                <w:szCs w:val="24"/>
+                <w:sz w:val="20"/>
+                <w:szCs w:val="20"/>
               </w:rPr>
               <w:t>}</w:t>
             </w:r>
@@ -1000,16 +1000,16 @@
               <w:rPr>
                 <w:b/>
                 <w:bCs/>
-                <w:sz w:val="24"/>
-                <w:szCs w:val="24"/>
-              </w:rPr>
-            </w:pPr>
-            <w:r>
-              <w:rPr>
-                <w:b/>
-                <w:bCs/>
-                <w:sz w:val="24"/>
-                <w:szCs w:val="24"/>
+                <w:sz w:val="20"/>
+                <w:szCs w:val="20"/>
+              </w:rPr>
+            </w:pPr>
+            <w:r>
+              <w:rPr>
+                <w:b/>
+                <w:bCs/>
+                <w:sz w:val="20"/>
+                <w:szCs w:val="20"/>
               </w:rPr>
               <w:t>{</w:t>
             </w:r>
@@ -1018,8 +1018,8 @@
               <w:rPr>
                 <w:b/>
                 <w:bCs/>
-                <w:sz w:val="24"/>
-                <w:szCs w:val="24"/>
+                <w:sz w:val="20"/>
+                <w:szCs w:val="20"/>
               </w:rPr>
               <w:t>adresse</w:t>
             </w:r>
@@ -1028,8 +1028,8 @@
               <w:rPr>
                 <w:b/>
                 <w:bCs/>
-                <w:sz w:val="24"/>
-                <w:szCs w:val="24"/>
+                <w:sz w:val="20"/>
+                <w:szCs w:val="20"/>
               </w:rPr>
               <w:t>}</w:t>
             </w:r>
@@ -1047,16 +1047,16 @@
               <w:rPr>
                 <w:b/>
                 <w:bCs/>
-                <w:sz w:val="24"/>
-                <w:szCs w:val="24"/>
-              </w:rPr>
-            </w:pPr>
-            <w:r>
-              <w:rPr>
-                <w:b/>
-                <w:bCs/>
-                <w:sz w:val="24"/>
-                <w:szCs w:val="24"/>
+                <w:sz w:val="20"/>
+                <w:szCs w:val="20"/>
+              </w:rPr>
+            </w:pPr>
+            <w:r>
+              <w:rPr>
+                <w:b/>
+                <w:bCs/>
+                <w:sz w:val="20"/>
+                <w:szCs w:val="20"/>
               </w:rPr>
               <w:t>{</w:t>
             </w:r>
@@ -1066,8 +1066,8 @@
               <w:rPr>
                 <w:b/>
                 <w:bCs/>
-                <w:sz w:val="24"/>
-                <w:szCs w:val="24"/>
+                <w:sz w:val="20"/>
+                <w:szCs w:val="20"/>
               </w:rPr>
               <w:t>codePostal</w:t>
             </w:r>
@@ -1077,8 +1077,8 @@
               <w:rPr>
                 <w:b/>
                 <w:bCs/>
-                <w:sz w:val="24"/>
-                <w:szCs w:val="24"/>
+                <w:sz w:val="20"/>
+                <w:szCs w:val="20"/>
               </w:rPr>
               <w:t>} – {ville}</w:t>
             </w:r>
@@ -1105,8 +1105,8 @@
               <w:rPr>
                 <w:b/>
                 <w:bCs/>
-                <w:sz w:val="24"/>
-                <w:szCs w:val="24"/>
+                <w:sz w:val="20"/>
+                <w:szCs w:val="20"/>
               </w:rPr>
               <w:t>{</w:t>
             </w:r>
@@ -1115,8 +1115,8 @@
               <w:rPr>
                 <w:b/>
                 <w:bCs/>
-                <w:sz w:val="24"/>
-                <w:szCs w:val="24"/>
+                <w:sz w:val="20"/>
+                <w:szCs w:val="20"/>
               </w:rPr>
               <w:t>pays</w:t>
             </w:r>
@@ -1125,8 +1125,8 @@
               <w:rPr>
                 <w:b/>
                 <w:bCs/>
-                <w:sz w:val="24"/>
-                <w:szCs w:val="24"/>
+                <w:sz w:val="20"/>
+                <w:szCs w:val="20"/>
               </w:rPr>
               <w:t>}</w:t>
             </w:r>
@@ -3017,7 +3017,6 @@
           <w:bCs/>
           <w:u w:val="single"/>
         </w:rPr>
-        <w:lastRenderedPageBreak/>
         <w:t>SOMMAIRE</w:t>
       </w:r>
     </w:p>
@@ -5135,7 +5134,6 @@
           <w:sz w:val="20"/>
           <w:szCs w:val="20"/>
         </w:rPr>
-        <w:lastRenderedPageBreak/>
         <w:t>TEXTES DE REFERENCE</w:t>
       </w:r>
       <w:bookmarkEnd w:id="2"/>
@@ -5167,6 +5165,7 @@
           <w:sz w:val="20"/>
           <w:szCs w:val="20"/>
         </w:rPr>
+        <w:lastRenderedPageBreak/>
         <w:t>La vérification se fera selon le référentiel suivant :</w:t>
       </w:r>
     </w:p>
@@ -6133,7 +6132,6 @@
           <w:sz w:val="20"/>
           <w:szCs w:val="20"/>
         </w:rPr>
-        <w:lastRenderedPageBreak/>
         <w:t>Épreuves</w:t>
       </w:r>
       <w:r>
@@ -6166,6 +6164,7 @@
           <w:sz w:val="20"/>
           <w:szCs w:val="20"/>
         </w:rPr>
+        <w:lastRenderedPageBreak/>
         <w:t>Essais</w:t>
       </w:r>
       <w:r>
@@ -7915,29 +7914,7 @@
                                 <w:color w:val="4F81BD" w:themeColor="accent1"/>
                                 <w:szCs w:val="20"/>
                               </w:rPr>
-                              <w:t>{</w:t>
-                            </w:r>
-                            <w:proofErr w:type="spellStart"/>
-                            <w:proofErr w:type="gramStart"/>
-                            <w:r>
-                              <w:rPr>
-                                <w:b/>
-                                <w:bCs/>
-                                <w:color w:val="4F81BD" w:themeColor="accent1"/>
-                                <w:szCs w:val="20"/>
-                              </w:rPr>
-                              <w:t>equipement</w:t>
-                            </w:r>
-                            <w:proofErr w:type="spellEnd"/>
-                            <w:proofErr w:type="gramEnd"/>
-                            <w:r>
-                              <w:rPr>
-                                <w:b/>
-                                <w:bCs/>
-                                <w:color w:val="4F81BD" w:themeColor="accent1"/>
-                                <w:szCs w:val="20"/>
-                              </w:rPr>
-                              <w:t>}</w:t>
+                              <w:t>{equipement}</w:t>
                             </w:r>
                           </w:p>
                           <w:p>
@@ -12070,8 +12047,8 @@
       </w:tblPr>
       <w:tblGrid>
         <w:gridCol w:w="706"/>
-        <w:gridCol w:w="6237"/>
-        <w:gridCol w:w="3260"/>
+        <w:gridCol w:w="8080"/>
+        <w:gridCol w:w="1417"/>
       </w:tblGrid>
       <w:tr>
         <w:trPr>
@@ -12099,7 +12076,7 @@
         </w:tc>
         <w:tc>
           <w:tcPr>
-            <w:tcW w:w="6237" w:type="dxa"/>
+            <w:tcW w:w="8080" w:type="dxa"/>
             <w:shd w:val="clear" w:color="auto" w:fill="E6E6E6"/>
             <w:vAlign w:val="center"/>
           </w:tcPr>
@@ -12160,7 +12137,7 @@
         </w:tc>
         <w:tc>
           <w:tcPr>
-            <w:tcW w:w="3260" w:type="dxa"/>
+            <w:tcW w:w="1417" w:type="dxa"/>
             <w:shd w:val="clear" w:color="auto" w:fill="E6E6E6"/>
             <w:vAlign w:val="center"/>
           </w:tcPr>
@@ -12206,8 +12183,8 @@
       </w:tblPr>
       <w:tblGrid>
         <w:gridCol w:w="706"/>
-        <w:gridCol w:w="6216"/>
-        <w:gridCol w:w="3281"/>
+        <w:gridCol w:w="8080"/>
+        <w:gridCol w:w="1417"/>
       </w:tblGrid>
       <w:tr>
         <w:trPr>
@@ -12249,7 +12226,7 @@
         </w:tc>
         <w:tc>
           <w:tcPr>
-            <w:tcW w:w="6216" w:type="dxa"/>
+            <w:tcW w:w="8080" w:type="dxa"/>
             <w:tcBorders>
               <w:top w:val="single" w:sz="2" w:space="0" w:color="000000"/>
               <w:left w:val="single" w:sz="2" w:space="0" w:color="000000"/>
@@ -12279,7 +12256,7 @@
         </w:tc>
         <w:tc>
           <w:tcPr>
-            <w:tcW w:w="3281" w:type="dxa"/>
+            <w:tcW w:w="1417" w:type="dxa"/>
             <w:tcBorders>
               <w:top w:val="single" w:sz="2" w:space="0" w:color="000000"/>
               <w:left w:val="single" w:sz="2" w:space="0" w:color="000000"/>
@@ -12333,7 +12310,7 @@
         </w:tc>
         <w:tc>
           <w:tcPr>
-            <w:tcW w:w="6216" w:type="dxa"/>
+            <w:tcW w:w="8080" w:type="dxa"/>
             <w:tcBorders>
               <w:top w:val="single" w:sz="2" w:space="0" w:color="000000"/>
               <w:left w:val="single" w:sz="2" w:space="0" w:color="000000"/>
@@ -12382,7 +12359,7 @@
         </w:tc>
         <w:tc>
           <w:tcPr>
-            <w:tcW w:w="3281" w:type="dxa"/>
+            <w:tcW w:w="1417" w:type="dxa"/>
             <w:tcBorders>
               <w:top w:val="single" w:sz="2" w:space="0" w:color="000000"/>
               <w:bottom w:val="single" w:sz="2" w:space="0" w:color="000000"/>
@@ -12460,8 +12437,8 @@
       </w:tblPr>
       <w:tblGrid>
         <w:gridCol w:w="706"/>
-        <w:gridCol w:w="6237"/>
-        <w:gridCol w:w="3260"/>
+        <w:gridCol w:w="8080"/>
+        <w:gridCol w:w="1417"/>
       </w:tblGrid>
       <w:tr>
         <w:trPr>
@@ -12504,7 +12481,7 @@
         </w:tc>
         <w:tc>
           <w:tcPr>
-            <w:tcW w:w="6237" w:type="dxa"/>
+            <w:tcW w:w="8080" w:type="dxa"/>
             <w:tcBorders>
               <w:top w:val="single" w:sz="2" w:space="0" w:color="000000"/>
               <w:left w:val="single" w:sz="2" w:space="0" w:color="000000"/>
@@ -12533,7 +12510,7 @@
         </w:tc>
         <w:tc>
           <w:tcPr>
-            <w:tcW w:w="3260" w:type="dxa"/>
+            <w:tcW w:w="1417" w:type="dxa"/>
             <w:tcBorders>
               <w:top w:val="single" w:sz="2" w:space="0" w:color="000000"/>
               <w:left w:val="single" w:sz="2" w:space="0" w:color="000000"/>
@@ -12584,7 +12561,7 @@
         </w:tc>
         <w:tc>
           <w:tcPr>
-            <w:tcW w:w="6237" w:type="dxa"/>
+            <w:tcW w:w="8080" w:type="dxa"/>
             <w:tcBorders>
               <w:top w:val="single" w:sz="2" w:space="0" w:color="000000"/>
               <w:left w:val="single" w:sz="2" w:space="0" w:color="000000"/>
@@ -12634,7 +12611,7 @@
         </w:tc>
         <w:tc>
           <w:tcPr>
-            <w:tcW w:w="3260" w:type="dxa"/>
+            <w:tcW w:w="1417" w:type="dxa"/>
             <w:tcBorders>
               <w:top w:val="single" w:sz="2" w:space="0" w:color="000000"/>
               <w:left w:val="single" w:sz="2" w:space="0" w:color="000000"/>
@@ -12713,8 +12690,8 @@
       </w:tblPr>
       <w:tblGrid>
         <w:gridCol w:w="706"/>
-        <w:gridCol w:w="6237"/>
-        <w:gridCol w:w="3260"/>
+        <w:gridCol w:w="8080"/>
+        <w:gridCol w:w="1417"/>
       </w:tblGrid>
       <w:tr>
         <w:trPr>
@@ -12756,7 +12733,7 @@
         </w:tc>
         <w:tc>
           <w:tcPr>
-            <w:tcW w:w="6237" w:type="dxa"/>
+            <w:tcW w:w="8080" w:type="dxa"/>
             <w:tcBorders>
               <w:top w:val="single" w:sz="2" w:space="0" w:color="000000"/>
               <w:left w:val="single" w:sz="2" w:space="0" w:color="000000"/>
@@ -12790,7 +12767,7 @@
         </w:tc>
         <w:tc>
           <w:tcPr>
-            <w:tcW w:w="3260" w:type="dxa"/>
+            <w:tcW w:w="1417" w:type="dxa"/>
             <w:tcBorders>
               <w:top w:val="single" w:sz="2" w:space="0" w:color="000000"/>
               <w:left w:val="single" w:sz="2" w:space="0" w:color="000000"/>
@@ -12845,7 +12822,7 @@
         </w:tc>
         <w:tc>
           <w:tcPr>
-            <w:tcW w:w="6237" w:type="dxa"/>
+            <w:tcW w:w="8080" w:type="dxa"/>
             <w:tcBorders>
               <w:top w:val="single" w:sz="2" w:space="0" w:color="000000"/>
               <w:left w:val="single" w:sz="2" w:space="0" w:color="000000"/>
@@ -12892,7 +12869,7 @@
         </w:tc>
         <w:tc>
           <w:tcPr>
-            <w:tcW w:w="3260" w:type="dxa"/>
+            <w:tcW w:w="1417" w:type="dxa"/>
             <w:tcBorders>
               <w:top w:val="single" w:sz="2" w:space="0" w:color="000000"/>
               <w:bottom w:val="single" w:sz="2" w:space="0" w:color="000000"/>
@@ -12978,8 +12955,8 @@
       </w:tblPr>
       <w:tblGrid>
         <w:gridCol w:w="706"/>
-        <w:gridCol w:w="6237"/>
-        <w:gridCol w:w="3260"/>
+        <w:gridCol w:w="8080"/>
+        <w:gridCol w:w="1417"/>
       </w:tblGrid>
       <w:tr>
         <w:trPr>
@@ -13021,7 +12998,7 @@
         </w:tc>
         <w:tc>
           <w:tcPr>
-            <w:tcW w:w="6237" w:type="dxa"/>
+            <w:tcW w:w="8080" w:type="dxa"/>
             <w:tcBorders>
               <w:top w:val="single" w:sz="2" w:space="0" w:color="000000"/>
               <w:left w:val="single" w:sz="2" w:space="0" w:color="000000"/>
@@ -13050,7 +13027,7 @@
         </w:tc>
         <w:tc>
           <w:tcPr>
-            <w:tcW w:w="3260" w:type="dxa"/>
+            <w:tcW w:w="1417" w:type="dxa"/>
             <w:tcBorders>
               <w:top w:val="single" w:sz="2" w:space="0" w:color="000000"/>
               <w:left w:val="single" w:sz="2" w:space="0" w:color="000000"/>
@@ -13101,7 +13078,7 @@
         </w:tc>
         <w:tc>
           <w:tcPr>
-            <w:tcW w:w="6237" w:type="dxa"/>
+            <w:tcW w:w="8080" w:type="dxa"/>
             <w:tcBorders>
               <w:top w:val="single" w:sz="2" w:space="0" w:color="000000"/>
               <w:left w:val="single" w:sz="2" w:space="0" w:color="000000"/>
@@ -13151,7 +13128,7 @@
         </w:tc>
         <w:tc>
           <w:tcPr>
-            <w:tcW w:w="3260" w:type="dxa"/>
+            <w:tcW w:w="1417" w:type="dxa"/>
             <w:tcBorders>
               <w:top w:val="single" w:sz="2" w:space="0" w:color="000000"/>
               <w:bottom w:val="single" w:sz="2" w:space="0" w:color="000000"/>
@@ -13229,8 +13206,8 @@
       </w:tblPr>
       <w:tblGrid>
         <w:gridCol w:w="706"/>
-        <w:gridCol w:w="6237"/>
-        <w:gridCol w:w="3260"/>
+        <w:gridCol w:w="8080"/>
+        <w:gridCol w:w="1417"/>
       </w:tblGrid>
       <w:tr>
         <w:trPr>
@@ -13273,7 +13250,7 @@
         </w:tc>
         <w:tc>
           <w:tcPr>
-            <w:tcW w:w="6237" w:type="dxa"/>
+            <w:tcW w:w="8080" w:type="dxa"/>
             <w:tcBorders>
               <w:top w:val="single" w:sz="2" w:space="0" w:color="000000"/>
               <w:left w:val="single" w:sz="2" w:space="0" w:color="000000"/>
@@ -13306,7 +13283,7 @@
         </w:tc>
         <w:tc>
           <w:tcPr>
-            <w:tcW w:w="3260" w:type="dxa"/>
+            <w:tcW w:w="1417" w:type="dxa"/>
             <w:tcBorders>
               <w:top w:val="single" w:sz="2" w:space="0" w:color="000000"/>
               <w:left w:val="single" w:sz="2" w:space="0" w:color="000000"/>
@@ -13357,7 +13334,7 @@
         </w:tc>
         <w:tc>
           <w:tcPr>
-            <w:tcW w:w="6237" w:type="dxa"/>
+            <w:tcW w:w="8080" w:type="dxa"/>
             <w:tcBorders>
               <w:top w:val="single" w:sz="2" w:space="0" w:color="000000"/>
               <w:left w:val="single" w:sz="2" w:space="0" w:color="000000"/>
@@ -13408,7 +13385,7 @@
         </w:tc>
         <w:tc>
           <w:tcPr>
-            <w:tcW w:w="3260" w:type="dxa"/>
+            <w:tcW w:w="1417" w:type="dxa"/>
             <w:tcBorders>
               <w:top w:val="single" w:sz="2" w:space="0" w:color="000000"/>
               <w:left w:val="single" w:sz="2" w:space="0" w:color="000000"/>
@@ -13487,8 +13464,8 @@
       </w:tblPr>
       <w:tblGrid>
         <w:gridCol w:w="706"/>
-        <w:gridCol w:w="6237"/>
-        <w:gridCol w:w="3260"/>
+        <w:gridCol w:w="8080"/>
+        <w:gridCol w:w="1417"/>
       </w:tblGrid>
       <w:tr>
         <w:trPr>
@@ -13539,7 +13516,7 @@
         </w:tc>
         <w:tc>
           <w:tcPr>
-            <w:tcW w:w="6237" w:type="dxa"/>
+            <w:tcW w:w="8080" w:type="dxa"/>
             <w:tcBorders>
               <w:top w:val="single" w:sz="2" w:space="0" w:color="000000"/>
               <w:left w:val="single" w:sz="2" w:space="0" w:color="000000"/>
@@ -13572,7 +13549,7 @@
         </w:tc>
         <w:tc>
           <w:tcPr>
-            <w:tcW w:w="3260" w:type="dxa"/>
+            <w:tcW w:w="1417" w:type="dxa"/>
             <w:tcBorders>
               <w:top w:val="single" w:sz="2" w:space="0" w:color="000000"/>
               <w:left w:val="single" w:sz="2" w:space="0" w:color="000000"/>
@@ -13623,7 +13600,7 @@
         </w:tc>
         <w:tc>
           <w:tcPr>
-            <w:tcW w:w="6237" w:type="dxa"/>
+            <w:tcW w:w="8080" w:type="dxa"/>
             <w:tcBorders>
               <w:top w:val="single" w:sz="2" w:space="0" w:color="000000"/>
               <w:left w:val="single" w:sz="2" w:space="0" w:color="000000"/>
@@ -13673,7 +13650,7 @@
         </w:tc>
         <w:tc>
           <w:tcPr>
-            <w:tcW w:w="3260" w:type="dxa"/>
+            <w:tcW w:w="1417" w:type="dxa"/>
             <w:tcBorders>
               <w:top w:val="single" w:sz="2" w:space="0" w:color="000000"/>
               <w:bottom w:val="single" w:sz="2" w:space="0" w:color="000000"/>
@@ -13752,8 +13729,8 @@
       </w:tblPr>
       <w:tblGrid>
         <w:gridCol w:w="706"/>
-        <w:gridCol w:w="6237"/>
-        <w:gridCol w:w="3260"/>
+        <w:gridCol w:w="8080"/>
+        <w:gridCol w:w="1417"/>
       </w:tblGrid>
       <w:tr>
         <w:trPr>
@@ -13803,7 +13780,7 @@
         </w:tc>
         <w:tc>
           <w:tcPr>
-            <w:tcW w:w="6237" w:type="dxa"/>
+            <w:tcW w:w="8080" w:type="dxa"/>
             <w:tcBorders>
               <w:top w:val="single" w:sz="2" w:space="0" w:color="000000"/>
               <w:left w:val="single" w:sz="2" w:space="0" w:color="000000"/>
@@ -13832,7 +13809,7 @@
         </w:tc>
         <w:tc>
           <w:tcPr>
-            <w:tcW w:w="3260" w:type="dxa"/>
+            <w:tcW w:w="1417" w:type="dxa"/>
             <w:tcBorders>
               <w:top w:val="single" w:sz="2" w:space="0" w:color="000000"/>
               <w:left w:val="single" w:sz="2" w:space="0" w:color="000000"/>
@@ -13883,7 +13860,7 @@
         </w:tc>
         <w:tc>
           <w:tcPr>
-            <w:tcW w:w="6237" w:type="dxa"/>
+            <w:tcW w:w="8080" w:type="dxa"/>
             <w:tcBorders>
               <w:top w:val="single" w:sz="2" w:space="0" w:color="000000"/>
               <w:left w:val="single" w:sz="2" w:space="0" w:color="000000"/>
@@ -13930,7 +13907,7 @@
         </w:tc>
         <w:tc>
           <w:tcPr>
-            <w:tcW w:w="3260" w:type="dxa"/>
+            <w:tcW w:w="1417" w:type="dxa"/>
             <w:tcBorders>
               <w:top w:val="single" w:sz="2" w:space="0" w:color="000000"/>
               <w:bottom w:val="single" w:sz="2" w:space="0" w:color="000000"/>
@@ -14024,8 +14001,8 @@
       </w:tblPr>
       <w:tblGrid>
         <w:gridCol w:w="706"/>
-        <w:gridCol w:w="6237"/>
-        <w:gridCol w:w="3402"/>
+        <w:gridCol w:w="8080"/>
+        <w:gridCol w:w="1559"/>
       </w:tblGrid>
       <w:tr>
         <w:trPr>
@@ -14052,7 +14029,7 @@
         </w:tc>
         <w:tc>
           <w:tcPr>
-            <w:tcW w:w="6237" w:type="dxa"/>
+            <w:tcW w:w="8080" w:type="dxa"/>
             <w:shd w:val="clear" w:color="auto" w:fill="E6E6E6"/>
             <w:vAlign w:val="center"/>
           </w:tcPr>
@@ -14111,7 +14088,7 @@
         </w:tc>
         <w:tc>
           <w:tcPr>
-            <w:tcW w:w="3402" w:type="dxa"/>
+            <w:tcW w:w="1559" w:type="dxa"/>
             <w:shd w:val="clear" w:color="auto" w:fill="E6E6E6"/>
             <w:vAlign w:val="center"/>
           </w:tcPr>
@@ -14165,8 +14142,8 @@
       </w:tblPr>
       <w:tblGrid>
         <w:gridCol w:w="706"/>
-        <w:gridCol w:w="6237"/>
-        <w:gridCol w:w="3402"/>
+        <w:gridCol w:w="8080"/>
+        <w:gridCol w:w="1559"/>
       </w:tblGrid>
       <w:tr>
         <w:trPr>
@@ -14217,7 +14194,7 @@
         </w:tc>
         <w:tc>
           <w:tcPr>
-            <w:tcW w:w="6237" w:type="dxa"/>
+            <w:tcW w:w="8080" w:type="dxa"/>
             <w:tcBorders>
               <w:top w:val="single" w:sz="2" w:space="0" w:color="000000"/>
               <w:left w:val="single" w:sz="2" w:space="0" w:color="000000"/>
@@ -14246,7 +14223,7 @@
         </w:tc>
         <w:tc>
           <w:tcPr>
-            <w:tcW w:w="3402" w:type="dxa"/>
+            <w:tcW w:w="1559" w:type="dxa"/>
             <w:tcBorders>
               <w:top w:val="single" w:sz="2" w:space="0" w:color="000000"/>
               <w:left w:val="single" w:sz="2" w:space="0" w:color="000000"/>
@@ -14297,7 +14274,7 @@
         </w:tc>
         <w:tc>
           <w:tcPr>
-            <w:tcW w:w="6237" w:type="dxa"/>
+            <w:tcW w:w="8080" w:type="dxa"/>
             <w:tcBorders>
               <w:top w:val="single" w:sz="2" w:space="0" w:color="000000"/>
               <w:left w:val="single" w:sz="2" w:space="0" w:color="000000"/>
@@ -14346,7 +14323,7 @@
         </w:tc>
         <w:tc>
           <w:tcPr>
-            <w:tcW w:w="3402" w:type="dxa"/>
+            <w:tcW w:w="1559" w:type="dxa"/>
             <w:tcBorders>
               <w:top w:val="single" w:sz="2" w:space="0" w:color="000000"/>
               <w:bottom w:val="single" w:sz="2" w:space="0" w:color="000000"/>
@@ -14424,8 +14401,8 @@
       </w:tblPr>
       <w:tblGrid>
         <w:gridCol w:w="706"/>
-        <w:gridCol w:w="6237"/>
-        <w:gridCol w:w="3402"/>
+        <w:gridCol w:w="8080"/>
+        <w:gridCol w:w="1559"/>
       </w:tblGrid>
       <w:tr>
         <w:trPr>
@@ -14476,7 +14453,7 @@
         </w:tc>
         <w:tc>
           <w:tcPr>
-            <w:tcW w:w="6237" w:type="dxa"/>
+            <w:tcW w:w="8080" w:type="dxa"/>
             <w:tcBorders>
               <w:top w:val="single" w:sz="2" w:space="0" w:color="000000"/>
               <w:left w:val="single" w:sz="2" w:space="0" w:color="000000"/>
@@ -14507,7 +14484,7 @@
         </w:tc>
         <w:tc>
           <w:tcPr>
-            <w:tcW w:w="3402" w:type="dxa"/>
+            <w:tcW w:w="1559" w:type="dxa"/>
             <w:tcBorders>
               <w:top w:val="single" w:sz="2" w:space="0" w:color="000000"/>
               <w:left w:val="single" w:sz="2" w:space="0" w:color="000000"/>
@@ -14558,7 +14535,7 @@
         </w:tc>
         <w:tc>
           <w:tcPr>
-            <w:tcW w:w="6237" w:type="dxa"/>
+            <w:tcW w:w="8080" w:type="dxa"/>
             <w:tcBorders>
               <w:top w:val="single" w:sz="2" w:space="0" w:color="000000"/>
               <w:left w:val="single" w:sz="2" w:space="0" w:color="000000"/>
@@ -14608,7 +14585,7 @@
         </w:tc>
         <w:tc>
           <w:tcPr>
-            <w:tcW w:w="3402" w:type="dxa"/>
+            <w:tcW w:w="1559" w:type="dxa"/>
             <w:tcBorders>
               <w:top w:val="single" w:sz="2" w:space="0" w:color="000000"/>
               <w:left w:val="single" w:sz="2" w:space="0" w:color="000000"/>
@@ -14687,8 +14664,8 @@
       </w:tblPr>
       <w:tblGrid>
         <w:gridCol w:w="706"/>
-        <w:gridCol w:w="6237"/>
-        <w:gridCol w:w="3402"/>
+        <w:gridCol w:w="8080"/>
+        <w:gridCol w:w="1559"/>
       </w:tblGrid>
       <w:tr>
         <w:trPr>
@@ -14738,7 +14715,7 @@
         </w:tc>
         <w:tc>
           <w:tcPr>
-            <w:tcW w:w="6237" w:type="dxa"/>
+            <w:tcW w:w="8080" w:type="dxa"/>
             <w:tcBorders>
               <w:top w:val="single" w:sz="2" w:space="0" w:color="000000"/>
               <w:left w:val="single" w:sz="2" w:space="0" w:color="000000"/>
@@ -14768,7 +14745,7 @@
         </w:tc>
         <w:tc>
           <w:tcPr>
-            <w:tcW w:w="3402" w:type="dxa"/>
+            <w:tcW w:w="1559" w:type="dxa"/>
             <w:tcBorders>
               <w:top w:val="single" w:sz="2" w:space="0" w:color="000000"/>
               <w:left w:val="single" w:sz="2" w:space="0" w:color="000000"/>
@@ -14819,7 +14796,7 @@
         </w:tc>
         <w:tc>
           <w:tcPr>
-            <w:tcW w:w="6237" w:type="dxa"/>
+            <w:tcW w:w="8080" w:type="dxa"/>
             <w:tcBorders>
               <w:top w:val="single" w:sz="2" w:space="0" w:color="000000"/>
               <w:left w:val="single" w:sz="2" w:space="0" w:color="000000"/>
@@ -14869,7 +14846,7 @@
         </w:tc>
         <w:tc>
           <w:tcPr>
-            <w:tcW w:w="3402" w:type="dxa"/>
+            <w:tcW w:w="1559" w:type="dxa"/>
             <w:tcBorders>
               <w:top w:val="single" w:sz="2" w:space="0" w:color="000000"/>
               <w:bottom w:val="single" w:sz="2" w:space="0" w:color="000000"/>

</xml_diff>